<commit_message>
Fix on the Report
</commit_message>
<xml_diff>
--- a/4-omp_affinity/Relatorio/Relatorio.docx
+++ b/4-omp_affinity/Relatorio/Relatorio.docx
@@ -145,8 +145,6 @@
         </w:rPr>
         <w:t xml:space="preserve"> em Multiplicação de Matrizes</w:t>
       </w:r>
-      <w:bookmarkStart w:id="0" w:name="_GoBack"/>
-      <w:bookmarkEnd w:id="0"/>
     </w:p>
     <w:p/>
     <w:p/>
@@ -236,7 +234,7 @@
     <w:p/>
     <w:p/>
     <w:p/>
-    <w:bookmarkStart w:id="1" w:name="_Toc414403169" w:displacedByCustomXml="next"/>
+    <w:bookmarkStart w:id="0" w:name="_Toc416470924" w:displacedByCustomXml="next"/>
     <w:sdt>
       <w:sdtPr>
         <w:rPr>
@@ -271,7 +269,7 @@
             </w:rPr>
             <w:t>Índice</w:t>
           </w:r>
-          <w:bookmarkEnd w:id="1"/>
+          <w:bookmarkEnd w:id="0"/>
         </w:p>
         <w:p/>
         <w:p>
@@ -296,7 +294,7 @@
           <w:r>
             <w:fldChar w:fldCharType="separate"/>
           </w:r>
-          <w:hyperlink w:anchor="_Toc414403169" w:history="1">
+          <w:hyperlink w:anchor="_Toc416470924" w:history="1">
             <w:r>
               <w:rPr>
                 <w:rStyle w:val="Hiperligao"/>
@@ -325,7 +323,7 @@
                 <w:noProof/>
                 <w:webHidden/>
               </w:rPr>
-              <w:instrText xml:space="preserve"> PAGEREF _Toc414403169 \h </w:instrText>
+              <w:instrText xml:space="preserve"> PAGEREF _Toc416470924 \h </w:instrText>
             </w:r>
             <w:r>
               <w:rPr>
@@ -369,7 +367,7 @@
               <w:szCs w:val="22"/>
             </w:rPr>
           </w:pPr>
-          <w:hyperlink w:anchor="_Toc414403170" w:history="1">
+          <w:hyperlink w:anchor="_Toc416470925" w:history="1">
             <w:r>
               <w:rPr>
                 <w:rStyle w:val="Hiperligao"/>
@@ -396,7 +394,7 @@
                 <w:noProof/>
                 <w:webHidden/>
               </w:rPr>
-              <w:instrText xml:space="preserve"> PAGEREF _Toc414403170 \h </w:instrText>
+              <w:instrText xml:space="preserve"> PAGEREF _Toc416470925 \h </w:instrText>
             </w:r>
             <w:r>
               <w:rPr>
@@ -440,13 +438,13 @@
               <w:szCs w:val="22"/>
             </w:rPr>
           </w:pPr>
-          <w:hyperlink w:anchor="_Toc414403171" w:history="1">
+          <w:hyperlink w:anchor="_Toc416470926" w:history="1">
             <w:r>
               <w:rPr>
                 <w:rStyle w:val="Hiperligao"/>
                 <w:noProof/>
               </w:rPr>
-              <w:t>Explicação do Problema</w:t>
+              <w:t>Versão Paralela do PDF</w:t>
             </w:r>
             <w:r>
               <w:rPr>
@@ -467,23 +465,27 @@
                 <w:noProof/>
                 <w:webHidden/>
               </w:rPr>
-              <w:instrText xml:space="preserve"> PAGEREF _Toc414403171 \h </w:instrText>
+              <w:instrText xml:space="preserve"> PAGEREF _Toc416470926 \h </w:instrText>
             </w:r>
             <w:r>
               <w:rPr>
                 <w:noProof/>
                 <w:webHidden/>
               </w:rPr>
-              <w:fldChar w:fldCharType="separate"/>
-            </w:r>
-            <w:r>
-              <w:rPr>
-                <w:b/>
-                <w:bCs/>
+            </w:r>
+            <w:r>
+              <w:rPr>
                 <w:noProof/>
                 <w:webHidden/>
               </w:rPr>
-              <w:t>Erro! Marcador não definido.</w:t>
+              <w:fldChar w:fldCharType="separate"/>
+            </w:r>
+            <w:r>
+              <w:rPr>
+                <w:noProof/>
+                <w:webHidden/>
+              </w:rPr>
+              <w:t>4</w:t>
             </w:r>
             <w:r>
               <w:rPr>
@@ -507,13 +509,13 @@
               <w:szCs w:val="22"/>
             </w:rPr>
           </w:pPr>
-          <w:hyperlink w:anchor="_Toc414403172" w:history="1">
+          <w:hyperlink w:anchor="_Toc416470927" w:history="1">
             <w:r>
               <w:rPr>
                 <w:rStyle w:val="Hiperligao"/>
                 <w:noProof/>
               </w:rPr>
-              <w:t>Análise do Código Fornecido</w:t>
+              <w:t>Versão Paralela OpenMP</w:t>
             </w:r>
             <w:r>
               <w:rPr>
@@ -534,23 +536,27 @@
                 <w:noProof/>
                 <w:webHidden/>
               </w:rPr>
-              <w:instrText xml:space="preserve"> PAGEREF _Toc414403172 \h </w:instrText>
+              <w:instrText xml:space="preserve"> PAGEREF _Toc416470927 \h </w:instrText>
             </w:r>
             <w:r>
               <w:rPr>
                 <w:noProof/>
                 <w:webHidden/>
               </w:rPr>
-              <w:fldChar w:fldCharType="separate"/>
-            </w:r>
-            <w:r>
-              <w:rPr>
-                <w:b/>
-                <w:bCs/>
+            </w:r>
+            <w:r>
+              <w:rPr>
                 <w:noProof/>
                 <w:webHidden/>
               </w:rPr>
-              <w:t>Erro! Marcador não definido.</w:t>
+              <w:fldChar w:fldCharType="separate"/>
+            </w:r>
+            <w:r>
+              <w:rPr>
+                <w:noProof/>
+                <w:webHidden/>
+              </w:rPr>
+              <w:t>5</w:t>
             </w:r>
             <w:r>
               <w:rPr>
@@ -574,13 +580,13 @@
               <w:szCs w:val="22"/>
             </w:rPr>
           </w:pPr>
-          <w:hyperlink w:anchor="_Toc414403173" w:history="1">
+          <w:hyperlink w:anchor="_Toc416470928" w:history="1">
             <w:r>
               <w:rPr>
                 <w:rStyle w:val="Hiperligao"/>
                 <w:noProof/>
               </w:rPr>
-              <w:t>Paralelização com OpenMP – Versão 1</w:t>
+              <w:t>Versão Paralela PThreads</w:t>
             </w:r>
             <w:r>
               <w:rPr>
@@ -601,23 +607,27 @@
                 <w:noProof/>
                 <w:webHidden/>
               </w:rPr>
-              <w:instrText xml:space="preserve"> PAGEREF _Toc414403173 \h </w:instrText>
+              <w:instrText xml:space="preserve"> PAGEREF _Toc416470928 \h </w:instrText>
             </w:r>
             <w:r>
               <w:rPr>
                 <w:noProof/>
                 <w:webHidden/>
               </w:rPr>
-              <w:fldChar w:fldCharType="separate"/>
-            </w:r>
-            <w:r>
-              <w:rPr>
-                <w:b/>
-                <w:bCs/>
+            </w:r>
+            <w:r>
+              <w:rPr>
                 <w:noProof/>
                 <w:webHidden/>
               </w:rPr>
-              <w:t>Erro! Marcador não definido.</w:t>
+              <w:fldChar w:fldCharType="separate"/>
+            </w:r>
+            <w:r>
+              <w:rPr>
+                <w:noProof/>
+                <w:webHidden/>
+              </w:rPr>
+              <w:t>6</w:t>
             </w:r>
             <w:r>
               <w:rPr>
@@ -641,13 +651,13 @@
               <w:szCs w:val="22"/>
             </w:rPr>
           </w:pPr>
-          <w:hyperlink w:anchor="_Toc414403174" w:history="1">
+          <w:hyperlink w:anchor="_Toc416470929" w:history="1">
             <w:r>
               <w:rPr>
                 <w:rStyle w:val="Hiperligao"/>
                 <w:noProof/>
               </w:rPr>
-              <w:t>Paralelização com OpenMP – Versão 2</w:t>
+              <w:t>Comparação de Tempos</w:t>
             </w:r>
             <w:r>
               <w:rPr>
@@ -668,23 +678,27 @@
                 <w:noProof/>
                 <w:webHidden/>
               </w:rPr>
-              <w:instrText xml:space="preserve"> PAGEREF _Toc414403174 \h </w:instrText>
+              <w:instrText xml:space="preserve"> PAGEREF _Toc416470929 \h </w:instrText>
             </w:r>
             <w:r>
               <w:rPr>
                 <w:noProof/>
                 <w:webHidden/>
               </w:rPr>
-              <w:fldChar w:fldCharType="separate"/>
-            </w:r>
-            <w:r>
-              <w:rPr>
-                <w:b/>
-                <w:bCs/>
+            </w:r>
+            <w:r>
+              <w:rPr>
                 <w:noProof/>
                 <w:webHidden/>
               </w:rPr>
-              <w:t>Erro! Marcador não definido.</w:t>
+              <w:fldChar w:fldCharType="separate"/>
+            </w:r>
+            <w:r>
+              <w:rPr>
+                <w:noProof/>
+                <w:webHidden/>
+              </w:rPr>
+              <w:t>8</w:t>
             </w:r>
             <w:r>
               <w:rPr>
@@ -708,13 +722,13 @@
               <w:szCs w:val="22"/>
             </w:rPr>
           </w:pPr>
-          <w:hyperlink w:anchor="_Toc414403175" w:history="1">
+          <w:hyperlink w:anchor="_Toc416470930" w:history="1">
             <w:r>
               <w:rPr>
                 <w:rStyle w:val="Hiperligao"/>
                 <w:noProof/>
               </w:rPr>
-              <w:t>Paralelização com OpenMP – Versão 3</w:t>
+              <w:t>Comparação de Misses</w:t>
             </w:r>
             <w:r>
               <w:rPr>
@@ -735,23 +749,27 @@
                 <w:noProof/>
                 <w:webHidden/>
               </w:rPr>
-              <w:instrText xml:space="preserve"> PAGEREF _Toc414403175 \h </w:instrText>
+              <w:instrText xml:space="preserve"> PAGEREF _Toc416470930 \h </w:instrText>
             </w:r>
             <w:r>
               <w:rPr>
                 <w:noProof/>
                 <w:webHidden/>
               </w:rPr>
-              <w:fldChar w:fldCharType="separate"/>
-            </w:r>
-            <w:r>
-              <w:rPr>
-                <w:b/>
-                <w:bCs/>
+            </w:r>
+            <w:r>
+              <w:rPr>
                 <w:noProof/>
                 <w:webHidden/>
               </w:rPr>
-              <w:t>Erro! Marcador não definido.</w:t>
+              <w:fldChar w:fldCharType="separate"/>
+            </w:r>
+            <w:r>
+              <w:rPr>
+                <w:noProof/>
+                <w:webHidden/>
+              </w:rPr>
+              <w:t>9</w:t>
             </w:r>
             <w:r>
               <w:rPr>
@@ -775,13 +793,13 @@
               <w:szCs w:val="22"/>
             </w:rPr>
           </w:pPr>
-          <w:hyperlink w:anchor="_Toc414403176" w:history="1">
+          <w:hyperlink w:anchor="_Toc416470931" w:history="1">
             <w:r>
               <w:rPr>
                 <w:rStyle w:val="Hiperligao"/>
                 <w:noProof/>
               </w:rPr>
-              <w:t>Testes e Análise de Resultados</w:t>
+              <w:t>Conclusão</w:t>
             </w:r>
             <w:r>
               <w:rPr>
@@ -802,74 +820,7 @@
                 <w:noProof/>
                 <w:webHidden/>
               </w:rPr>
-              <w:instrText xml:space="preserve"> PAGEREF _Toc414403176 \h </w:instrText>
-            </w:r>
-            <w:r>
-              <w:rPr>
-                <w:noProof/>
-                <w:webHidden/>
-              </w:rPr>
-              <w:fldChar w:fldCharType="separate"/>
-            </w:r>
-            <w:r>
-              <w:rPr>
-                <w:b/>
-                <w:bCs/>
-                <w:noProof/>
-                <w:webHidden/>
-              </w:rPr>
-              <w:t>Erro! Marcador não definido.</w:t>
-            </w:r>
-            <w:r>
-              <w:rPr>
-                <w:noProof/>
-                <w:webHidden/>
-              </w:rPr>
-              <w:fldChar w:fldCharType="end"/>
-            </w:r>
-          </w:hyperlink>
-        </w:p>
-        <w:p>
-          <w:pPr>
-            <w:pStyle w:val="ndice1"/>
-            <w:tabs>
-              <w:tab w:val="right" w:leader="dot" w:pos="10700"/>
-            </w:tabs>
-            <w:rPr>
-              <w:rFonts w:asciiTheme="minorHAnsi" w:eastAsiaTheme="minorEastAsia" w:hAnsiTheme="minorHAnsi" w:cstheme="minorBidi"/>
-              <w:noProof/>
-              <w:color w:val="auto"/>
-              <w:szCs w:val="22"/>
-            </w:rPr>
-          </w:pPr>
-          <w:hyperlink w:anchor="_Toc414403177" w:history="1">
-            <w:r>
-              <w:rPr>
-                <w:rStyle w:val="Hiperligao"/>
-                <w:noProof/>
-              </w:rPr>
-              <w:t>Conclusão</w:t>
-            </w:r>
-            <w:r>
-              <w:rPr>
-                <w:noProof/>
-                <w:webHidden/>
-              </w:rPr>
-              <w:tab/>
-            </w:r>
-            <w:r>
-              <w:rPr>
-                <w:noProof/>
-                <w:webHidden/>
-              </w:rPr>
-              <w:fldChar w:fldCharType="begin"/>
-            </w:r>
-            <w:r>
-              <w:rPr>
-                <w:noProof/>
-                <w:webHidden/>
-              </w:rPr>
-              <w:instrText xml:space="preserve"> PAGEREF _Toc414403177 \h </w:instrText>
+              <w:instrText xml:space="preserve"> PAGEREF _Toc416470931 \h </w:instrText>
             </w:r>
             <w:r>
               <w:rPr>
@@ -923,14 +874,14 @@
         <w:pStyle w:val="Cabealho1"/>
         <w:contextualSpacing w:val="0"/>
       </w:pPr>
-      <w:bookmarkStart w:id="2" w:name="h.5ej2w5jpohgn" w:colFirst="0" w:colLast="0"/>
-      <w:bookmarkStart w:id="3" w:name="_Toc414403170"/>
-      <w:bookmarkEnd w:id="2"/>
+      <w:bookmarkStart w:id="1" w:name="h.5ej2w5jpohgn" w:colFirst="0" w:colLast="0"/>
+      <w:bookmarkStart w:id="2" w:name="_Toc416470925"/>
+      <w:bookmarkEnd w:id="1"/>
       <w:r>
         <w:lastRenderedPageBreak/>
         <w:t>Introdução</w:t>
       </w:r>
-      <w:bookmarkEnd w:id="3"/>
+      <w:bookmarkEnd w:id="2"/>
     </w:p>
     <w:p/>
     <w:p>
@@ -945,11 +896,11 @@
         <w:t xml:space="preserve">esentado está relacionado com o algoritmo de </w:t>
       </w:r>
       <w:r>
-        <w:t xml:space="preserve">multiplicação de Matrizes comparando os tempos e </w:t>
+        <w:t xml:space="preserve">multiplicação de Matrizes comparando os tempos e os </w:t>
       </w:r>
       <w:proofErr w:type="gramStart"/>
       <w:r>
-        <w:t>os misses</w:t>
+        <w:t>misses</w:t>
       </w:r>
       <w:proofErr w:type="gramEnd"/>
       <w:r>
@@ -978,6 +929,39 @@
           <w:i/>
         </w:rPr>
         <w:t>PThreads</w:t>
+      </w:r>
+      <w:proofErr w:type="spellEnd"/>
+      <w:r>
+        <w:t>.</w:t>
+      </w:r>
+    </w:p>
+    <w:p>
+      <w:pPr>
+        <w:ind w:firstLine="720"/>
+        <w:jc w:val="both"/>
+      </w:pPr>
+      <w:r>
+        <w:t xml:space="preserve">Os ficheiros foram compilados com </w:t>
+      </w:r>
+      <w:proofErr w:type="spellStart"/>
+      <w:r>
+        <w:t>flag</w:t>
+      </w:r>
+      <w:proofErr w:type="spellEnd"/>
+      <w:r>
+        <w:t xml:space="preserve"> -O3 e os Misses simulados com o </w:t>
+      </w:r>
+      <w:proofErr w:type="spellStart"/>
+      <w:r>
+        <w:t>CacheGrind</w:t>
+      </w:r>
+      <w:proofErr w:type="spellEnd"/>
+      <w:r>
+        <w:t xml:space="preserve"> do </w:t>
+      </w:r>
+      <w:proofErr w:type="spellStart"/>
+      <w:r>
+        <w:t>Valgrind</w:t>
       </w:r>
       <w:proofErr w:type="spellEnd"/>
       <w:r>
@@ -1027,8 +1011,8 @@
         <w:pStyle w:val="Cabealho1"/>
         <w:contextualSpacing w:val="0"/>
       </w:pPr>
-      <w:bookmarkStart w:id="4" w:name="h.tp65nft943q2" w:colFirst="0" w:colLast="0"/>
-      <w:bookmarkEnd w:id="4"/>
+      <w:bookmarkStart w:id="3" w:name="h.tp65nft943q2" w:colFirst="0" w:colLast="0"/>
+      <w:bookmarkEnd w:id="3"/>
     </w:p>
     <w:p>
       <w:pPr>
@@ -1059,10 +1043,12 @@
         <w:contextualSpacing w:val="0"/>
         <w:jc w:val="both"/>
       </w:pPr>
+      <w:bookmarkStart w:id="4" w:name="_Toc416470926"/>
       <w:r>
         <w:lastRenderedPageBreak/>
         <w:t>Versão Paralela do PDF</w:t>
       </w:r>
+      <w:bookmarkEnd w:id="4"/>
     </w:p>
     <w:p/>
     <w:p>
@@ -1073,7 +1059,16 @@
         <w:tab/>
       </w:r>
       <w:r>
-        <w:t>Esta versão obteve os seguintes resultados:</w:t>
+        <w:t>A</w:t>
+      </w:r>
+      <w:r>
+        <w:t xml:space="preserve"> versão </w:t>
+      </w:r>
+      <w:r>
+        <w:t>disponibilizada indicou</w:t>
+      </w:r>
+      <w:r>
+        <w:t xml:space="preserve"> os seguintes resultados:</w:t>
       </w:r>
     </w:p>
     <w:p>
@@ -1329,6 +1324,7 @@
               <w:jc w:val="center"/>
               <w:rPr>
                 <w:rFonts w:ascii="Calibri" w:eastAsia="Times New Roman" w:hAnsi="Calibri" w:cs="Times New Roman"/>
+                <w:b/>
                 <w:szCs w:val="22"/>
               </w:rPr>
             </w:pPr>
@@ -1336,6 +1332,7 @@
             <w:r>
               <w:rPr>
                 <w:rFonts w:ascii="Calibri" w:eastAsia="Times New Roman" w:hAnsi="Calibri" w:cs="Times New Roman"/>
+                <w:b/>
                 <w:szCs w:val="22"/>
               </w:rPr>
               <w:t>Matrix</w:t>
@@ -1344,6 +1341,7 @@
             <w:r>
               <w:rPr>
                 <w:rFonts w:ascii="Calibri" w:eastAsia="Times New Roman" w:hAnsi="Calibri" w:cs="Times New Roman"/>
+                <w:b/>
                 <w:szCs w:val="22"/>
               </w:rPr>
               <w:t xml:space="preserve"> </w:t>
@@ -1352,6 +1350,7 @@
             <w:r>
               <w:rPr>
                 <w:rFonts w:ascii="Calibri" w:eastAsia="Times New Roman" w:hAnsi="Calibri" w:cs="Times New Roman"/>
+                <w:b/>
                 <w:szCs w:val="22"/>
               </w:rPr>
               <w:t>Dimension</w:t>
@@ -1410,12 +1409,14 @@
               <w:jc w:val="center"/>
               <w:rPr>
                 <w:rFonts w:ascii="Calibri" w:eastAsia="Times New Roman" w:hAnsi="Calibri" w:cs="Times New Roman"/>
-                <w:szCs w:val="22"/>
-              </w:rPr>
-            </w:pPr>
-            <w:r>
-              <w:rPr>
-                <w:rFonts w:ascii="Calibri" w:eastAsia="Times New Roman" w:hAnsi="Calibri" w:cs="Times New Roman"/>
+                <w:b/>
+                <w:szCs w:val="22"/>
+              </w:rPr>
+            </w:pPr>
+            <w:r>
+              <w:rPr>
+                <w:rFonts w:ascii="Calibri" w:eastAsia="Times New Roman" w:hAnsi="Calibri" w:cs="Times New Roman"/>
+                <w:b/>
                 <w:szCs w:val="22"/>
               </w:rPr>
               <w:t>8,000,000x8</w:t>
@@ -1443,12 +1444,14 @@
               <w:jc w:val="center"/>
               <w:rPr>
                 <w:rFonts w:ascii="Calibri" w:eastAsia="Times New Roman" w:hAnsi="Calibri" w:cs="Times New Roman"/>
-                <w:szCs w:val="22"/>
-              </w:rPr>
-            </w:pPr>
-            <w:r>
-              <w:rPr>
-                <w:rFonts w:ascii="Calibri" w:eastAsia="Times New Roman" w:hAnsi="Calibri" w:cs="Times New Roman"/>
+                <w:b/>
+                <w:szCs w:val="22"/>
+              </w:rPr>
+            </w:pPr>
+            <w:r>
+              <w:rPr>
+                <w:rFonts w:ascii="Calibri" w:eastAsia="Times New Roman" w:hAnsi="Calibri" w:cs="Times New Roman"/>
+                <w:b/>
                 <w:szCs w:val="22"/>
               </w:rPr>
               <w:t>8000x8000</w:t>
@@ -1476,12 +1479,14 @@
               <w:jc w:val="center"/>
               <w:rPr>
                 <w:rFonts w:ascii="Calibri" w:eastAsia="Times New Roman" w:hAnsi="Calibri" w:cs="Times New Roman"/>
-                <w:szCs w:val="22"/>
-              </w:rPr>
-            </w:pPr>
-            <w:r>
-              <w:rPr>
-                <w:rFonts w:ascii="Calibri" w:eastAsia="Times New Roman" w:hAnsi="Calibri" w:cs="Times New Roman"/>
+                <w:b/>
+                <w:szCs w:val="22"/>
+              </w:rPr>
+            </w:pPr>
+            <w:r>
+              <w:rPr>
+                <w:rFonts w:ascii="Calibri" w:eastAsia="Times New Roman" w:hAnsi="Calibri" w:cs="Times New Roman"/>
+                <w:b/>
                 <w:szCs w:val="22"/>
               </w:rPr>
               <w:t>8x8,000,000</w:t>
@@ -1512,12 +1517,14 @@
               <w:spacing w:line="240" w:lineRule="auto"/>
               <w:rPr>
                 <w:rFonts w:ascii="Calibri" w:eastAsia="Times New Roman" w:hAnsi="Calibri" w:cs="Times New Roman"/>
-                <w:szCs w:val="22"/>
-              </w:rPr>
-            </w:pPr>
-            <w:r>
-              <w:rPr>
-                <w:rFonts w:ascii="Calibri" w:eastAsia="Times New Roman" w:hAnsi="Calibri" w:cs="Times New Roman"/>
+                <w:b/>
+                <w:szCs w:val="22"/>
+              </w:rPr>
+            </w:pPr>
+            <w:r>
+              <w:rPr>
+                <w:rFonts w:ascii="Calibri" w:eastAsia="Times New Roman" w:hAnsi="Calibri" w:cs="Times New Roman"/>
+                <w:b/>
                 <w:szCs w:val="22"/>
               </w:rPr>
               <w:t>Threads</w:t>
@@ -1543,12 +1550,14 @@
               <w:spacing w:line="240" w:lineRule="auto"/>
               <w:rPr>
                 <w:rFonts w:ascii="Calibri" w:eastAsia="Times New Roman" w:hAnsi="Calibri" w:cs="Times New Roman"/>
-                <w:szCs w:val="22"/>
-              </w:rPr>
-            </w:pPr>
-            <w:r>
-              <w:rPr>
-                <w:rFonts w:ascii="Calibri" w:eastAsia="Times New Roman" w:hAnsi="Calibri" w:cs="Times New Roman"/>
+                <w:b/>
+                <w:szCs w:val="22"/>
+              </w:rPr>
+            </w:pPr>
+            <w:r>
+              <w:rPr>
+                <w:rFonts w:ascii="Calibri" w:eastAsia="Times New Roman" w:hAnsi="Calibri" w:cs="Times New Roman"/>
+                <w:b/>
                 <w:szCs w:val="22"/>
               </w:rPr>
               <w:t>Time</w:t>
@@ -1574,6 +1583,7 @@
               <w:spacing w:line="240" w:lineRule="auto"/>
               <w:rPr>
                 <w:rFonts w:ascii="Calibri" w:eastAsia="Times New Roman" w:hAnsi="Calibri" w:cs="Times New Roman"/>
+                <w:b/>
                 <w:szCs w:val="22"/>
               </w:rPr>
             </w:pPr>
@@ -1581,6 +1591,7 @@
             <w:r>
               <w:rPr>
                 <w:rFonts w:ascii="Calibri" w:eastAsia="Times New Roman" w:hAnsi="Calibri" w:cs="Times New Roman"/>
+                <w:b/>
                 <w:szCs w:val="22"/>
               </w:rPr>
               <w:t>Eff</w:t>
@@ -1589,6 +1600,7 @@
             <w:r>
               <w:rPr>
                 <w:rFonts w:ascii="Calibri" w:eastAsia="Times New Roman" w:hAnsi="Calibri" w:cs="Times New Roman"/>
+                <w:b/>
                 <w:szCs w:val="22"/>
               </w:rPr>
               <w:t>.</w:t>
@@ -1614,12 +1626,14 @@
               <w:spacing w:line="240" w:lineRule="auto"/>
               <w:rPr>
                 <w:rFonts w:ascii="Calibri" w:eastAsia="Times New Roman" w:hAnsi="Calibri" w:cs="Times New Roman"/>
-                <w:szCs w:val="22"/>
-              </w:rPr>
-            </w:pPr>
-            <w:r>
-              <w:rPr>
-                <w:rFonts w:ascii="Calibri" w:eastAsia="Times New Roman" w:hAnsi="Calibri" w:cs="Times New Roman"/>
+                <w:b/>
+                <w:szCs w:val="22"/>
+              </w:rPr>
+            </w:pPr>
+            <w:r>
+              <w:rPr>
+                <w:rFonts w:ascii="Calibri" w:eastAsia="Times New Roman" w:hAnsi="Calibri" w:cs="Times New Roman"/>
+                <w:b/>
                 <w:szCs w:val="22"/>
               </w:rPr>
               <w:t>Time</w:t>
@@ -1645,6 +1659,7 @@
               <w:spacing w:line="240" w:lineRule="auto"/>
               <w:rPr>
                 <w:rFonts w:ascii="Calibri" w:eastAsia="Times New Roman" w:hAnsi="Calibri" w:cs="Times New Roman"/>
+                <w:b/>
                 <w:szCs w:val="22"/>
               </w:rPr>
             </w:pPr>
@@ -1652,6 +1667,7 @@
             <w:r>
               <w:rPr>
                 <w:rFonts w:ascii="Calibri" w:eastAsia="Times New Roman" w:hAnsi="Calibri" w:cs="Times New Roman"/>
+                <w:b/>
                 <w:szCs w:val="22"/>
               </w:rPr>
               <w:t>Eff</w:t>
@@ -1660,6 +1676,7 @@
             <w:r>
               <w:rPr>
                 <w:rFonts w:ascii="Calibri" w:eastAsia="Times New Roman" w:hAnsi="Calibri" w:cs="Times New Roman"/>
+                <w:b/>
                 <w:szCs w:val="22"/>
               </w:rPr>
               <w:t>.</w:t>
@@ -1685,12 +1702,14 @@
               <w:spacing w:line="240" w:lineRule="auto"/>
               <w:rPr>
                 <w:rFonts w:ascii="Calibri" w:eastAsia="Times New Roman" w:hAnsi="Calibri" w:cs="Times New Roman"/>
-                <w:szCs w:val="22"/>
-              </w:rPr>
-            </w:pPr>
-            <w:r>
-              <w:rPr>
-                <w:rFonts w:ascii="Calibri" w:eastAsia="Times New Roman" w:hAnsi="Calibri" w:cs="Times New Roman"/>
+                <w:b/>
+                <w:szCs w:val="22"/>
+              </w:rPr>
+            </w:pPr>
+            <w:r>
+              <w:rPr>
+                <w:rFonts w:ascii="Calibri" w:eastAsia="Times New Roman" w:hAnsi="Calibri" w:cs="Times New Roman"/>
+                <w:b/>
                 <w:szCs w:val="22"/>
               </w:rPr>
               <w:t>Time</w:t>
@@ -1716,6 +1735,7 @@
               <w:spacing w:line="240" w:lineRule="auto"/>
               <w:rPr>
                 <w:rFonts w:ascii="Calibri" w:eastAsia="Times New Roman" w:hAnsi="Calibri" w:cs="Times New Roman"/>
+                <w:b/>
                 <w:szCs w:val="22"/>
               </w:rPr>
             </w:pPr>
@@ -1723,6 +1743,7 @@
             <w:r>
               <w:rPr>
                 <w:rFonts w:ascii="Calibri" w:eastAsia="Times New Roman" w:hAnsi="Calibri" w:cs="Times New Roman"/>
+                <w:b/>
                 <w:szCs w:val="22"/>
               </w:rPr>
               <w:t>Eff</w:t>
@@ -1731,6 +1752,7 @@
             <w:r>
               <w:rPr>
                 <w:rFonts w:ascii="Calibri" w:eastAsia="Times New Roman" w:hAnsi="Calibri" w:cs="Times New Roman"/>
+                <w:b/>
                 <w:szCs w:val="22"/>
               </w:rPr>
               <w:t>.</w:t>
@@ -1762,12 +1784,14 @@
               <w:jc w:val="right"/>
               <w:rPr>
                 <w:rFonts w:ascii="Calibri" w:eastAsia="Times New Roman" w:hAnsi="Calibri" w:cs="Times New Roman"/>
-                <w:szCs w:val="22"/>
-              </w:rPr>
-            </w:pPr>
-            <w:r>
-              <w:rPr>
-                <w:rFonts w:ascii="Calibri" w:eastAsia="Times New Roman" w:hAnsi="Calibri" w:cs="Times New Roman"/>
+                <w:b/>
+                <w:szCs w:val="22"/>
+              </w:rPr>
+            </w:pPr>
+            <w:r>
+              <w:rPr>
+                <w:rFonts w:ascii="Calibri" w:eastAsia="Times New Roman" w:hAnsi="Calibri" w:cs="Times New Roman"/>
+                <w:b/>
                 <w:szCs w:val="22"/>
               </w:rPr>
               <w:t>1</w:t>
@@ -1991,12 +2015,14 @@
               <w:jc w:val="right"/>
               <w:rPr>
                 <w:rFonts w:ascii="Calibri" w:eastAsia="Times New Roman" w:hAnsi="Calibri" w:cs="Times New Roman"/>
-                <w:szCs w:val="22"/>
-              </w:rPr>
-            </w:pPr>
-            <w:r>
-              <w:rPr>
-                <w:rFonts w:ascii="Calibri" w:eastAsia="Times New Roman" w:hAnsi="Calibri" w:cs="Times New Roman"/>
+                <w:b/>
+                <w:szCs w:val="22"/>
+              </w:rPr>
+            </w:pPr>
+            <w:r>
+              <w:rPr>
+                <w:rFonts w:ascii="Calibri" w:eastAsia="Times New Roman" w:hAnsi="Calibri" w:cs="Times New Roman"/>
+                <w:b/>
                 <w:szCs w:val="22"/>
               </w:rPr>
               <w:t>2</w:t>
@@ -2220,12 +2246,14 @@
               <w:jc w:val="right"/>
               <w:rPr>
                 <w:rFonts w:ascii="Calibri" w:eastAsia="Times New Roman" w:hAnsi="Calibri" w:cs="Times New Roman"/>
-                <w:szCs w:val="22"/>
-              </w:rPr>
-            </w:pPr>
-            <w:r>
-              <w:rPr>
-                <w:rFonts w:ascii="Calibri" w:eastAsia="Times New Roman" w:hAnsi="Calibri" w:cs="Times New Roman"/>
+                <w:b/>
+                <w:szCs w:val="22"/>
+              </w:rPr>
+            </w:pPr>
+            <w:r>
+              <w:rPr>
+                <w:rFonts w:ascii="Calibri" w:eastAsia="Times New Roman" w:hAnsi="Calibri" w:cs="Times New Roman"/>
+                <w:b/>
                 <w:szCs w:val="22"/>
               </w:rPr>
               <w:t>4</w:t>
@@ -2451,6 +2479,7 @@
         <w:contextualSpacing w:val="0"/>
         <w:jc w:val="both"/>
       </w:pPr>
+      <w:bookmarkStart w:id="5" w:name="_Toc416470927"/>
       <w:r>
         <w:lastRenderedPageBreak/>
         <w:t>Versão Paralela</w:t>
@@ -2462,6 +2491,7 @@
       <w:r>
         <w:t>OpenMP</w:t>
       </w:r>
+      <w:bookmarkEnd w:id="5"/>
       <w:proofErr w:type="spellEnd"/>
     </w:p>
     <w:p/>
@@ -2495,7 +2525,7 @@
         <mc:AlternateContent>
           <mc:Choice Requires="wps">
             <w:drawing>
-              <wp:anchor distT="45720" distB="45720" distL="114300" distR="114300" simplePos="0" relativeHeight="251649024" behindDoc="0" locked="0" layoutInCell="1" allowOverlap="1" wp14:anchorId="44F103E9" wp14:editId="74D7BA13">
+              <wp:anchor distT="45720" distB="45720" distL="114300" distR="114300" simplePos="0" relativeHeight="251658240" behindDoc="0" locked="0" layoutInCell="1" allowOverlap="1" wp14:anchorId="44F103E9" wp14:editId="74D7BA13">
                 <wp:simplePos x="0" y="0"/>
                 <wp:positionH relativeFrom="column">
                   <wp:posOffset>482600</wp:posOffset>
@@ -3323,7 +3353,7 @@
                 <v:stroke joinstyle="miter"/>
                 <v:path gradientshapeok="t" o:connecttype="rect"/>
               </v:shapetype>
-              <v:shape id="_x0000_s1026" type="#_x0000_t202" style="position:absolute;left:0;text-align:left;margin-left:38pt;margin-top:14.05pt;width:495pt;height:90.25pt;z-index:251649024;visibility:visible;mso-wrap-style:square;mso-width-percent:0;mso-height-percent:0;mso-wrap-distance-left:9pt;mso-wrap-distance-top:3.6pt;mso-wrap-distance-right:9pt;mso-wrap-distance-bottom:3.6pt;mso-position-horizontal:absolute;mso-position-horizontal-relative:text;mso-position-vertical:absolute;mso-position-vertical-relative:text;mso-width-percent:0;mso-height-percent:0;mso-width-relative:margin;mso-height-relative:margin;v-text-anchor:top" o:gfxdata="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">
+              <v:shape id="_x0000_s1026" type="#_x0000_t202" style="position:absolute;left:0;text-align:left;margin-left:38pt;margin-top:14.05pt;width:495pt;height:90.25pt;z-index:251658240;visibility:visible;mso-wrap-style:square;mso-width-percent:0;mso-height-percent:0;mso-wrap-distance-left:9pt;mso-wrap-distance-top:3.6pt;mso-wrap-distance-right:9pt;mso-wrap-distance-bottom:3.6pt;mso-position-horizontal:absolute;mso-position-horizontal-relative:text;mso-position-vertical:absolute;mso-position-vertical-relative:text;mso-width-percent:0;mso-height-percent:0;mso-width-relative:margin;mso-height-relative:margin;v-text-anchor:top" o:gfxdata="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">
                 <v:textbox>
                   <w:txbxContent>
                     <w:p>
@@ -4399,6 +4429,7 @@
               <w:jc w:val="center"/>
               <w:rPr>
                 <w:rFonts w:ascii="Calibri" w:eastAsia="Times New Roman" w:hAnsi="Calibri" w:cs="Times New Roman"/>
+                <w:b/>
                 <w:szCs w:val="22"/>
               </w:rPr>
             </w:pPr>
@@ -4406,6 +4437,7 @@
             <w:r>
               <w:rPr>
                 <w:rFonts w:ascii="Calibri" w:eastAsia="Times New Roman" w:hAnsi="Calibri" w:cs="Times New Roman"/>
+                <w:b/>
                 <w:szCs w:val="22"/>
               </w:rPr>
               <w:t>Matrix</w:t>
@@ -4414,6 +4446,7 @@
             <w:r>
               <w:rPr>
                 <w:rFonts w:ascii="Calibri" w:eastAsia="Times New Roman" w:hAnsi="Calibri" w:cs="Times New Roman"/>
+                <w:b/>
                 <w:szCs w:val="22"/>
               </w:rPr>
               <w:t xml:space="preserve"> </w:t>
@@ -4422,6 +4455,7 @@
             <w:r>
               <w:rPr>
                 <w:rFonts w:ascii="Calibri" w:eastAsia="Times New Roman" w:hAnsi="Calibri" w:cs="Times New Roman"/>
+                <w:b/>
                 <w:szCs w:val="22"/>
               </w:rPr>
               <w:t>Dimension</w:t>
@@ -4480,12 +4514,14 @@
               <w:jc w:val="center"/>
               <w:rPr>
                 <w:rFonts w:ascii="Calibri" w:eastAsia="Times New Roman" w:hAnsi="Calibri" w:cs="Times New Roman"/>
-                <w:szCs w:val="22"/>
-              </w:rPr>
-            </w:pPr>
-            <w:r>
-              <w:rPr>
-                <w:rFonts w:ascii="Calibri" w:eastAsia="Times New Roman" w:hAnsi="Calibri" w:cs="Times New Roman"/>
+                <w:b/>
+                <w:szCs w:val="22"/>
+              </w:rPr>
+            </w:pPr>
+            <w:r>
+              <w:rPr>
+                <w:rFonts w:ascii="Calibri" w:eastAsia="Times New Roman" w:hAnsi="Calibri" w:cs="Times New Roman"/>
+                <w:b/>
                 <w:szCs w:val="22"/>
               </w:rPr>
               <w:t>8,000,000x8</w:t>
@@ -4513,12 +4549,14 @@
               <w:jc w:val="center"/>
               <w:rPr>
                 <w:rFonts w:ascii="Calibri" w:eastAsia="Times New Roman" w:hAnsi="Calibri" w:cs="Times New Roman"/>
-                <w:szCs w:val="22"/>
-              </w:rPr>
-            </w:pPr>
-            <w:r>
-              <w:rPr>
-                <w:rFonts w:ascii="Calibri" w:eastAsia="Times New Roman" w:hAnsi="Calibri" w:cs="Times New Roman"/>
+                <w:b/>
+                <w:szCs w:val="22"/>
+              </w:rPr>
+            </w:pPr>
+            <w:r>
+              <w:rPr>
+                <w:rFonts w:ascii="Calibri" w:eastAsia="Times New Roman" w:hAnsi="Calibri" w:cs="Times New Roman"/>
+                <w:b/>
                 <w:szCs w:val="22"/>
               </w:rPr>
               <w:t>8000x8000</w:t>
@@ -4546,12 +4584,14 @@
               <w:jc w:val="center"/>
               <w:rPr>
                 <w:rFonts w:ascii="Calibri" w:eastAsia="Times New Roman" w:hAnsi="Calibri" w:cs="Times New Roman"/>
-                <w:szCs w:val="22"/>
-              </w:rPr>
-            </w:pPr>
-            <w:r>
-              <w:rPr>
-                <w:rFonts w:ascii="Calibri" w:eastAsia="Times New Roman" w:hAnsi="Calibri" w:cs="Times New Roman"/>
+                <w:b/>
+                <w:szCs w:val="22"/>
+              </w:rPr>
+            </w:pPr>
+            <w:r>
+              <w:rPr>
+                <w:rFonts w:ascii="Calibri" w:eastAsia="Times New Roman" w:hAnsi="Calibri" w:cs="Times New Roman"/>
+                <w:b/>
                 <w:szCs w:val="22"/>
               </w:rPr>
               <w:t>8x8,000,000</w:t>
@@ -4582,12 +4622,14 @@
               <w:spacing w:line="240" w:lineRule="auto"/>
               <w:rPr>
                 <w:rFonts w:ascii="Calibri" w:eastAsia="Times New Roman" w:hAnsi="Calibri" w:cs="Times New Roman"/>
-                <w:szCs w:val="22"/>
-              </w:rPr>
-            </w:pPr>
-            <w:r>
-              <w:rPr>
-                <w:rFonts w:ascii="Calibri" w:eastAsia="Times New Roman" w:hAnsi="Calibri" w:cs="Times New Roman"/>
+                <w:b/>
+                <w:szCs w:val="22"/>
+              </w:rPr>
+            </w:pPr>
+            <w:r>
+              <w:rPr>
+                <w:rFonts w:ascii="Calibri" w:eastAsia="Times New Roman" w:hAnsi="Calibri" w:cs="Times New Roman"/>
+                <w:b/>
                 <w:szCs w:val="22"/>
               </w:rPr>
               <w:t>Threads</w:t>
@@ -4614,12 +4656,14 @@
               <w:jc w:val="center"/>
               <w:rPr>
                 <w:rFonts w:ascii="Calibri" w:eastAsia="Times New Roman" w:hAnsi="Calibri" w:cs="Times New Roman"/>
-                <w:szCs w:val="22"/>
-              </w:rPr>
-            </w:pPr>
-            <w:r>
-              <w:rPr>
-                <w:rFonts w:ascii="Calibri" w:eastAsia="Times New Roman" w:hAnsi="Calibri" w:cs="Times New Roman"/>
+                <w:b/>
+                <w:szCs w:val="22"/>
+              </w:rPr>
+            </w:pPr>
+            <w:r>
+              <w:rPr>
+                <w:rFonts w:ascii="Calibri" w:eastAsia="Times New Roman" w:hAnsi="Calibri" w:cs="Times New Roman"/>
+                <w:b/>
                 <w:szCs w:val="22"/>
               </w:rPr>
               <w:t>Time</w:t>
@@ -4646,6 +4690,7 @@
               <w:jc w:val="center"/>
               <w:rPr>
                 <w:rFonts w:ascii="Calibri" w:eastAsia="Times New Roman" w:hAnsi="Calibri" w:cs="Times New Roman"/>
+                <w:b/>
                 <w:szCs w:val="22"/>
               </w:rPr>
             </w:pPr>
@@ -4653,6 +4698,7 @@
             <w:r>
               <w:rPr>
                 <w:rFonts w:ascii="Calibri" w:eastAsia="Times New Roman" w:hAnsi="Calibri" w:cs="Times New Roman"/>
+                <w:b/>
                 <w:szCs w:val="22"/>
               </w:rPr>
               <w:t>Eff</w:t>
@@ -4661,6 +4707,7 @@
             <w:r>
               <w:rPr>
                 <w:rFonts w:ascii="Calibri" w:eastAsia="Times New Roman" w:hAnsi="Calibri" w:cs="Times New Roman"/>
+                <w:b/>
                 <w:szCs w:val="22"/>
               </w:rPr>
               <w:t>.</w:t>
@@ -4687,12 +4734,14 @@
               <w:jc w:val="center"/>
               <w:rPr>
                 <w:rFonts w:ascii="Calibri" w:eastAsia="Times New Roman" w:hAnsi="Calibri" w:cs="Times New Roman"/>
-                <w:szCs w:val="22"/>
-              </w:rPr>
-            </w:pPr>
-            <w:r>
-              <w:rPr>
-                <w:rFonts w:ascii="Calibri" w:eastAsia="Times New Roman" w:hAnsi="Calibri" w:cs="Times New Roman"/>
+                <w:b/>
+                <w:szCs w:val="22"/>
+              </w:rPr>
+            </w:pPr>
+            <w:r>
+              <w:rPr>
+                <w:rFonts w:ascii="Calibri" w:eastAsia="Times New Roman" w:hAnsi="Calibri" w:cs="Times New Roman"/>
+                <w:b/>
                 <w:szCs w:val="22"/>
               </w:rPr>
               <w:t>Time</w:t>
@@ -4719,6 +4768,7 @@
               <w:jc w:val="center"/>
               <w:rPr>
                 <w:rFonts w:ascii="Calibri" w:eastAsia="Times New Roman" w:hAnsi="Calibri" w:cs="Times New Roman"/>
+                <w:b/>
                 <w:szCs w:val="22"/>
               </w:rPr>
             </w:pPr>
@@ -4726,6 +4776,7 @@
             <w:r>
               <w:rPr>
                 <w:rFonts w:ascii="Calibri" w:eastAsia="Times New Roman" w:hAnsi="Calibri" w:cs="Times New Roman"/>
+                <w:b/>
                 <w:szCs w:val="22"/>
               </w:rPr>
               <w:t>Eff</w:t>
@@ -4734,6 +4785,7 @@
             <w:r>
               <w:rPr>
                 <w:rFonts w:ascii="Calibri" w:eastAsia="Times New Roman" w:hAnsi="Calibri" w:cs="Times New Roman"/>
+                <w:b/>
                 <w:szCs w:val="22"/>
               </w:rPr>
               <w:t>.</w:t>
@@ -4760,12 +4812,14 @@
               <w:jc w:val="center"/>
               <w:rPr>
                 <w:rFonts w:ascii="Calibri" w:eastAsia="Times New Roman" w:hAnsi="Calibri" w:cs="Times New Roman"/>
-                <w:szCs w:val="22"/>
-              </w:rPr>
-            </w:pPr>
-            <w:r>
-              <w:rPr>
-                <w:rFonts w:ascii="Calibri" w:eastAsia="Times New Roman" w:hAnsi="Calibri" w:cs="Times New Roman"/>
+                <w:b/>
+                <w:szCs w:val="22"/>
+              </w:rPr>
+            </w:pPr>
+            <w:r>
+              <w:rPr>
+                <w:rFonts w:ascii="Calibri" w:eastAsia="Times New Roman" w:hAnsi="Calibri" w:cs="Times New Roman"/>
+                <w:b/>
                 <w:szCs w:val="22"/>
               </w:rPr>
               <w:t>Time</w:t>
@@ -4792,6 +4846,7 @@
               <w:jc w:val="center"/>
               <w:rPr>
                 <w:rFonts w:ascii="Calibri" w:eastAsia="Times New Roman" w:hAnsi="Calibri" w:cs="Times New Roman"/>
+                <w:b/>
                 <w:szCs w:val="22"/>
               </w:rPr>
             </w:pPr>
@@ -4799,6 +4854,7 @@
             <w:r>
               <w:rPr>
                 <w:rFonts w:ascii="Calibri" w:eastAsia="Times New Roman" w:hAnsi="Calibri" w:cs="Times New Roman"/>
+                <w:b/>
                 <w:szCs w:val="22"/>
               </w:rPr>
               <w:t>Eff</w:t>
@@ -4807,6 +4863,7 @@
             <w:r>
               <w:rPr>
                 <w:rFonts w:ascii="Calibri" w:eastAsia="Times New Roman" w:hAnsi="Calibri" w:cs="Times New Roman"/>
+                <w:b/>
                 <w:szCs w:val="22"/>
               </w:rPr>
               <w:t>.</w:t>
@@ -4838,12 +4895,14 @@
               <w:jc w:val="right"/>
               <w:rPr>
                 <w:rFonts w:ascii="Calibri" w:eastAsia="Times New Roman" w:hAnsi="Calibri" w:cs="Times New Roman"/>
-                <w:szCs w:val="22"/>
-              </w:rPr>
-            </w:pPr>
-            <w:r>
-              <w:rPr>
-                <w:rFonts w:ascii="Calibri" w:eastAsia="Times New Roman" w:hAnsi="Calibri" w:cs="Times New Roman"/>
+                <w:b/>
+                <w:szCs w:val="22"/>
+              </w:rPr>
+            </w:pPr>
+            <w:r>
+              <w:rPr>
+                <w:rFonts w:ascii="Calibri" w:eastAsia="Times New Roman" w:hAnsi="Calibri" w:cs="Times New Roman"/>
+                <w:b/>
                 <w:szCs w:val="22"/>
               </w:rPr>
               <w:t>1</w:t>
@@ -5067,12 +5126,14 @@
               <w:jc w:val="right"/>
               <w:rPr>
                 <w:rFonts w:ascii="Calibri" w:eastAsia="Times New Roman" w:hAnsi="Calibri" w:cs="Times New Roman"/>
-                <w:szCs w:val="22"/>
-              </w:rPr>
-            </w:pPr>
-            <w:r>
-              <w:rPr>
-                <w:rFonts w:ascii="Calibri" w:eastAsia="Times New Roman" w:hAnsi="Calibri" w:cs="Times New Roman"/>
+                <w:b/>
+                <w:szCs w:val="22"/>
+              </w:rPr>
+            </w:pPr>
+            <w:r>
+              <w:rPr>
+                <w:rFonts w:ascii="Calibri" w:eastAsia="Times New Roman" w:hAnsi="Calibri" w:cs="Times New Roman"/>
+                <w:b/>
                 <w:szCs w:val="22"/>
               </w:rPr>
               <w:t>2</w:t>
@@ -5296,12 +5357,14 @@
               <w:jc w:val="right"/>
               <w:rPr>
                 <w:rFonts w:ascii="Calibri" w:eastAsia="Times New Roman" w:hAnsi="Calibri" w:cs="Times New Roman"/>
-                <w:szCs w:val="22"/>
-              </w:rPr>
-            </w:pPr>
-            <w:r>
-              <w:rPr>
-                <w:rFonts w:ascii="Calibri" w:eastAsia="Times New Roman" w:hAnsi="Calibri" w:cs="Times New Roman"/>
+                <w:b/>
+                <w:szCs w:val="22"/>
+              </w:rPr>
+            </w:pPr>
+            <w:r>
+              <w:rPr>
+                <w:rFonts w:ascii="Calibri" w:eastAsia="Times New Roman" w:hAnsi="Calibri" w:cs="Times New Roman"/>
+                <w:b/>
                 <w:szCs w:val="22"/>
               </w:rPr>
               <w:t>4</w:t>
@@ -5916,6 +5979,7 @@
               <w:jc w:val="center"/>
               <w:rPr>
                 <w:rFonts w:ascii="Calibri" w:eastAsia="Times New Roman" w:hAnsi="Calibri" w:cs="Times New Roman"/>
+                <w:b/>
                 <w:szCs w:val="22"/>
               </w:rPr>
             </w:pPr>
@@ -5923,6 +5987,7 @@
             <w:r>
               <w:rPr>
                 <w:rFonts w:ascii="Calibri" w:eastAsia="Times New Roman" w:hAnsi="Calibri" w:cs="Times New Roman"/>
+                <w:b/>
                 <w:szCs w:val="22"/>
               </w:rPr>
               <w:t>Matrix</w:t>
@@ -5931,6 +5996,7 @@
             <w:r>
               <w:rPr>
                 <w:rFonts w:ascii="Calibri" w:eastAsia="Times New Roman" w:hAnsi="Calibri" w:cs="Times New Roman"/>
+                <w:b/>
                 <w:szCs w:val="22"/>
               </w:rPr>
               <w:t xml:space="preserve"> </w:t>
@@ -5939,6 +6005,7 @@
             <w:r>
               <w:rPr>
                 <w:rFonts w:ascii="Calibri" w:eastAsia="Times New Roman" w:hAnsi="Calibri" w:cs="Times New Roman"/>
+                <w:b/>
                 <w:szCs w:val="22"/>
               </w:rPr>
               <w:t>Dimension</w:t>
@@ -5997,12 +6064,14 @@
               <w:jc w:val="center"/>
               <w:rPr>
                 <w:rFonts w:ascii="Calibri" w:eastAsia="Times New Roman" w:hAnsi="Calibri" w:cs="Times New Roman"/>
-                <w:szCs w:val="22"/>
-              </w:rPr>
-            </w:pPr>
-            <w:r>
-              <w:rPr>
-                <w:rFonts w:ascii="Calibri" w:eastAsia="Times New Roman" w:hAnsi="Calibri" w:cs="Times New Roman"/>
+                <w:b/>
+                <w:szCs w:val="22"/>
+              </w:rPr>
+            </w:pPr>
+            <w:r>
+              <w:rPr>
+                <w:rFonts w:ascii="Calibri" w:eastAsia="Times New Roman" w:hAnsi="Calibri" w:cs="Times New Roman"/>
+                <w:b/>
                 <w:szCs w:val="22"/>
               </w:rPr>
               <w:t>8,000,000x8</w:t>
@@ -6030,12 +6099,14 @@
               <w:jc w:val="center"/>
               <w:rPr>
                 <w:rFonts w:ascii="Calibri" w:eastAsia="Times New Roman" w:hAnsi="Calibri" w:cs="Times New Roman"/>
-                <w:szCs w:val="22"/>
-              </w:rPr>
-            </w:pPr>
-            <w:r>
-              <w:rPr>
-                <w:rFonts w:ascii="Calibri" w:eastAsia="Times New Roman" w:hAnsi="Calibri" w:cs="Times New Roman"/>
+                <w:b/>
+                <w:szCs w:val="22"/>
+              </w:rPr>
+            </w:pPr>
+            <w:r>
+              <w:rPr>
+                <w:rFonts w:ascii="Calibri" w:eastAsia="Times New Roman" w:hAnsi="Calibri" w:cs="Times New Roman"/>
+                <w:b/>
                 <w:szCs w:val="22"/>
               </w:rPr>
               <w:t>8000x8000</w:t>
@@ -6063,12 +6134,14 @@
               <w:jc w:val="center"/>
               <w:rPr>
                 <w:rFonts w:ascii="Calibri" w:eastAsia="Times New Roman" w:hAnsi="Calibri" w:cs="Times New Roman"/>
-                <w:szCs w:val="22"/>
-              </w:rPr>
-            </w:pPr>
-            <w:r>
-              <w:rPr>
-                <w:rFonts w:ascii="Calibri" w:eastAsia="Times New Roman" w:hAnsi="Calibri" w:cs="Times New Roman"/>
+                <w:b/>
+                <w:szCs w:val="22"/>
+              </w:rPr>
+            </w:pPr>
+            <w:r>
+              <w:rPr>
+                <w:rFonts w:ascii="Calibri" w:eastAsia="Times New Roman" w:hAnsi="Calibri" w:cs="Times New Roman"/>
+                <w:b/>
                 <w:szCs w:val="22"/>
               </w:rPr>
               <w:t>8x8,000,000</w:t>
@@ -6099,12 +6172,14 @@
               <w:spacing w:line="240" w:lineRule="auto"/>
               <w:rPr>
                 <w:rFonts w:ascii="Calibri" w:eastAsia="Times New Roman" w:hAnsi="Calibri" w:cs="Times New Roman"/>
-                <w:szCs w:val="22"/>
-              </w:rPr>
-            </w:pPr>
-            <w:r>
-              <w:rPr>
-                <w:rFonts w:ascii="Calibri" w:eastAsia="Times New Roman" w:hAnsi="Calibri" w:cs="Times New Roman"/>
+                <w:b/>
+                <w:szCs w:val="22"/>
+              </w:rPr>
+            </w:pPr>
+            <w:r>
+              <w:rPr>
+                <w:rFonts w:ascii="Calibri" w:eastAsia="Times New Roman" w:hAnsi="Calibri" w:cs="Times New Roman"/>
+                <w:b/>
                 <w:szCs w:val="22"/>
               </w:rPr>
               <w:t>Threads</w:t>
@@ -6131,12 +6206,14 @@
               <w:jc w:val="center"/>
               <w:rPr>
                 <w:rFonts w:ascii="Calibri" w:eastAsia="Times New Roman" w:hAnsi="Calibri" w:cs="Times New Roman"/>
-                <w:szCs w:val="22"/>
-              </w:rPr>
-            </w:pPr>
-            <w:r>
-              <w:rPr>
-                <w:rFonts w:ascii="Calibri" w:eastAsia="Times New Roman" w:hAnsi="Calibri" w:cs="Times New Roman"/>
+                <w:b/>
+                <w:szCs w:val="22"/>
+              </w:rPr>
+            </w:pPr>
+            <w:r>
+              <w:rPr>
+                <w:rFonts w:ascii="Calibri" w:eastAsia="Times New Roman" w:hAnsi="Calibri" w:cs="Times New Roman"/>
+                <w:b/>
                 <w:szCs w:val="22"/>
               </w:rPr>
               <w:t>Time</w:t>
@@ -6163,6 +6240,7 @@
               <w:jc w:val="center"/>
               <w:rPr>
                 <w:rFonts w:ascii="Calibri" w:eastAsia="Times New Roman" w:hAnsi="Calibri" w:cs="Times New Roman"/>
+                <w:b/>
                 <w:szCs w:val="22"/>
               </w:rPr>
             </w:pPr>
@@ -6170,6 +6248,7 @@
             <w:r>
               <w:rPr>
                 <w:rFonts w:ascii="Calibri" w:eastAsia="Times New Roman" w:hAnsi="Calibri" w:cs="Times New Roman"/>
+                <w:b/>
                 <w:szCs w:val="22"/>
               </w:rPr>
               <w:t>Eff</w:t>
@@ -6178,6 +6257,7 @@
             <w:r>
               <w:rPr>
                 <w:rFonts w:ascii="Calibri" w:eastAsia="Times New Roman" w:hAnsi="Calibri" w:cs="Times New Roman"/>
+                <w:b/>
                 <w:szCs w:val="22"/>
               </w:rPr>
               <w:t>.</w:t>
@@ -6204,12 +6284,14 @@
               <w:jc w:val="center"/>
               <w:rPr>
                 <w:rFonts w:ascii="Calibri" w:eastAsia="Times New Roman" w:hAnsi="Calibri" w:cs="Times New Roman"/>
-                <w:szCs w:val="22"/>
-              </w:rPr>
-            </w:pPr>
-            <w:r>
-              <w:rPr>
-                <w:rFonts w:ascii="Calibri" w:eastAsia="Times New Roman" w:hAnsi="Calibri" w:cs="Times New Roman"/>
+                <w:b/>
+                <w:szCs w:val="22"/>
+              </w:rPr>
+            </w:pPr>
+            <w:r>
+              <w:rPr>
+                <w:rFonts w:ascii="Calibri" w:eastAsia="Times New Roman" w:hAnsi="Calibri" w:cs="Times New Roman"/>
+                <w:b/>
                 <w:szCs w:val="22"/>
               </w:rPr>
               <w:t>Time</w:t>
@@ -6236,6 +6318,7 @@
               <w:jc w:val="center"/>
               <w:rPr>
                 <w:rFonts w:ascii="Calibri" w:eastAsia="Times New Roman" w:hAnsi="Calibri" w:cs="Times New Roman"/>
+                <w:b/>
                 <w:szCs w:val="22"/>
               </w:rPr>
             </w:pPr>
@@ -6243,6 +6326,7 @@
             <w:r>
               <w:rPr>
                 <w:rFonts w:ascii="Calibri" w:eastAsia="Times New Roman" w:hAnsi="Calibri" w:cs="Times New Roman"/>
+                <w:b/>
                 <w:szCs w:val="22"/>
               </w:rPr>
               <w:t>Eff</w:t>
@@ -6251,6 +6335,7 @@
             <w:r>
               <w:rPr>
                 <w:rFonts w:ascii="Calibri" w:eastAsia="Times New Roman" w:hAnsi="Calibri" w:cs="Times New Roman"/>
+                <w:b/>
                 <w:szCs w:val="22"/>
               </w:rPr>
               <w:t>.</w:t>
@@ -6277,12 +6362,14 @@
               <w:jc w:val="center"/>
               <w:rPr>
                 <w:rFonts w:ascii="Calibri" w:eastAsia="Times New Roman" w:hAnsi="Calibri" w:cs="Times New Roman"/>
-                <w:szCs w:val="22"/>
-              </w:rPr>
-            </w:pPr>
-            <w:r>
-              <w:rPr>
-                <w:rFonts w:ascii="Calibri" w:eastAsia="Times New Roman" w:hAnsi="Calibri" w:cs="Times New Roman"/>
+                <w:b/>
+                <w:szCs w:val="22"/>
+              </w:rPr>
+            </w:pPr>
+            <w:r>
+              <w:rPr>
+                <w:rFonts w:ascii="Calibri" w:eastAsia="Times New Roman" w:hAnsi="Calibri" w:cs="Times New Roman"/>
+                <w:b/>
                 <w:szCs w:val="22"/>
               </w:rPr>
               <w:t>Time</w:t>
@@ -6309,6 +6396,7 @@
               <w:jc w:val="center"/>
               <w:rPr>
                 <w:rFonts w:ascii="Calibri" w:eastAsia="Times New Roman" w:hAnsi="Calibri" w:cs="Times New Roman"/>
+                <w:b/>
                 <w:szCs w:val="22"/>
               </w:rPr>
             </w:pPr>
@@ -6316,6 +6404,7 @@
             <w:r>
               <w:rPr>
                 <w:rFonts w:ascii="Calibri" w:eastAsia="Times New Roman" w:hAnsi="Calibri" w:cs="Times New Roman"/>
+                <w:b/>
                 <w:szCs w:val="22"/>
               </w:rPr>
               <w:t>Eff</w:t>
@@ -6324,6 +6413,7 @@
             <w:r>
               <w:rPr>
                 <w:rFonts w:ascii="Calibri" w:eastAsia="Times New Roman" w:hAnsi="Calibri" w:cs="Times New Roman"/>
+                <w:b/>
                 <w:szCs w:val="22"/>
               </w:rPr>
               <w:t>.</w:t>
@@ -6355,12 +6445,14 @@
               <w:jc w:val="right"/>
               <w:rPr>
                 <w:rFonts w:ascii="Calibri" w:eastAsia="Times New Roman" w:hAnsi="Calibri" w:cs="Times New Roman"/>
-                <w:szCs w:val="22"/>
-              </w:rPr>
-            </w:pPr>
-            <w:r>
-              <w:rPr>
-                <w:rFonts w:ascii="Calibri" w:eastAsia="Times New Roman" w:hAnsi="Calibri" w:cs="Times New Roman"/>
+                <w:b/>
+                <w:szCs w:val="22"/>
+              </w:rPr>
+            </w:pPr>
+            <w:r>
+              <w:rPr>
+                <w:rFonts w:ascii="Calibri" w:eastAsia="Times New Roman" w:hAnsi="Calibri" w:cs="Times New Roman"/>
+                <w:b/>
                 <w:szCs w:val="22"/>
               </w:rPr>
               <w:t>1</w:t>
@@ -6584,12 +6676,14 @@
               <w:jc w:val="right"/>
               <w:rPr>
                 <w:rFonts w:ascii="Calibri" w:eastAsia="Times New Roman" w:hAnsi="Calibri" w:cs="Times New Roman"/>
-                <w:szCs w:val="22"/>
-              </w:rPr>
-            </w:pPr>
-            <w:r>
-              <w:rPr>
-                <w:rFonts w:ascii="Calibri" w:eastAsia="Times New Roman" w:hAnsi="Calibri" w:cs="Times New Roman"/>
+                <w:b/>
+                <w:szCs w:val="22"/>
+              </w:rPr>
+            </w:pPr>
+            <w:r>
+              <w:rPr>
+                <w:rFonts w:ascii="Calibri" w:eastAsia="Times New Roman" w:hAnsi="Calibri" w:cs="Times New Roman"/>
+                <w:b/>
                 <w:szCs w:val="22"/>
               </w:rPr>
               <w:t>2</w:t>
@@ -6813,12 +6907,14 @@
               <w:jc w:val="right"/>
               <w:rPr>
                 <w:rFonts w:ascii="Calibri" w:eastAsia="Times New Roman" w:hAnsi="Calibri" w:cs="Times New Roman"/>
-                <w:szCs w:val="22"/>
-              </w:rPr>
-            </w:pPr>
-            <w:r>
-              <w:rPr>
-                <w:rFonts w:ascii="Calibri" w:eastAsia="Times New Roman" w:hAnsi="Calibri" w:cs="Times New Roman"/>
+                <w:b/>
+                <w:szCs w:val="22"/>
+              </w:rPr>
+            </w:pPr>
+            <w:r>
+              <w:rPr>
+                <w:rFonts w:ascii="Calibri" w:eastAsia="Times New Roman" w:hAnsi="Calibri" w:cs="Times New Roman"/>
+                <w:b/>
                 <w:szCs w:val="22"/>
               </w:rPr>
               <w:t>4</w:t>
@@ -7433,6 +7529,7 @@
               <w:jc w:val="center"/>
               <w:rPr>
                 <w:rFonts w:ascii="Calibri" w:eastAsia="Times New Roman" w:hAnsi="Calibri" w:cs="Times New Roman"/>
+                <w:b/>
                 <w:szCs w:val="22"/>
               </w:rPr>
             </w:pPr>
@@ -7440,6 +7537,7 @@
             <w:r>
               <w:rPr>
                 <w:rFonts w:ascii="Calibri" w:eastAsia="Times New Roman" w:hAnsi="Calibri" w:cs="Times New Roman"/>
+                <w:b/>
                 <w:szCs w:val="22"/>
               </w:rPr>
               <w:t>Matrix</w:t>
@@ -7448,6 +7546,7 @@
             <w:r>
               <w:rPr>
                 <w:rFonts w:ascii="Calibri" w:eastAsia="Times New Roman" w:hAnsi="Calibri" w:cs="Times New Roman"/>
+                <w:b/>
                 <w:szCs w:val="22"/>
               </w:rPr>
               <w:t xml:space="preserve"> </w:t>
@@ -7456,6 +7555,7 @@
             <w:r>
               <w:rPr>
                 <w:rFonts w:ascii="Calibri" w:eastAsia="Times New Roman" w:hAnsi="Calibri" w:cs="Times New Roman"/>
+                <w:b/>
                 <w:szCs w:val="22"/>
               </w:rPr>
               <w:t>Dimension</w:t>
@@ -7514,12 +7614,14 @@
               <w:jc w:val="center"/>
               <w:rPr>
                 <w:rFonts w:ascii="Calibri" w:eastAsia="Times New Roman" w:hAnsi="Calibri" w:cs="Times New Roman"/>
-                <w:szCs w:val="22"/>
-              </w:rPr>
-            </w:pPr>
-            <w:r>
-              <w:rPr>
-                <w:rFonts w:ascii="Calibri" w:eastAsia="Times New Roman" w:hAnsi="Calibri" w:cs="Times New Roman"/>
+                <w:b/>
+                <w:szCs w:val="22"/>
+              </w:rPr>
+            </w:pPr>
+            <w:r>
+              <w:rPr>
+                <w:rFonts w:ascii="Calibri" w:eastAsia="Times New Roman" w:hAnsi="Calibri" w:cs="Times New Roman"/>
+                <w:b/>
                 <w:szCs w:val="22"/>
               </w:rPr>
               <w:t>8,000,000x8</w:t>
@@ -7547,12 +7649,14 @@
               <w:jc w:val="center"/>
               <w:rPr>
                 <w:rFonts w:ascii="Calibri" w:eastAsia="Times New Roman" w:hAnsi="Calibri" w:cs="Times New Roman"/>
-                <w:szCs w:val="22"/>
-              </w:rPr>
-            </w:pPr>
-            <w:r>
-              <w:rPr>
-                <w:rFonts w:ascii="Calibri" w:eastAsia="Times New Roman" w:hAnsi="Calibri" w:cs="Times New Roman"/>
+                <w:b/>
+                <w:szCs w:val="22"/>
+              </w:rPr>
+            </w:pPr>
+            <w:r>
+              <w:rPr>
+                <w:rFonts w:ascii="Calibri" w:eastAsia="Times New Roman" w:hAnsi="Calibri" w:cs="Times New Roman"/>
+                <w:b/>
                 <w:szCs w:val="22"/>
               </w:rPr>
               <w:t>8000x8000</w:t>
@@ -7580,12 +7684,14 @@
               <w:jc w:val="center"/>
               <w:rPr>
                 <w:rFonts w:ascii="Calibri" w:eastAsia="Times New Roman" w:hAnsi="Calibri" w:cs="Times New Roman"/>
-                <w:szCs w:val="22"/>
-              </w:rPr>
-            </w:pPr>
-            <w:r>
-              <w:rPr>
-                <w:rFonts w:ascii="Calibri" w:eastAsia="Times New Roman" w:hAnsi="Calibri" w:cs="Times New Roman"/>
+                <w:b/>
+                <w:szCs w:val="22"/>
+              </w:rPr>
+            </w:pPr>
+            <w:r>
+              <w:rPr>
+                <w:rFonts w:ascii="Calibri" w:eastAsia="Times New Roman" w:hAnsi="Calibri" w:cs="Times New Roman"/>
+                <w:b/>
                 <w:szCs w:val="22"/>
               </w:rPr>
               <w:t>8x8,000,000</w:t>
@@ -7616,12 +7722,14 @@
               <w:spacing w:line="240" w:lineRule="auto"/>
               <w:rPr>
                 <w:rFonts w:ascii="Calibri" w:eastAsia="Times New Roman" w:hAnsi="Calibri" w:cs="Times New Roman"/>
-                <w:szCs w:val="22"/>
-              </w:rPr>
-            </w:pPr>
-            <w:r>
-              <w:rPr>
-                <w:rFonts w:ascii="Calibri" w:eastAsia="Times New Roman" w:hAnsi="Calibri" w:cs="Times New Roman"/>
+                <w:b/>
+                <w:szCs w:val="22"/>
+              </w:rPr>
+            </w:pPr>
+            <w:r>
+              <w:rPr>
+                <w:rFonts w:ascii="Calibri" w:eastAsia="Times New Roman" w:hAnsi="Calibri" w:cs="Times New Roman"/>
+                <w:b/>
                 <w:szCs w:val="22"/>
               </w:rPr>
               <w:t>Threads</w:t>
@@ -7648,12 +7756,14 @@
               <w:jc w:val="center"/>
               <w:rPr>
                 <w:rFonts w:ascii="Calibri" w:eastAsia="Times New Roman" w:hAnsi="Calibri" w:cs="Times New Roman"/>
-                <w:szCs w:val="22"/>
-              </w:rPr>
-            </w:pPr>
-            <w:r>
-              <w:rPr>
-                <w:rFonts w:ascii="Calibri" w:eastAsia="Times New Roman" w:hAnsi="Calibri" w:cs="Times New Roman"/>
+                <w:b/>
+                <w:szCs w:val="22"/>
+              </w:rPr>
+            </w:pPr>
+            <w:r>
+              <w:rPr>
+                <w:rFonts w:ascii="Calibri" w:eastAsia="Times New Roman" w:hAnsi="Calibri" w:cs="Times New Roman"/>
+                <w:b/>
                 <w:szCs w:val="22"/>
               </w:rPr>
               <w:t>Time</w:t>
@@ -7680,6 +7790,7 @@
               <w:jc w:val="center"/>
               <w:rPr>
                 <w:rFonts w:ascii="Calibri" w:eastAsia="Times New Roman" w:hAnsi="Calibri" w:cs="Times New Roman"/>
+                <w:b/>
                 <w:szCs w:val="22"/>
               </w:rPr>
             </w:pPr>
@@ -7687,6 +7798,7 @@
             <w:r>
               <w:rPr>
                 <w:rFonts w:ascii="Calibri" w:eastAsia="Times New Roman" w:hAnsi="Calibri" w:cs="Times New Roman"/>
+                <w:b/>
                 <w:szCs w:val="22"/>
               </w:rPr>
               <w:t>Eff</w:t>
@@ -7695,6 +7807,7 @@
             <w:r>
               <w:rPr>
                 <w:rFonts w:ascii="Calibri" w:eastAsia="Times New Roman" w:hAnsi="Calibri" w:cs="Times New Roman"/>
+                <w:b/>
                 <w:szCs w:val="22"/>
               </w:rPr>
               <w:t>.</w:t>
@@ -7721,12 +7834,14 @@
               <w:jc w:val="center"/>
               <w:rPr>
                 <w:rFonts w:ascii="Calibri" w:eastAsia="Times New Roman" w:hAnsi="Calibri" w:cs="Times New Roman"/>
-                <w:szCs w:val="22"/>
-              </w:rPr>
-            </w:pPr>
-            <w:r>
-              <w:rPr>
-                <w:rFonts w:ascii="Calibri" w:eastAsia="Times New Roman" w:hAnsi="Calibri" w:cs="Times New Roman"/>
+                <w:b/>
+                <w:szCs w:val="22"/>
+              </w:rPr>
+            </w:pPr>
+            <w:r>
+              <w:rPr>
+                <w:rFonts w:ascii="Calibri" w:eastAsia="Times New Roman" w:hAnsi="Calibri" w:cs="Times New Roman"/>
+                <w:b/>
                 <w:szCs w:val="22"/>
               </w:rPr>
               <w:t>Time</w:t>
@@ -7753,6 +7868,7 @@
               <w:jc w:val="center"/>
               <w:rPr>
                 <w:rFonts w:ascii="Calibri" w:eastAsia="Times New Roman" w:hAnsi="Calibri" w:cs="Times New Roman"/>
+                <w:b/>
                 <w:szCs w:val="22"/>
               </w:rPr>
             </w:pPr>
@@ -7760,6 +7876,7 @@
             <w:r>
               <w:rPr>
                 <w:rFonts w:ascii="Calibri" w:eastAsia="Times New Roman" w:hAnsi="Calibri" w:cs="Times New Roman"/>
+                <w:b/>
                 <w:szCs w:val="22"/>
               </w:rPr>
               <w:t>Eff</w:t>
@@ -7768,6 +7885,7 @@
             <w:r>
               <w:rPr>
                 <w:rFonts w:ascii="Calibri" w:eastAsia="Times New Roman" w:hAnsi="Calibri" w:cs="Times New Roman"/>
+                <w:b/>
                 <w:szCs w:val="22"/>
               </w:rPr>
               <w:t>.</w:t>
@@ -7794,12 +7912,14 @@
               <w:jc w:val="center"/>
               <w:rPr>
                 <w:rFonts w:ascii="Calibri" w:eastAsia="Times New Roman" w:hAnsi="Calibri" w:cs="Times New Roman"/>
-                <w:szCs w:val="22"/>
-              </w:rPr>
-            </w:pPr>
-            <w:r>
-              <w:rPr>
-                <w:rFonts w:ascii="Calibri" w:eastAsia="Times New Roman" w:hAnsi="Calibri" w:cs="Times New Roman"/>
+                <w:b/>
+                <w:szCs w:val="22"/>
+              </w:rPr>
+            </w:pPr>
+            <w:r>
+              <w:rPr>
+                <w:rFonts w:ascii="Calibri" w:eastAsia="Times New Roman" w:hAnsi="Calibri" w:cs="Times New Roman"/>
+                <w:b/>
                 <w:szCs w:val="22"/>
               </w:rPr>
               <w:t>Time</w:t>
@@ -7826,6 +7946,7 @@
               <w:jc w:val="center"/>
               <w:rPr>
                 <w:rFonts w:ascii="Calibri" w:eastAsia="Times New Roman" w:hAnsi="Calibri" w:cs="Times New Roman"/>
+                <w:b/>
                 <w:szCs w:val="22"/>
               </w:rPr>
             </w:pPr>
@@ -7833,6 +7954,7 @@
             <w:r>
               <w:rPr>
                 <w:rFonts w:ascii="Calibri" w:eastAsia="Times New Roman" w:hAnsi="Calibri" w:cs="Times New Roman"/>
+                <w:b/>
                 <w:szCs w:val="22"/>
               </w:rPr>
               <w:t>Eff</w:t>
@@ -7841,6 +7963,7 @@
             <w:r>
               <w:rPr>
                 <w:rFonts w:ascii="Calibri" w:eastAsia="Times New Roman" w:hAnsi="Calibri" w:cs="Times New Roman"/>
+                <w:b/>
                 <w:szCs w:val="22"/>
               </w:rPr>
               <w:t>.</w:t>
@@ -7872,12 +7995,14 @@
               <w:jc w:val="right"/>
               <w:rPr>
                 <w:rFonts w:ascii="Calibri" w:eastAsia="Times New Roman" w:hAnsi="Calibri" w:cs="Times New Roman"/>
-                <w:szCs w:val="22"/>
-              </w:rPr>
-            </w:pPr>
-            <w:r>
-              <w:rPr>
-                <w:rFonts w:ascii="Calibri" w:eastAsia="Times New Roman" w:hAnsi="Calibri" w:cs="Times New Roman"/>
+                <w:b/>
+                <w:szCs w:val="22"/>
+              </w:rPr>
+            </w:pPr>
+            <w:r>
+              <w:rPr>
+                <w:rFonts w:ascii="Calibri" w:eastAsia="Times New Roman" w:hAnsi="Calibri" w:cs="Times New Roman"/>
+                <w:b/>
                 <w:szCs w:val="22"/>
               </w:rPr>
               <w:t>1</w:t>
@@ -8101,12 +8226,14 @@
               <w:jc w:val="right"/>
               <w:rPr>
                 <w:rFonts w:ascii="Calibri" w:eastAsia="Times New Roman" w:hAnsi="Calibri" w:cs="Times New Roman"/>
-                <w:szCs w:val="22"/>
-              </w:rPr>
-            </w:pPr>
-            <w:r>
-              <w:rPr>
-                <w:rFonts w:ascii="Calibri" w:eastAsia="Times New Roman" w:hAnsi="Calibri" w:cs="Times New Roman"/>
+                <w:b/>
+                <w:szCs w:val="22"/>
+              </w:rPr>
+            </w:pPr>
+            <w:r>
+              <w:rPr>
+                <w:rFonts w:ascii="Calibri" w:eastAsia="Times New Roman" w:hAnsi="Calibri" w:cs="Times New Roman"/>
+                <w:b/>
                 <w:szCs w:val="22"/>
               </w:rPr>
               <w:t>2</w:t>
@@ -8330,12 +8457,14 @@
               <w:jc w:val="right"/>
               <w:rPr>
                 <w:rFonts w:ascii="Calibri" w:eastAsia="Times New Roman" w:hAnsi="Calibri" w:cs="Times New Roman"/>
-                <w:szCs w:val="22"/>
-              </w:rPr>
-            </w:pPr>
-            <w:r>
-              <w:rPr>
-                <w:rFonts w:ascii="Calibri" w:eastAsia="Times New Roman" w:hAnsi="Calibri" w:cs="Times New Roman"/>
+                <w:b/>
+                <w:szCs w:val="22"/>
+              </w:rPr>
+            </w:pPr>
+            <w:r>
+              <w:rPr>
+                <w:rFonts w:ascii="Calibri" w:eastAsia="Times New Roman" w:hAnsi="Calibri" w:cs="Times New Roman"/>
+                <w:b/>
                 <w:szCs w:val="22"/>
               </w:rPr>
               <w:t>4</w:t>
@@ -8781,6 +8910,7 @@
               <w:jc w:val="center"/>
               <w:rPr>
                 <w:rFonts w:ascii="Calibri" w:eastAsia="Times New Roman" w:hAnsi="Calibri" w:cs="Times New Roman"/>
+                <w:b/>
                 <w:szCs w:val="22"/>
               </w:rPr>
             </w:pPr>
@@ -8788,6 +8918,7 @@
             <w:r>
               <w:rPr>
                 <w:rFonts w:ascii="Calibri" w:eastAsia="Times New Roman" w:hAnsi="Calibri" w:cs="Times New Roman"/>
+                <w:b/>
                 <w:szCs w:val="22"/>
               </w:rPr>
               <w:t>Matrix</w:t>
@@ -8796,6 +8927,7 @@
             <w:r>
               <w:rPr>
                 <w:rFonts w:ascii="Calibri" w:eastAsia="Times New Roman" w:hAnsi="Calibri" w:cs="Times New Roman"/>
+                <w:b/>
                 <w:szCs w:val="22"/>
               </w:rPr>
               <w:t xml:space="preserve"> </w:t>
@@ -8804,6 +8936,7 @@
             <w:r>
               <w:rPr>
                 <w:rFonts w:ascii="Calibri" w:eastAsia="Times New Roman" w:hAnsi="Calibri" w:cs="Times New Roman"/>
+                <w:b/>
                 <w:szCs w:val="22"/>
               </w:rPr>
               <w:t>Dimension</w:t>
@@ -8862,12 +8995,14 @@
               <w:jc w:val="center"/>
               <w:rPr>
                 <w:rFonts w:ascii="Calibri" w:eastAsia="Times New Roman" w:hAnsi="Calibri" w:cs="Times New Roman"/>
-                <w:szCs w:val="22"/>
-              </w:rPr>
-            </w:pPr>
-            <w:r>
-              <w:rPr>
-                <w:rFonts w:ascii="Calibri" w:eastAsia="Times New Roman" w:hAnsi="Calibri" w:cs="Times New Roman"/>
+                <w:b/>
+                <w:szCs w:val="22"/>
+              </w:rPr>
+            </w:pPr>
+            <w:r>
+              <w:rPr>
+                <w:rFonts w:ascii="Calibri" w:eastAsia="Times New Roman" w:hAnsi="Calibri" w:cs="Times New Roman"/>
+                <w:b/>
                 <w:szCs w:val="22"/>
               </w:rPr>
               <w:t>8,000,000x8</w:t>
@@ -8895,12 +9030,14 @@
               <w:jc w:val="center"/>
               <w:rPr>
                 <w:rFonts w:ascii="Calibri" w:eastAsia="Times New Roman" w:hAnsi="Calibri" w:cs="Times New Roman"/>
-                <w:szCs w:val="22"/>
-              </w:rPr>
-            </w:pPr>
-            <w:r>
-              <w:rPr>
-                <w:rFonts w:ascii="Calibri" w:eastAsia="Times New Roman" w:hAnsi="Calibri" w:cs="Times New Roman"/>
+                <w:b/>
+                <w:szCs w:val="22"/>
+              </w:rPr>
+            </w:pPr>
+            <w:r>
+              <w:rPr>
+                <w:rFonts w:ascii="Calibri" w:eastAsia="Times New Roman" w:hAnsi="Calibri" w:cs="Times New Roman"/>
+                <w:b/>
                 <w:szCs w:val="22"/>
               </w:rPr>
               <w:t>8000x8000</w:t>
@@ -8928,12 +9065,14 @@
               <w:jc w:val="center"/>
               <w:rPr>
                 <w:rFonts w:ascii="Calibri" w:eastAsia="Times New Roman" w:hAnsi="Calibri" w:cs="Times New Roman"/>
-                <w:szCs w:val="22"/>
-              </w:rPr>
-            </w:pPr>
-            <w:r>
-              <w:rPr>
-                <w:rFonts w:ascii="Calibri" w:eastAsia="Times New Roman" w:hAnsi="Calibri" w:cs="Times New Roman"/>
+                <w:b/>
+                <w:szCs w:val="22"/>
+              </w:rPr>
+            </w:pPr>
+            <w:r>
+              <w:rPr>
+                <w:rFonts w:ascii="Calibri" w:eastAsia="Times New Roman" w:hAnsi="Calibri" w:cs="Times New Roman"/>
+                <w:b/>
                 <w:szCs w:val="22"/>
               </w:rPr>
               <w:t>8x8,000,000</w:t>
@@ -8964,12 +9103,14 @@
               <w:spacing w:line="240" w:lineRule="auto"/>
               <w:rPr>
                 <w:rFonts w:ascii="Calibri" w:eastAsia="Times New Roman" w:hAnsi="Calibri" w:cs="Times New Roman"/>
-                <w:szCs w:val="22"/>
-              </w:rPr>
-            </w:pPr>
-            <w:r>
-              <w:rPr>
-                <w:rFonts w:ascii="Calibri" w:eastAsia="Times New Roman" w:hAnsi="Calibri" w:cs="Times New Roman"/>
+                <w:b/>
+                <w:szCs w:val="22"/>
+              </w:rPr>
+            </w:pPr>
+            <w:r>
+              <w:rPr>
+                <w:rFonts w:ascii="Calibri" w:eastAsia="Times New Roman" w:hAnsi="Calibri" w:cs="Times New Roman"/>
+                <w:b/>
                 <w:szCs w:val="22"/>
               </w:rPr>
               <w:t>Threads</w:t>
@@ -8996,12 +9137,14 @@
               <w:jc w:val="center"/>
               <w:rPr>
                 <w:rFonts w:ascii="Calibri" w:eastAsia="Times New Roman" w:hAnsi="Calibri" w:cs="Times New Roman"/>
-                <w:szCs w:val="22"/>
-              </w:rPr>
-            </w:pPr>
-            <w:r>
-              <w:rPr>
-                <w:rFonts w:ascii="Calibri" w:eastAsia="Times New Roman" w:hAnsi="Calibri" w:cs="Times New Roman"/>
+                <w:b/>
+                <w:szCs w:val="22"/>
+              </w:rPr>
+            </w:pPr>
+            <w:r>
+              <w:rPr>
+                <w:rFonts w:ascii="Calibri" w:eastAsia="Times New Roman" w:hAnsi="Calibri" w:cs="Times New Roman"/>
+                <w:b/>
                 <w:szCs w:val="22"/>
               </w:rPr>
               <w:t>Time</w:t>
@@ -9028,6 +9171,7 @@
               <w:jc w:val="center"/>
               <w:rPr>
                 <w:rFonts w:ascii="Calibri" w:eastAsia="Times New Roman" w:hAnsi="Calibri" w:cs="Times New Roman"/>
+                <w:b/>
                 <w:szCs w:val="22"/>
               </w:rPr>
             </w:pPr>
@@ -9035,6 +9179,7 @@
             <w:r>
               <w:rPr>
                 <w:rFonts w:ascii="Calibri" w:eastAsia="Times New Roman" w:hAnsi="Calibri" w:cs="Times New Roman"/>
+                <w:b/>
                 <w:szCs w:val="22"/>
               </w:rPr>
               <w:t>Eff</w:t>
@@ -9043,6 +9188,7 @@
             <w:r>
               <w:rPr>
                 <w:rFonts w:ascii="Calibri" w:eastAsia="Times New Roman" w:hAnsi="Calibri" w:cs="Times New Roman"/>
+                <w:b/>
                 <w:szCs w:val="22"/>
               </w:rPr>
               <w:t>.</w:t>
@@ -9069,12 +9215,14 @@
               <w:jc w:val="center"/>
               <w:rPr>
                 <w:rFonts w:ascii="Calibri" w:eastAsia="Times New Roman" w:hAnsi="Calibri" w:cs="Times New Roman"/>
-                <w:szCs w:val="22"/>
-              </w:rPr>
-            </w:pPr>
-            <w:r>
-              <w:rPr>
-                <w:rFonts w:ascii="Calibri" w:eastAsia="Times New Roman" w:hAnsi="Calibri" w:cs="Times New Roman"/>
+                <w:b/>
+                <w:szCs w:val="22"/>
+              </w:rPr>
+            </w:pPr>
+            <w:r>
+              <w:rPr>
+                <w:rFonts w:ascii="Calibri" w:eastAsia="Times New Roman" w:hAnsi="Calibri" w:cs="Times New Roman"/>
+                <w:b/>
                 <w:szCs w:val="22"/>
               </w:rPr>
               <w:t>Time</w:t>
@@ -9101,6 +9249,7 @@
               <w:jc w:val="center"/>
               <w:rPr>
                 <w:rFonts w:ascii="Calibri" w:eastAsia="Times New Roman" w:hAnsi="Calibri" w:cs="Times New Roman"/>
+                <w:b/>
                 <w:szCs w:val="22"/>
               </w:rPr>
             </w:pPr>
@@ -9108,6 +9257,7 @@
             <w:r>
               <w:rPr>
                 <w:rFonts w:ascii="Calibri" w:eastAsia="Times New Roman" w:hAnsi="Calibri" w:cs="Times New Roman"/>
+                <w:b/>
                 <w:szCs w:val="22"/>
               </w:rPr>
               <w:t>Eff</w:t>
@@ -9116,6 +9266,7 @@
             <w:r>
               <w:rPr>
                 <w:rFonts w:ascii="Calibri" w:eastAsia="Times New Roman" w:hAnsi="Calibri" w:cs="Times New Roman"/>
+                <w:b/>
                 <w:szCs w:val="22"/>
               </w:rPr>
               <w:t>.</w:t>
@@ -9142,12 +9293,14 @@
               <w:jc w:val="center"/>
               <w:rPr>
                 <w:rFonts w:ascii="Calibri" w:eastAsia="Times New Roman" w:hAnsi="Calibri" w:cs="Times New Roman"/>
-                <w:szCs w:val="22"/>
-              </w:rPr>
-            </w:pPr>
-            <w:r>
-              <w:rPr>
-                <w:rFonts w:ascii="Calibri" w:eastAsia="Times New Roman" w:hAnsi="Calibri" w:cs="Times New Roman"/>
+                <w:b/>
+                <w:szCs w:val="22"/>
+              </w:rPr>
+            </w:pPr>
+            <w:r>
+              <w:rPr>
+                <w:rFonts w:ascii="Calibri" w:eastAsia="Times New Roman" w:hAnsi="Calibri" w:cs="Times New Roman"/>
+                <w:b/>
                 <w:szCs w:val="22"/>
               </w:rPr>
               <w:t>Time</w:t>
@@ -9174,6 +9327,7 @@
               <w:jc w:val="center"/>
               <w:rPr>
                 <w:rFonts w:ascii="Calibri" w:eastAsia="Times New Roman" w:hAnsi="Calibri" w:cs="Times New Roman"/>
+                <w:b/>
                 <w:szCs w:val="22"/>
               </w:rPr>
             </w:pPr>
@@ -9181,6 +9335,7 @@
             <w:r>
               <w:rPr>
                 <w:rFonts w:ascii="Calibri" w:eastAsia="Times New Roman" w:hAnsi="Calibri" w:cs="Times New Roman"/>
+                <w:b/>
                 <w:szCs w:val="22"/>
               </w:rPr>
               <w:t>Eff</w:t>
@@ -9189,6 +9344,7 @@
             <w:r>
               <w:rPr>
                 <w:rFonts w:ascii="Calibri" w:eastAsia="Times New Roman" w:hAnsi="Calibri" w:cs="Times New Roman"/>
+                <w:b/>
                 <w:szCs w:val="22"/>
               </w:rPr>
               <w:t>.</w:t>
@@ -9220,12 +9376,14 @@
               <w:jc w:val="right"/>
               <w:rPr>
                 <w:rFonts w:ascii="Calibri" w:eastAsia="Times New Roman" w:hAnsi="Calibri" w:cs="Times New Roman"/>
-                <w:szCs w:val="22"/>
-              </w:rPr>
-            </w:pPr>
-            <w:r>
-              <w:rPr>
-                <w:rFonts w:ascii="Calibri" w:eastAsia="Times New Roman" w:hAnsi="Calibri" w:cs="Times New Roman"/>
+                <w:b/>
+                <w:szCs w:val="22"/>
+              </w:rPr>
+            </w:pPr>
+            <w:r>
+              <w:rPr>
+                <w:rFonts w:ascii="Calibri" w:eastAsia="Times New Roman" w:hAnsi="Calibri" w:cs="Times New Roman"/>
+                <w:b/>
                 <w:szCs w:val="22"/>
               </w:rPr>
               <w:t>1</w:t>
@@ -9449,12 +9607,14 @@
               <w:jc w:val="right"/>
               <w:rPr>
                 <w:rFonts w:ascii="Calibri" w:eastAsia="Times New Roman" w:hAnsi="Calibri" w:cs="Times New Roman"/>
-                <w:szCs w:val="22"/>
-              </w:rPr>
-            </w:pPr>
-            <w:r>
-              <w:rPr>
-                <w:rFonts w:ascii="Calibri" w:eastAsia="Times New Roman" w:hAnsi="Calibri" w:cs="Times New Roman"/>
+                <w:b/>
+                <w:szCs w:val="22"/>
+              </w:rPr>
+            </w:pPr>
+            <w:r>
+              <w:rPr>
+                <w:rFonts w:ascii="Calibri" w:eastAsia="Times New Roman" w:hAnsi="Calibri" w:cs="Times New Roman"/>
+                <w:b/>
                 <w:szCs w:val="22"/>
               </w:rPr>
               <w:t>2</w:t>
@@ -9678,12 +9838,14 @@
               <w:jc w:val="right"/>
               <w:rPr>
                 <w:rFonts w:ascii="Calibri" w:eastAsia="Times New Roman" w:hAnsi="Calibri" w:cs="Times New Roman"/>
-                <w:szCs w:val="22"/>
-              </w:rPr>
-            </w:pPr>
-            <w:r>
-              <w:rPr>
-                <w:rFonts w:ascii="Calibri" w:eastAsia="Times New Roman" w:hAnsi="Calibri" w:cs="Times New Roman"/>
+                <w:b/>
+                <w:szCs w:val="22"/>
+              </w:rPr>
+            </w:pPr>
+            <w:r>
+              <w:rPr>
+                <w:rFonts w:ascii="Calibri" w:eastAsia="Times New Roman" w:hAnsi="Calibri" w:cs="Times New Roman"/>
+                <w:b/>
                 <w:szCs w:val="22"/>
               </w:rPr>
               <w:t>4</w:t>
@@ -9893,6 +10055,7 @@
         <w:contextualSpacing w:val="0"/>
         <w:jc w:val="both"/>
       </w:pPr>
+      <w:bookmarkStart w:id="6" w:name="_Toc416470928"/>
       <w:r>
         <w:lastRenderedPageBreak/>
         <w:t xml:space="preserve">Versão Paralela </w:t>
@@ -9901,6 +10064,7 @@
       <w:r>
         <w:t>PThreads</w:t>
       </w:r>
+      <w:bookmarkEnd w:id="6"/>
       <w:proofErr w:type="spellEnd"/>
     </w:p>
     <w:p/>
@@ -15532,6 +15696,7 @@
               <w:jc w:val="center"/>
               <w:rPr>
                 <w:rFonts w:ascii="Calibri" w:eastAsia="Times New Roman" w:hAnsi="Calibri" w:cs="Times New Roman"/>
+                <w:b/>
                 <w:szCs w:val="22"/>
               </w:rPr>
             </w:pPr>
@@ -15539,6 +15704,7 @@
             <w:r>
               <w:rPr>
                 <w:rFonts w:ascii="Calibri" w:eastAsia="Times New Roman" w:hAnsi="Calibri" w:cs="Times New Roman"/>
+                <w:b/>
                 <w:szCs w:val="22"/>
               </w:rPr>
               <w:t>Matrix</w:t>
@@ -15547,6 +15713,7 @@
             <w:r>
               <w:rPr>
                 <w:rFonts w:ascii="Calibri" w:eastAsia="Times New Roman" w:hAnsi="Calibri" w:cs="Times New Roman"/>
+                <w:b/>
                 <w:szCs w:val="22"/>
               </w:rPr>
               <w:t xml:space="preserve"> </w:t>
@@ -15555,6 +15722,7 @@
             <w:r>
               <w:rPr>
                 <w:rFonts w:ascii="Calibri" w:eastAsia="Times New Roman" w:hAnsi="Calibri" w:cs="Times New Roman"/>
+                <w:b/>
                 <w:szCs w:val="22"/>
               </w:rPr>
               <w:t>Dimension</w:t>
@@ -15613,12 +15781,14 @@
               <w:jc w:val="center"/>
               <w:rPr>
                 <w:rFonts w:ascii="Calibri" w:eastAsia="Times New Roman" w:hAnsi="Calibri" w:cs="Times New Roman"/>
-                <w:szCs w:val="22"/>
-              </w:rPr>
-            </w:pPr>
-            <w:r>
-              <w:rPr>
-                <w:rFonts w:ascii="Calibri" w:eastAsia="Times New Roman" w:hAnsi="Calibri" w:cs="Times New Roman"/>
+                <w:b/>
+                <w:szCs w:val="22"/>
+              </w:rPr>
+            </w:pPr>
+            <w:r>
+              <w:rPr>
+                <w:rFonts w:ascii="Calibri" w:eastAsia="Times New Roman" w:hAnsi="Calibri" w:cs="Times New Roman"/>
+                <w:b/>
                 <w:szCs w:val="22"/>
               </w:rPr>
               <w:t>8,000,000x8</w:t>
@@ -15646,12 +15816,14 @@
               <w:jc w:val="center"/>
               <w:rPr>
                 <w:rFonts w:ascii="Calibri" w:eastAsia="Times New Roman" w:hAnsi="Calibri" w:cs="Times New Roman"/>
-                <w:szCs w:val="22"/>
-              </w:rPr>
-            </w:pPr>
-            <w:r>
-              <w:rPr>
-                <w:rFonts w:ascii="Calibri" w:eastAsia="Times New Roman" w:hAnsi="Calibri" w:cs="Times New Roman"/>
+                <w:b/>
+                <w:szCs w:val="22"/>
+              </w:rPr>
+            </w:pPr>
+            <w:r>
+              <w:rPr>
+                <w:rFonts w:ascii="Calibri" w:eastAsia="Times New Roman" w:hAnsi="Calibri" w:cs="Times New Roman"/>
+                <w:b/>
                 <w:szCs w:val="22"/>
               </w:rPr>
               <w:t>8000x8000</w:t>
@@ -15679,12 +15851,14 @@
               <w:jc w:val="center"/>
               <w:rPr>
                 <w:rFonts w:ascii="Calibri" w:eastAsia="Times New Roman" w:hAnsi="Calibri" w:cs="Times New Roman"/>
-                <w:szCs w:val="22"/>
-              </w:rPr>
-            </w:pPr>
-            <w:r>
-              <w:rPr>
-                <w:rFonts w:ascii="Calibri" w:eastAsia="Times New Roman" w:hAnsi="Calibri" w:cs="Times New Roman"/>
+                <w:b/>
+                <w:szCs w:val="22"/>
+              </w:rPr>
+            </w:pPr>
+            <w:r>
+              <w:rPr>
+                <w:rFonts w:ascii="Calibri" w:eastAsia="Times New Roman" w:hAnsi="Calibri" w:cs="Times New Roman"/>
+                <w:b/>
                 <w:szCs w:val="22"/>
               </w:rPr>
               <w:t>8x8,000,000</w:t>
@@ -15715,12 +15889,14 @@
               <w:spacing w:line="240" w:lineRule="auto"/>
               <w:rPr>
                 <w:rFonts w:ascii="Calibri" w:eastAsia="Times New Roman" w:hAnsi="Calibri" w:cs="Times New Roman"/>
-                <w:szCs w:val="22"/>
-              </w:rPr>
-            </w:pPr>
-            <w:r>
-              <w:rPr>
-                <w:rFonts w:ascii="Calibri" w:eastAsia="Times New Roman" w:hAnsi="Calibri" w:cs="Times New Roman"/>
+                <w:b/>
+                <w:szCs w:val="22"/>
+              </w:rPr>
+            </w:pPr>
+            <w:r>
+              <w:rPr>
+                <w:rFonts w:ascii="Calibri" w:eastAsia="Times New Roman" w:hAnsi="Calibri" w:cs="Times New Roman"/>
+                <w:b/>
                 <w:szCs w:val="22"/>
               </w:rPr>
               <w:t>Threads</w:t>
@@ -15747,12 +15923,14 @@
               <w:jc w:val="center"/>
               <w:rPr>
                 <w:rFonts w:ascii="Calibri" w:eastAsia="Times New Roman" w:hAnsi="Calibri" w:cs="Times New Roman"/>
-                <w:szCs w:val="22"/>
-              </w:rPr>
-            </w:pPr>
-            <w:r>
-              <w:rPr>
-                <w:rFonts w:ascii="Calibri" w:eastAsia="Times New Roman" w:hAnsi="Calibri" w:cs="Times New Roman"/>
+                <w:b/>
+                <w:szCs w:val="22"/>
+              </w:rPr>
+            </w:pPr>
+            <w:r>
+              <w:rPr>
+                <w:rFonts w:ascii="Calibri" w:eastAsia="Times New Roman" w:hAnsi="Calibri" w:cs="Times New Roman"/>
+                <w:b/>
                 <w:szCs w:val="22"/>
               </w:rPr>
               <w:t>Time</w:t>
@@ -15779,6 +15957,7 @@
               <w:jc w:val="center"/>
               <w:rPr>
                 <w:rFonts w:ascii="Calibri" w:eastAsia="Times New Roman" w:hAnsi="Calibri" w:cs="Times New Roman"/>
+                <w:b/>
                 <w:szCs w:val="22"/>
               </w:rPr>
             </w:pPr>
@@ -15786,6 +15965,7 @@
             <w:r>
               <w:rPr>
                 <w:rFonts w:ascii="Calibri" w:eastAsia="Times New Roman" w:hAnsi="Calibri" w:cs="Times New Roman"/>
+                <w:b/>
                 <w:szCs w:val="22"/>
               </w:rPr>
               <w:t>Eff</w:t>
@@ -15794,6 +15974,7 @@
             <w:r>
               <w:rPr>
                 <w:rFonts w:ascii="Calibri" w:eastAsia="Times New Roman" w:hAnsi="Calibri" w:cs="Times New Roman"/>
+                <w:b/>
                 <w:szCs w:val="22"/>
               </w:rPr>
               <w:t>.</w:t>
@@ -15820,12 +16001,14 @@
               <w:jc w:val="center"/>
               <w:rPr>
                 <w:rFonts w:ascii="Calibri" w:eastAsia="Times New Roman" w:hAnsi="Calibri" w:cs="Times New Roman"/>
-                <w:szCs w:val="22"/>
-              </w:rPr>
-            </w:pPr>
-            <w:r>
-              <w:rPr>
-                <w:rFonts w:ascii="Calibri" w:eastAsia="Times New Roman" w:hAnsi="Calibri" w:cs="Times New Roman"/>
+                <w:b/>
+                <w:szCs w:val="22"/>
+              </w:rPr>
+            </w:pPr>
+            <w:r>
+              <w:rPr>
+                <w:rFonts w:ascii="Calibri" w:eastAsia="Times New Roman" w:hAnsi="Calibri" w:cs="Times New Roman"/>
+                <w:b/>
                 <w:szCs w:val="22"/>
               </w:rPr>
               <w:t>Time</w:t>
@@ -15852,6 +16035,7 @@
               <w:jc w:val="center"/>
               <w:rPr>
                 <w:rFonts w:ascii="Calibri" w:eastAsia="Times New Roman" w:hAnsi="Calibri" w:cs="Times New Roman"/>
+                <w:b/>
                 <w:szCs w:val="22"/>
               </w:rPr>
             </w:pPr>
@@ -15859,6 +16043,7 @@
             <w:r>
               <w:rPr>
                 <w:rFonts w:ascii="Calibri" w:eastAsia="Times New Roman" w:hAnsi="Calibri" w:cs="Times New Roman"/>
+                <w:b/>
                 <w:szCs w:val="22"/>
               </w:rPr>
               <w:t>Eff</w:t>
@@ -15867,6 +16052,7 @@
             <w:r>
               <w:rPr>
                 <w:rFonts w:ascii="Calibri" w:eastAsia="Times New Roman" w:hAnsi="Calibri" w:cs="Times New Roman"/>
+                <w:b/>
                 <w:szCs w:val="22"/>
               </w:rPr>
               <w:t>.</w:t>
@@ -15893,12 +16079,14 @@
               <w:jc w:val="center"/>
               <w:rPr>
                 <w:rFonts w:ascii="Calibri" w:eastAsia="Times New Roman" w:hAnsi="Calibri" w:cs="Times New Roman"/>
-                <w:szCs w:val="22"/>
-              </w:rPr>
-            </w:pPr>
-            <w:r>
-              <w:rPr>
-                <w:rFonts w:ascii="Calibri" w:eastAsia="Times New Roman" w:hAnsi="Calibri" w:cs="Times New Roman"/>
+                <w:b/>
+                <w:szCs w:val="22"/>
+              </w:rPr>
+            </w:pPr>
+            <w:r>
+              <w:rPr>
+                <w:rFonts w:ascii="Calibri" w:eastAsia="Times New Roman" w:hAnsi="Calibri" w:cs="Times New Roman"/>
+                <w:b/>
                 <w:szCs w:val="22"/>
               </w:rPr>
               <w:t>Time</w:t>
@@ -15925,6 +16113,7 @@
               <w:jc w:val="center"/>
               <w:rPr>
                 <w:rFonts w:ascii="Calibri" w:eastAsia="Times New Roman" w:hAnsi="Calibri" w:cs="Times New Roman"/>
+                <w:b/>
                 <w:szCs w:val="22"/>
               </w:rPr>
             </w:pPr>
@@ -15932,6 +16121,7 @@
             <w:r>
               <w:rPr>
                 <w:rFonts w:ascii="Calibri" w:eastAsia="Times New Roman" w:hAnsi="Calibri" w:cs="Times New Roman"/>
+                <w:b/>
                 <w:szCs w:val="22"/>
               </w:rPr>
               <w:t>Eff</w:t>
@@ -15940,6 +16130,7 @@
             <w:r>
               <w:rPr>
                 <w:rFonts w:ascii="Calibri" w:eastAsia="Times New Roman" w:hAnsi="Calibri" w:cs="Times New Roman"/>
+                <w:b/>
                 <w:szCs w:val="22"/>
               </w:rPr>
               <w:t>.</w:t>
@@ -15971,12 +16162,14 @@
               <w:jc w:val="right"/>
               <w:rPr>
                 <w:rFonts w:ascii="Calibri" w:eastAsia="Times New Roman" w:hAnsi="Calibri" w:cs="Times New Roman"/>
-                <w:szCs w:val="22"/>
-              </w:rPr>
-            </w:pPr>
-            <w:r>
-              <w:rPr>
-                <w:rFonts w:ascii="Calibri" w:eastAsia="Times New Roman" w:hAnsi="Calibri" w:cs="Times New Roman"/>
+                <w:b/>
+                <w:szCs w:val="22"/>
+              </w:rPr>
+            </w:pPr>
+            <w:r>
+              <w:rPr>
+                <w:rFonts w:ascii="Calibri" w:eastAsia="Times New Roman" w:hAnsi="Calibri" w:cs="Times New Roman"/>
+                <w:b/>
                 <w:szCs w:val="22"/>
               </w:rPr>
               <w:t>1</w:t>
@@ -16200,12 +16393,14 @@
               <w:jc w:val="right"/>
               <w:rPr>
                 <w:rFonts w:ascii="Calibri" w:eastAsia="Times New Roman" w:hAnsi="Calibri" w:cs="Times New Roman"/>
-                <w:szCs w:val="22"/>
-              </w:rPr>
-            </w:pPr>
-            <w:r>
-              <w:rPr>
-                <w:rFonts w:ascii="Calibri" w:eastAsia="Times New Roman" w:hAnsi="Calibri" w:cs="Times New Roman"/>
+                <w:b/>
+                <w:szCs w:val="22"/>
+              </w:rPr>
+            </w:pPr>
+            <w:r>
+              <w:rPr>
+                <w:rFonts w:ascii="Calibri" w:eastAsia="Times New Roman" w:hAnsi="Calibri" w:cs="Times New Roman"/>
+                <w:b/>
                 <w:szCs w:val="22"/>
               </w:rPr>
               <w:t>2</w:t>
@@ -16429,12 +16624,14 @@
               <w:jc w:val="right"/>
               <w:rPr>
                 <w:rFonts w:ascii="Calibri" w:eastAsia="Times New Roman" w:hAnsi="Calibri" w:cs="Times New Roman"/>
-                <w:szCs w:val="22"/>
-              </w:rPr>
-            </w:pPr>
-            <w:r>
-              <w:rPr>
-                <w:rFonts w:ascii="Calibri" w:eastAsia="Times New Roman" w:hAnsi="Calibri" w:cs="Times New Roman"/>
+                <w:b/>
+                <w:szCs w:val="22"/>
+              </w:rPr>
+            </w:pPr>
+            <w:r>
+              <w:rPr>
+                <w:rFonts w:ascii="Calibri" w:eastAsia="Times New Roman" w:hAnsi="Calibri" w:cs="Times New Roman"/>
+                <w:b/>
                 <w:szCs w:val="22"/>
               </w:rPr>
               <w:t>4</w:t>
@@ -17089,6 +17286,7 @@
               <w:jc w:val="center"/>
               <w:rPr>
                 <w:rFonts w:ascii="Calibri" w:eastAsia="Times New Roman" w:hAnsi="Calibri" w:cs="Times New Roman"/>
+                <w:b/>
                 <w:szCs w:val="22"/>
               </w:rPr>
             </w:pPr>
@@ -17096,6 +17294,7 @@
             <w:r>
               <w:rPr>
                 <w:rFonts w:ascii="Calibri" w:eastAsia="Times New Roman" w:hAnsi="Calibri" w:cs="Times New Roman"/>
+                <w:b/>
                 <w:szCs w:val="22"/>
               </w:rPr>
               <w:t>Matrix</w:t>
@@ -17104,6 +17303,7 @@
             <w:r>
               <w:rPr>
                 <w:rFonts w:ascii="Calibri" w:eastAsia="Times New Roman" w:hAnsi="Calibri" w:cs="Times New Roman"/>
+                <w:b/>
                 <w:szCs w:val="22"/>
               </w:rPr>
               <w:t xml:space="preserve"> </w:t>
@@ -17112,6 +17312,7 @@
             <w:r>
               <w:rPr>
                 <w:rFonts w:ascii="Calibri" w:eastAsia="Times New Roman" w:hAnsi="Calibri" w:cs="Times New Roman"/>
+                <w:b/>
                 <w:szCs w:val="22"/>
               </w:rPr>
               <w:t>Dimension</w:t>
@@ -17170,12 +17371,14 @@
               <w:jc w:val="center"/>
               <w:rPr>
                 <w:rFonts w:ascii="Calibri" w:eastAsia="Times New Roman" w:hAnsi="Calibri" w:cs="Times New Roman"/>
-                <w:szCs w:val="22"/>
-              </w:rPr>
-            </w:pPr>
-            <w:r>
-              <w:rPr>
-                <w:rFonts w:ascii="Calibri" w:eastAsia="Times New Roman" w:hAnsi="Calibri" w:cs="Times New Roman"/>
+                <w:b/>
+                <w:szCs w:val="22"/>
+              </w:rPr>
+            </w:pPr>
+            <w:r>
+              <w:rPr>
+                <w:rFonts w:ascii="Calibri" w:eastAsia="Times New Roman" w:hAnsi="Calibri" w:cs="Times New Roman"/>
+                <w:b/>
                 <w:szCs w:val="22"/>
               </w:rPr>
               <w:t>8,000,000x8</w:t>
@@ -17203,12 +17406,14 @@
               <w:jc w:val="center"/>
               <w:rPr>
                 <w:rFonts w:ascii="Calibri" w:eastAsia="Times New Roman" w:hAnsi="Calibri" w:cs="Times New Roman"/>
-                <w:szCs w:val="22"/>
-              </w:rPr>
-            </w:pPr>
-            <w:r>
-              <w:rPr>
-                <w:rFonts w:ascii="Calibri" w:eastAsia="Times New Roman" w:hAnsi="Calibri" w:cs="Times New Roman"/>
+                <w:b/>
+                <w:szCs w:val="22"/>
+              </w:rPr>
+            </w:pPr>
+            <w:r>
+              <w:rPr>
+                <w:rFonts w:ascii="Calibri" w:eastAsia="Times New Roman" w:hAnsi="Calibri" w:cs="Times New Roman"/>
+                <w:b/>
                 <w:szCs w:val="22"/>
               </w:rPr>
               <w:t>8000x8000</w:t>
@@ -17236,12 +17441,14 @@
               <w:jc w:val="center"/>
               <w:rPr>
                 <w:rFonts w:ascii="Calibri" w:eastAsia="Times New Roman" w:hAnsi="Calibri" w:cs="Times New Roman"/>
-                <w:szCs w:val="22"/>
-              </w:rPr>
-            </w:pPr>
-            <w:r>
-              <w:rPr>
-                <w:rFonts w:ascii="Calibri" w:eastAsia="Times New Roman" w:hAnsi="Calibri" w:cs="Times New Roman"/>
+                <w:b/>
+                <w:szCs w:val="22"/>
+              </w:rPr>
+            </w:pPr>
+            <w:r>
+              <w:rPr>
+                <w:rFonts w:ascii="Calibri" w:eastAsia="Times New Roman" w:hAnsi="Calibri" w:cs="Times New Roman"/>
+                <w:b/>
                 <w:szCs w:val="22"/>
               </w:rPr>
               <w:t>8x8,000,000</w:t>
@@ -17272,12 +17479,14 @@
               <w:spacing w:line="240" w:lineRule="auto"/>
               <w:rPr>
                 <w:rFonts w:ascii="Calibri" w:eastAsia="Times New Roman" w:hAnsi="Calibri" w:cs="Times New Roman"/>
-                <w:szCs w:val="22"/>
-              </w:rPr>
-            </w:pPr>
-            <w:r>
-              <w:rPr>
-                <w:rFonts w:ascii="Calibri" w:eastAsia="Times New Roman" w:hAnsi="Calibri" w:cs="Times New Roman"/>
+                <w:b/>
+                <w:szCs w:val="22"/>
+              </w:rPr>
+            </w:pPr>
+            <w:r>
+              <w:rPr>
+                <w:rFonts w:ascii="Calibri" w:eastAsia="Times New Roman" w:hAnsi="Calibri" w:cs="Times New Roman"/>
+                <w:b/>
                 <w:szCs w:val="22"/>
               </w:rPr>
               <w:t>Threads</w:t>
@@ -17304,12 +17513,14 @@
               <w:jc w:val="center"/>
               <w:rPr>
                 <w:rFonts w:ascii="Calibri" w:eastAsia="Times New Roman" w:hAnsi="Calibri" w:cs="Times New Roman"/>
-                <w:szCs w:val="22"/>
-              </w:rPr>
-            </w:pPr>
-            <w:r>
-              <w:rPr>
-                <w:rFonts w:ascii="Calibri" w:eastAsia="Times New Roman" w:hAnsi="Calibri" w:cs="Times New Roman"/>
+                <w:b/>
+                <w:szCs w:val="22"/>
+              </w:rPr>
+            </w:pPr>
+            <w:r>
+              <w:rPr>
+                <w:rFonts w:ascii="Calibri" w:eastAsia="Times New Roman" w:hAnsi="Calibri" w:cs="Times New Roman"/>
+                <w:b/>
                 <w:szCs w:val="22"/>
               </w:rPr>
               <w:t>Time</w:t>
@@ -17336,6 +17547,7 @@
               <w:jc w:val="center"/>
               <w:rPr>
                 <w:rFonts w:ascii="Calibri" w:eastAsia="Times New Roman" w:hAnsi="Calibri" w:cs="Times New Roman"/>
+                <w:b/>
                 <w:szCs w:val="22"/>
               </w:rPr>
             </w:pPr>
@@ -17343,6 +17555,7 @@
             <w:r>
               <w:rPr>
                 <w:rFonts w:ascii="Calibri" w:eastAsia="Times New Roman" w:hAnsi="Calibri" w:cs="Times New Roman"/>
+                <w:b/>
                 <w:szCs w:val="22"/>
               </w:rPr>
               <w:t>Eff</w:t>
@@ -17351,6 +17564,7 @@
             <w:r>
               <w:rPr>
                 <w:rFonts w:ascii="Calibri" w:eastAsia="Times New Roman" w:hAnsi="Calibri" w:cs="Times New Roman"/>
+                <w:b/>
                 <w:szCs w:val="22"/>
               </w:rPr>
               <w:t>.</w:t>
@@ -17377,12 +17591,14 @@
               <w:jc w:val="center"/>
               <w:rPr>
                 <w:rFonts w:ascii="Calibri" w:eastAsia="Times New Roman" w:hAnsi="Calibri" w:cs="Times New Roman"/>
-                <w:szCs w:val="22"/>
-              </w:rPr>
-            </w:pPr>
-            <w:r>
-              <w:rPr>
-                <w:rFonts w:ascii="Calibri" w:eastAsia="Times New Roman" w:hAnsi="Calibri" w:cs="Times New Roman"/>
+                <w:b/>
+                <w:szCs w:val="22"/>
+              </w:rPr>
+            </w:pPr>
+            <w:r>
+              <w:rPr>
+                <w:rFonts w:ascii="Calibri" w:eastAsia="Times New Roman" w:hAnsi="Calibri" w:cs="Times New Roman"/>
+                <w:b/>
                 <w:szCs w:val="22"/>
               </w:rPr>
               <w:t>Time</w:t>
@@ -17409,6 +17625,7 @@
               <w:jc w:val="center"/>
               <w:rPr>
                 <w:rFonts w:ascii="Calibri" w:eastAsia="Times New Roman" w:hAnsi="Calibri" w:cs="Times New Roman"/>
+                <w:b/>
                 <w:szCs w:val="22"/>
               </w:rPr>
             </w:pPr>
@@ -17416,6 +17633,7 @@
             <w:r>
               <w:rPr>
                 <w:rFonts w:ascii="Calibri" w:eastAsia="Times New Roman" w:hAnsi="Calibri" w:cs="Times New Roman"/>
+                <w:b/>
                 <w:szCs w:val="22"/>
               </w:rPr>
               <w:t>Eff</w:t>
@@ -17424,6 +17642,7 @@
             <w:r>
               <w:rPr>
                 <w:rFonts w:ascii="Calibri" w:eastAsia="Times New Roman" w:hAnsi="Calibri" w:cs="Times New Roman"/>
+                <w:b/>
                 <w:szCs w:val="22"/>
               </w:rPr>
               <w:t>.</w:t>
@@ -17450,12 +17669,14 @@
               <w:jc w:val="center"/>
               <w:rPr>
                 <w:rFonts w:ascii="Calibri" w:eastAsia="Times New Roman" w:hAnsi="Calibri" w:cs="Times New Roman"/>
-                <w:szCs w:val="22"/>
-              </w:rPr>
-            </w:pPr>
-            <w:r>
-              <w:rPr>
-                <w:rFonts w:ascii="Calibri" w:eastAsia="Times New Roman" w:hAnsi="Calibri" w:cs="Times New Roman"/>
+                <w:b/>
+                <w:szCs w:val="22"/>
+              </w:rPr>
+            </w:pPr>
+            <w:r>
+              <w:rPr>
+                <w:rFonts w:ascii="Calibri" w:eastAsia="Times New Roman" w:hAnsi="Calibri" w:cs="Times New Roman"/>
+                <w:b/>
                 <w:szCs w:val="22"/>
               </w:rPr>
               <w:t>Time</w:t>
@@ -17482,6 +17703,7 @@
               <w:jc w:val="center"/>
               <w:rPr>
                 <w:rFonts w:ascii="Calibri" w:eastAsia="Times New Roman" w:hAnsi="Calibri" w:cs="Times New Roman"/>
+                <w:b/>
                 <w:szCs w:val="22"/>
               </w:rPr>
             </w:pPr>
@@ -17489,6 +17711,7 @@
             <w:r>
               <w:rPr>
                 <w:rFonts w:ascii="Calibri" w:eastAsia="Times New Roman" w:hAnsi="Calibri" w:cs="Times New Roman"/>
+                <w:b/>
                 <w:szCs w:val="22"/>
               </w:rPr>
               <w:t>Eff</w:t>
@@ -17497,6 +17720,7 @@
             <w:r>
               <w:rPr>
                 <w:rFonts w:ascii="Calibri" w:eastAsia="Times New Roman" w:hAnsi="Calibri" w:cs="Times New Roman"/>
+                <w:b/>
                 <w:szCs w:val="22"/>
               </w:rPr>
               <w:t>.</w:t>
@@ -17528,12 +17752,14 @@
               <w:jc w:val="right"/>
               <w:rPr>
                 <w:rFonts w:ascii="Calibri" w:eastAsia="Times New Roman" w:hAnsi="Calibri" w:cs="Times New Roman"/>
-                <w:szCs w:val="22"/>
-              </w:rPr>
-            </w:pPr>
-            <w:r>
-              <w:rPr>
-                <w:rFonts w:ascii="Calibri" w:eastAsia="Times New Roman" w:hAnsi="Calibri" w:cs="Times New Roman"/>
+                <w:b/>
+                <w:szCs w:val="22"/>
+              </w:rPr>
+            </w:pPr>
+            <w:r>
+              <w:rPr>
+                <w:rFonts w:ascii="Calibri" w:eastAsia="Times New Roman" w:hAnsi="Calibri" w:cs="Times New Roman"/>
+                <w:b/>
                 <w:szCs w:val="22"/>
               </w:rPr>
               <w:t>1</w:t>
@@ -17757,12 +17983,14 @@
               <w:jc w:val="right"/>
               <w:rPr>
                 <w:rFonts w:ascii="Calibri" w:eastAsia="Times New Roman" w:hAnsi="Calibri" w:cs="Times New Roman"/>
-                <w:szCs w:val="22"/>
-              </w:rPr>
-            </w:pPr>
-            <w:r>
-              <w:rPr>
-                <w:rFonts w:ascii="Calibri" w:eastAsia="Times New Roman" w:hAnsi="Calibri" w:cs="Times New Roman"/>
+                <w:b/>
+                <w:szCs w:val="22"/>
+              </w:rPr>
+            </w:pPr>
+            <w:r>
+              <w:rPr>
+                <w:rFonts w:ascii="Calibri" w:eastAsia="Times New Roman" w:hAnsi="Calibri" w:cs="Times New Roman"/>
+                <w:b/>
                 <w:szCs w:val="22"/>
               </w:rPr>
               <w:t>2</w:t>
@@ -17986,12 +18214,14 @@
               <w:jc w:val="right"/>
               <w:rPr>
                 <w:rFonts w:ascii="Calibri" w:eastAsia="Times New Roman" w:hAnsi="Calibri" w:cs="Times New Roman"/>
-                <w:szCs w:val="22"/>
-              </w:rPr>
-            </w:pPr>
-            <w:r>
-              <w:rPr>
-                <w:rFonts w:ascii="Calibri" w:eastAsia="Times New Roman" w:hAnsi="Calibri" w:cs="Times New Roman"/>
+                <w:b/>
+                <w:szCs w:val="22"/>
+              </w:rPr>
+            </w:pPr>
+            <w:r>
+              <w:rPr>
+                <w:rFonts w:ascii="Calibri" w:eastAsia="Times New Roman" w:hAnsi="Calibri" w:cs="Times New Roman"/>
+                <w:b/>
                 <w:szCs w:val="22"/>
               </w:rPr>
               <w:t>4</w:t>
@@ -18606,6 +18836,7 @@
               <w:jc w:val="center"/>
               <w:rPr>
                 <w:rFonts w:ascii="Calibri" w:eastAsia="Times New Roman" w:hAnsi="Calibri" w:cs="Times New Roman"/>
+                <w:b/>
                 <w:szCs w:val="22"/>
               </w:rPr>
             </w:pPr>
@@ -18613,6 +18844,7 @@
             <w:r>
               <w:rPr>
                 <w:rFonts w:ascii="Calibri" w:eastAsia="Times New Roman" w:hAnsi="Calibri" w:cs="Times New Roman"/>
+                <w:b/>
                 <w:szCs w:val="22"/>
               </w:rPr>
               <w:t>Matrix</w:t>
@@ -18621,6 +18853,7 @@
             <w:r>
               <w:rPr>
                 <w:rFonts w:ascii="Calibri" w:eastAsia="Times New Roman" w:hAnsi="Calibri" w:cs="Times New Roman"/>
+                <w:b/>
                 <w:szCs w:val="22"/>
               </w:rPr>
               <w:t xml:space="preserve"> </w:t>
@@ -18629,6 +18862,7 @@
             <w:r>
               <w:rPr>
                 <w:rFonts w:ascii="Calibri" w:eastAsia="Times New Roman" w:hAnsi="Calibri" w:cs="Times New Roman"/>
+                <w:b/>
                 <w:szCs w:val="22"/>
               </w:rPr>
               <w:t>Dimension</w:t>
@@ -18687,12 +18921,14 @@
               <w:jc w:val="center"/>
               <w:rPr>
                 <w:rFonts w:ascii="Calibri" w:eastAsia="Times New Roman" w:hAnsi="Calibri" w:cs="Times New Roman"/>
-                <w:szCs w:val="22"/>
-              </w:rPr>
-            </w:pPr>
-            <w:r>
-              <w:rPr>
-                <w:rFonts w:ascii="Calibri" w:eastAsia="Times New Roman" w:hAnsi="Calibri" w:cs="Times New Roman"/>
+                <w:b/>
+                <w:szCs w:val="22"/>
+              </w:rPr>
+            </w:pPr>
+            <w:r>
+              <w:rPr>
+                <w:rFonts w:ascii="Calibri" w:eastAsia="Times New Roman" w:hAnsi="Calibri" w:cs="Times New Roman"/>
+                <w:b/>
                 <w:szCs w:val="22"/>
               </w:rPr>
               <w:t>8,000,000x8</w:t>
@@ -18720,12 +18956,14 @@
               <w:jc w:val="center"/>
               <w:rPr>
                 <w:rFonts w:ascii="Calibri" w:eastAsia="Times New Roman" w:hAnsi="Calibri" w:cs="Times New Roman"/>
-                <w:szCs w:val="22"/>
-              </w:rPr>
-            </w:pPr>
-            <w:r>
-              <w:rPr>
-                <w:rFonts w:ascii="Calibri" w:eastAsia="Times New Roman" w:hAnsi="Calibri" w:cs="Times New Roman"/>
+                <w:b/>
+                <w:szCs w:val="22"/>
+              </w:rPr>
+            </w:pPr>
+            <w:r>
+              <w:rPr>
+                <w:rFonts w:ascii="Calibri" w:eastAsia="Times New Roman" w:hAnsi="Calibri" w:cs="Times New Roman"/>
+                <w:b/>
                 <w:szCs w:val="22"/>
               </w:rPr>
               <w:t>8000x8000</w:t>
@@ -18753,12 +18991,14 @@
               <w:jc w:val="center"/>
               <w:rPr>
                 <w:rFonts w:ascii="Calibri" w:eastAsia="Times New Roman" w:hAnsi="Calibri" w:cs="Times New Roman"/>
-                <w:szCs w:val="22"/>
-              </w:rPr>
-            </w:pPr>
-            <w:r>
-              <w:rPr>
-                <w:rFonts w:ascii="Calibri" w:eastAsia="Times New Roman" w:hAnsi="Calibri" w:cs="Times New Roman"/>
+                <w:b/>
+                <w:szCs w:val="22"/>
+              </w:rPr>
+            </w:pPr>
+            <w:r>
+              <w:rPr>
+                <w:rFonts w:ascii="Calibri" w:eastAsia="Times New Roman" w:hAnsi="Calibri" w:cs="Times New Roman"/>
+                <w:b/>
                 <w:szCs w:val="22"/>
               </w:rPr>
               <w:t>8x8,000,000</w:t>
@@ -18789,12 +19029,14 @@
               <w:spacing w:line="240" w:lineRule="auto"/>
               <w:rPr>
                 <w:rFonts w:ascii="Calibri" w:eastAsia="Times New Roman" w:hAnsi="Calibri" w:cs="Times New Roman"/>
-                <w:szCs w:val="22"/>
-              </w:rPr>
-            </w:pPr>
-            <w:r>
-              <w:rPr>
-                <w:rFonts w:ascii="Calibri" w:eastAsia="Times New Roman" w:hAnsi="Calibri" w:cs="Times New Roman"/>
+                <w:b/>
+                <w:szCs w:val="22"/>
+              </w:rPr>
+            </w:pPr>
+            <w:r>
+              <w:rPr>
+                <w:rFonts w:ascii="Calibri" w:eastAsia="Times New Roman" w:hAnsi="Calibri" w:cs="Times New Roman"/>
+                <w:b/>
                 <w:szCs w:val="22"/>
               </w:rPr>
               <w:t>Threads</w:t>
@@ -18821,12 +19063,14 @@
               <w:jc w:val="center"/>
               <w:rPr>
                 <w:rFonts w:ascii="Calibri" w:eastAsia="Times New Roman" w:hAnsi="Calibri" w:cs="Times New Roman"/>
-                <w:szCs w:val="22"/>
-              </w:rPr>
-            </w:pPr>
-            <w:r>
-              <w:rPr>
-                <w:rFonts w:ascii="Calibri" w:eastAsia="Times New Roman" w:hAnsi="Calibri" w:cs="Times New Roman"/>
+                <w:b/>
+                <w:szCs w:val="22"/>
+              </w:rPr>
+            </w:pPr>
+            <w:r>
+              <w:rPr>
+                <w:rFonts w:ascii="Calibri" w:eastAsia="Times New Roman" w:hAnsi="Calibri" w:cs="Times New Roman"/>
+                <w:b/>
                 <w:szCs w:val="22"/>
               </w:rPr>
               <w:t>Time</w:t>
@@ -18853,6 +19097,7 @@
               <w:jc w:val="center"/>
               <w:rPr>
                 <w:rFonts w:ascii="Calibri" w:eastAsia="Times New Roman" w:hAnsi="Calibri" w:cs="Times New Roman"/>
+                <w:b/>
                 <w:szCs w:val="22"/>
               </w:rPr>
             </w:pPr>
@@ -18860,6 +19105,7 @@
             <w:r>
               <w:rPr>
                 <w:rFonts w:ascii="Calibri" w:eastAsia="Times New Roman" w:hAnsi="Calibri" w:cs="Times New Roman"/>
+                <w:b/>
                 <w:szCs w:val="22"/>
               </w:rPr>
               <w:t>Eff</w:t>
@@ -18868,6 +19114,7 @@
             <w:r>
               <w:rPr>
                 <w:rFonts w:ascii="Calibri" w:eastAsia="Times New Roman" w:hAnsi="Calibri" w:cs="Times New Roman"/>
+                <w:b/>
                 <w:szCs w:val="22"/>
               </w:rPr>
               <w:t>.</w:t>
@@ -18894,12 +19141,14 @@
               <w:jc w:val="center"/>
               <w:rPr>
                 <w:rFonts w:ascii="Calibri" w:eastAsia="Times New Roman" w:hAnsi="Calibri" w:cs="Times New Roman"/>
-                <w:szCs w:val="22"/>
-              </w:rPr>
-            </w:pPr>
-            <w:r>
-              <w:rPr>
-                <w:rFonts w:ascii="Calibri" w:eastAsia="Times New Roman" w:hAnsi="Calibri" w:cs="Times New Roman"/>
+                <w:b/>
+                <w:szCs w:val="22"/>
+              </w:rPr>
+            </w:pPr>
+            <w:r>
+              <w:rPr>
+                <w:rFonts w:ascii="Calibri" w:eastAsia="Times New Roman" w:hAnsi="Calibri" w:cs="Times New Roman"/>
+                <w:b/>
                 <w:szCs w:val="22"/>
               </w:rPr>
               <w:t>Time</w:t>
@@ -18926,6 +19175,7 @@
               <w:jc w:val="center"/>
               <w:rPr>
                 <w:rFonts w:ascii="Calibri" w:eastAsia="Times New Roman" w:hAnsi="Calibri" w:cs="Times New Roman"/>
+                <w:b/>
                 <w:szCs w:val="22"/>
               </w:rPr>
             </w:pPr>
@@ -18933,6 +19183,7 @@
             <w:r>
               <w:rPr>
                 <w:rFonts w:ascii="Calibri" w:eastAsia="Times New Roman" w:hAnsi="Calibri" w:cs="Times New Roman"/>
+                <w:b/>
                 <w:szCs w:val="22"/>
               </w:rPr>
               <w:t>Eff</w:t>
@@ -18941,6 +19192,7 @@
             <w:r>
               <w:rPr>
                 <w:rFonts w:ascii="Calibri" w:eastAsia="Times New Roman" w:hAnsi="Calibri" w:cs="Times New Roman"/>
+                <w:b/>
                 <w:szCs w:val="22"/>
               </w:rPr>
               <w:t>.</w:t>
@@ -18967,12 +19219,14 @@
               <w:jc w:val="center"/>
               <w:rPr>
                 <w:rFonts w:ascii="Calibri" w:eastAsia="Times New Roman" w:hAnsi="Calibri" w:cs="Times New Roman"/>
-                <w:szCs w:val="22"/>
-              </w:rPr>
-            </w:pPr>
-            <w:r>
-              <w:rPr>
-                <w:rFonts w:ascii="Calibri" w:eastAsia="Times New Roman" w:hAnsi="Calibri" w:cs="Times New Roman"/>
+                <w:b/>
+                <w:szCs w:val="22"/>
+              </w:rPr>
+            </w:pPr>
+            <w:r>
+              <w:rPr>
+                <w:rFonts w:ascii="Calibri" w:eastAsia="Times New Roman" w:hAnsi="Calibri" w:cs="Times New Roman"/>
+                <w:b/>
                 <w:szCs w:val="22"/>
               </w:rPr>
               <w:t>Time</w:t>
@@ -18999,6 +19253,7 @@
               <w:jc w:val="center"/>
               <w:rPr>
                 <w:rFonts w:ascii="Calibri" w:eastAsia="Times New Roman" w:hAnsi="Calibri" w:cs="Times New Roman"/>
+                <w:b/>
                 <w:szCs w:val="22"/>
               </w:rPr>
             </w:pPr>
@@ -19006,6 +19261,7 @@
             <w:r>
               <w:rPr>
                 <w:rFonts w:ascii="Calibri" w:eastAsia="Times New Roman" w:hAnsi="Calibri" w:cs="Times New Roman"/>
+                <w:b/>
                 <w:szCs w:val="22"/>
               </w:rPr>
               <w:t>Eff</w:t>
@@ -19014,6 +19270,7 @@
             <w:r>
               <w:rPr>
                 <w:rFonts w:ascii="Calibri" w:eastAsia="Times New Roman" w:hAnsi="Calibri" w:cs="Times New Roman"/>
+                <w:b/>
                 <w:szCs w:val="22"/>
               </w:rPr>
               <w:t>.</w:t>
@@ -19045,12 +19302,14 @@
               <w:jc w:val="right"/>
               <w:rPr>
                 <w:rFonts w:ascii="Calibri" w:eastAsia="Times New Roman" w:hAnsi="Calibri" w:cs="Times New Roman"/>
-                <w:szCs w:val="22"/>
-              </w:rPr>
-            </w:pPr>
-            <w:r>
-              <w:rPr>
-                <w:rFonts w:ascii="Calibri" w:eastAsia="Times New Roman" w:hAnsi="Calibri" w:cs="Times New Roman"/>
+                <w:b/>
+                <w:szCs w:val="22"/>
+              </w:rPr>
+            </w:pPr>
+            <w:r>
+              <w:rPr>
+                <w:rFonts w:ascii="Calibri" w:eastAsia="Times New Roman" w:hAnsi="Calibri" w:cs="Times New Roman"/>
+                <w:b/>
                 <w:szCs w:val="22"/>
               </w:rPr>
               <w:t>1</w:t>
@@ -19274,12 +19533,14 @@
               <w:jc w:val="right"/>
               <w:rPr>
                 <w:rFonts w:ascii="Calibri" w:eastAsia="Times New Roman" w:hAnsi="Calibri" w:cs="Times New Roman"/>
-                <w:szCs w:val="22"/>
-              </w:rPr>
-            </w:pPr>
-            <w:r>
-              <w:rPr>
-                <w:rFonts w:ascii="Calibri" w:eastAsia="Times New Roman" w:hAnsi="Calibri" w:cs="Times New Roman"/>
+                <w:b/>
+                <w:szCs w:val="22"/>
+              </w:rPr>
+            </w:pPr>
+            <w:r>
+              <w:rPr>
+                <w:rFonts w:ascii="Calibri" w:eastAsia="Times New Roman" w:hAnsi="Calibri" w:cs="Times New Roman"/>
+                <w:b/>
                 <w:szCs w:val="22"/>
               </w:rPr>
               <w:t>2</w:t>
@@ -19503,12 +19764,14 @@
               <w:jc w:val="right"/>
               <w:rPr>
                 <w:rFonts w:ascii="Calibri" w:eastAsia="Times New Roman" w:hAnsi="Calibri" w:cs="Times New Roman"/>
-                <w:szCs w:val="22"/>
-              </w:rPr>
-            </w:pPr>
-            <w:r>
-              <w:rPr>
-                <w:rFonts w:ascii="Calibri" w:eastAsia="Times New Roman" w:hAnsi="Calibri" w:cs="Times New Roman"/>
+                <w:b/>
+                <w:szCs w:val="22"/>
+              </w:rPr>
+            </w:pPr>
+            <w:r>
+              <w:rPr>
+                <w:rFonts w:ascii="Calibri" w:eastAsia="Times New Roman" w:hAnsi="Calibri" w:cs="Times New Roman"/>
+                <w:b/>
                 <w:szCs w:val="22"/>
               </w:rPr>
               <w:t>4</w:t>
@@ -19964,6 +20227,7 @@
               <w:jc w:val="center"/>
               <w:rPr>
                 <w:rFonts w:ascii="Calibri" w:eastAsia="Times New Roman" w:hAnsi="Calibri" w:cs="Times New Roman"/>
+                <w:b/>
                 <w:szCs w:val="22"/>
               </w:rPr>
             </w:pPr>
@@ -19971,6 +20235,7 @@
             <w:r>
               <w:rPr>
                 <w:rFonts w:ascii="Calibri" w:eastAsia="Times New Roman" w:hAnsi="Calibri" w:cs="Times New Roman"/>
+                <w:b/>
                 <w:szCs w:val="22"/>
               </w:rPr>
               <w:t>Matrix</w:t>
@@ -19979,6 +20244,7 @@
             <w:r>
               <w:rPr>
                 <w:rFonts w:ascii="Calibri" w:eastAsia="Times New Roman" w:hAnsi="Calibri" w:cs="Times New Roman"/>
+                <w:b/>
                 <w:szCs w:val="22"/>
               </w:rPr>
               <w:t xml:space="preserve"> </w:t>
@@ -19987,6 +20253,7 @@
             <w:r>
               <w:rPr>
                 <w:rFonts w:ascii="Calibri" w:eastAsia="Times New Roman" w:hAnsi="Calibri" w:cs="Times New Roman"/>
+                <w:b/>
                 <w:szCs w:val="22"/>
               </w:rPr>
               <w:t>Dimension</w:t>
@@ -20045,12 +20312,14 @@
               <w:jc w:val="center"/>
               <w:rPr>
                 <w:rFonts w:ascii="Calibri" w:eastAsia="Times New Roman" w:hAnsi="Calibri" w:cs="Times New Roman"/>
-                <w:szCs w:val="22"/>
-              </w:rPr>
-            </w:pPr>
-            <w:r>
-              <w:rPr>
-                <w:rFonts w:ascii="Calibri" w:eastAsia="Times New Roman" w:hAnsi="Calibri" w:cs="Times New Roman"/>
+                <w:b/>
+                <w:szCs w:val="22"/>
+              </w:rPr>
+            </w:pPr>
+            <w:r>
+              <w:rPr>
+                <w:rFonts w:ascii="Calibri" w:eastAsia="Times New Roman" w:hAnsi="Calibri" w:cs="Times New Roman"/>
+                <w:b/>
                 <w:szCs w:val="22"/>
               </w:rPr>
               <w:t>8,000,000x8</w:t>
@@ -20078,12 +20347,14 @@
               <w:jc w:val="center"/>
               <w:rPr>
                 <w:rFonts w:ascii="Calibri" w:eastAsia="Times New Roman" w:hAnsi="Calibri" w:cs="Times New Roman"/>
-                <w:szCs w:val="22"/>
-              </w:rPr>
-            </w:pPr>
-            <w:r>
-              <w:rPr>
-                <w:rFonts w:ascii="Calibri" w:eastAsia="Times New Roman" w:hAnsi="Calibri" w:cs="Times New Roman"/>
+                <w:b/>
+                <w:szCs w:val="22"/>
+              </w:rPr>
+            </w:pPr>
+            <w:r>
+              <w:rPr>
+                <w:rFonts w:ascii="Calibri" w:eastAsia="Times New Roman" w:hAnsi="Calibri" w:cs="Times New Roman"/>
+                <w:b/>
                 <w:szCs w:val="22"/>
               </w:rPr>
               <w:t>8000x8000</w:t>
@@ -20111,12 +20382,14 @@
               <w:jc w:val="center"/>
               <w:rPr>
                 <w:rFonts w:ascii="Calibri" w:eastAsia="Times New Roman" w:hAnsi="Calibri" w:cs="Times New Roman"/>
-                <w:szCs w:val="22"/>
-              </w:rPr>
-            </w:pPr>
-            <w:r>
-              <w:rPr>
-                <w:rFonts w:ascii="Calibri" w:eastAsia="Times New Roman" w:hAnsi="Calibri" w:cs="Times New Roman"/>
+                <w:b/>
+                <w:szCs w:val="22"/>
+              </w:rPr>
+            </w:pPr>
+            <w:r>
+              <w:rPr>
+                <w:rFonts w:ascii="Calibri" w:eastAsia="Times New Roman" w:hAnsi="Calibri" w:cs="Times New Roman"/>
+                <w:b/>
                 <w:szCs w:val="22"/>
               </w:rPr>
               <w:t>8x8,000,000</w:t>
@@ -20147,12 +20420,15 @@
               <w:spacing w:line="240" w:lineRule="auto"/>
               <w:rPr>
                 <w:rFonts w:ascii="Calibri" w:eastAsia="Times New Roman" w:hAnsi="Calibri" w:cs="Times New Roman"/>
-                <w:szCs w:val="22"/>
-              </w:rPr>
-            </w:pPr>
-            <w:r>
-              <w:rPr>
-                <w:rFonts w:ascii="Calibri" w:eastAsia="Times New Roman" w:hAnsi="Calibri" w:cs="Times New Roman"/>
+                <w:b/>
+                <w:szCs w:val="22"/>
+              </w:rPr>
+            </w:pPr>
+            <w:bookmarkStart w:id="7" w:name="_GoBack" w:colFirst="1" w:colLast="6"/>
+            <w:r>
+              <w:rPr>
+                <w:rFonts w:ascii="Calibri" w:eastAsia="Times New Roman" w:hAnsi="Calibri" w:cs="Times New Roman"/>
+                <w:b/>
                 <w:szCs w:val="22"/>
               </w:rPr>
               <w:t>Threads</w:t>
@@ -20179,12 +20455,14 @@
               <w:jc w:val="center"/>
               <w:rPr>
                 <w:rFonts w:ascii="Calibri" w:eastAsia="Times New Roman" w:hAnsi="Calibri" w:cs="Times New Roman"/>
-                <w:szCs w:val="22"/>
-              </w:rPr>
-            </w:pPr>
-            <w:r>
-              <w:rPr>
-                <w:rFonts w:ascii="Calibri" w:eastAsia="Times New Roman" w:hAnsi="Calibri" w:cs="Times New Roman"/>
+                <w:b/>
+                <w:szCs w:val="22"/>
+              </w:rPr>
+            </w:pPr>
+            <w:r>
+              <w:rPr>
+                <w:rFonts w:ascii="Calibri" w:eastAsia="Times New Roman" w:hAnsi="Calibri" w:cs="Times New Roman"/>
+                <w:b/>
                 <w:szCs w:val="22"/>
               </w:rPr>
               <w:t>Time</w:t>
@@ -20211,6 +20489,7 @@
               <w:jc w:val="center"/>
               <w:rPr>
                 <w:rFonts w:ascii="Calibri" w:eastAsia="Times New Roman" w:hAnsi="Calibri" w:cs="Times New Roman"/>
+                <w:b/>
                 <w:szCs w:val="22"/>
               </w:rPr>
             </w:pPr>
@@ -20218,6 +20497,7 @@
             <w:r>
               <w:rPr>
                 <w:rFonts w:ascii="Calibri" w:eastAsia="Times New Roman" w:hAnsi="Calibri" w:cs="Times New Roman"/>
+                <w:b/>
                 <w:szCs w:val="22"/>
               </w:rPr>
               <w:t>Eff</w:t>
@@ -20226,6 +20506,7 @@
             <w:r>
               <w:rPr>
                 <w:rFonts w:ascii="Calibri" w:eastAsia="Times New Roman" w:hAnsi="Calibri" w:cs="Times New Roman"/>
+                <w:b/>
                 <w:szCs w:val="22"/>
               </w:rPr>
               <w:t>.</w:t>
@@ -20252,12 +20533,14 @@
               <w:jc w:val="center"/>
               <w:rPr>
                 <w:rFonts w:ascii="Calibri" w:eastAsia="Times New Roman" w:hAnsi="Calibri" w:cs="Times New Roman"/>
-                <w:szCs w:val="22"/>
-              </w:rPr>
-            </w:pPr>
-            <w:r>
-              <w:rPr>
-                <w:rFonts w:ascii="Calibri" w:eastAsia="Times New Roman" w:hAnsi="Calibri" w:cs="Times New Roman"/>
+                <w:b/>
+                <w:szCs w:val="22"/>
+              </w:rPr>
+            </w:pPr>
+            <w:r>
+              <w:rPr>
+                <w:rFonts w:ascii="Calibri" w:eastAsia="Times New Roman" w:hAnsi="Calibri" w:cs="Times New Roman"/>
+                <w:b/>
                 <w:szCs w:val="22"/>
               </w:rPr>
               <w:t>Time</w:t>
@@ -20284,6 +20567,7 @@
               <w:jc w:val="center"/>
               <w:rPr>
                 <w:rFonts w:ascii="Calibri" w:eastAsia="Times New Roman" w:hAnsi="Calibri" w:cs="Times New Roman"/>
+                <w:b/>
                 <w:szCs w:val="22"/>
               </w:rPr>
             </w:pPr>
@@ -20291,6 +20575,7 @@
             <w:r>
               <w:rPr>
                 <w:rFonts w:ascii="Calibri" w:eastAsia="Times New Roman" w:hAnsi="Calibri" w:cs="Times New Roman"/>
+                <w:b/>
                 <w:szCs w:val="22"/>
               </w:rPr>
               <w:t>Eff</w:t>
@@ -20299,6 +20584,7 @@
             <w:r>
               <w:rPr>
                 <w:rFonts w:ascii="Calibri" w:eastAsia="Times New Roman" w:hAnsi="Calibri" w:cs="Times New Roman"/>
+                <w:b/>
                 <w:szCs w:val="22"/>
               </w:rPr>
               <w:t>.</w:t>
@@ -20325,12 +20611,14 @@
               <w:jc w:val="center"/>
               <w:rPr>
                 <w:rFonts w:ascii="Calibri" w:eastAsia="Times New Roman" w:hAnsi="Calibri" w:cs="Times New Roman"/>
-                <w:szCs w:val="22"/>
-              </w:rPr>
-            </w:pPr>
-            <w:r>
-              <w:rPr>
-                <w:rFonts w:ascii="Calibri" w:eastAsia="Times New Roman" w:hAnsi="Calibri" w:cs="Times New Roman"/>
+                <w:b/>
+                <w:szCs w:val="22"/>
+              </w:rPr>
+            </w:pPr>
+            <w:r>
+              <w:rPr>
+                <w:rFonts w:ascii="Calibri" w:eastAsia="Times New Roman" w:hAnsi="Calibri" w:cs="Times New Roman"/>
+                <w:b/>
                 <w:szCs w:val="22"/>
               </w:rPr>
               <w:t>Time</w:t>
@@ -20357,6 +20645,7 @@
               <w:jc w:val="center"/>
               <w:rPr>
                 <w:rFonts w:ascii="Calibri" w:eastAsia="Times New Roman" w:hAnsi="Calibri" w:cs="Times New Roman"/>
+                <w:b/>
                 <w:szCs w:val="22"/>
               </w:rPr>
             </w:pPr>
@@ -20364,6 +20653,7 @@
             <w:r>
               <w:rPr>
                 <w:rFonts w:ascii="Calibri" w:eastAsia="Times New Roman" w:hAnsi="Calibri" w:cs="Times New Roman"/>
+                <w:b/>
                 <w:szCs w:val="22"/>
               </w:rPr>
               <w:t>Eff</w:t>
@@ -20372,9 +20662,473 @@
             <w:r>
               <w:rPr>
                 <w:rFonts w:ascii="Calibri" w:eastAsia="Times New Roman" w:hAnsi="Calibri" w:cs="Times New Roman"/>
+                <w:b/>
                 <w:szCs w:val="22"/>
               </w:rPr>
               <w:t>.</w:t>
+            </w:r>
+          </w:p>
+        </w:tc>
+      </w:tr>
+      <w:bookmarkEnd w:id="7"/>
+      <w:tr>
+        <w:trPr>
+          <w:trHeight w:val="315"/>
+        </w:trPr>
+        <w:tc>
+          <w:tcPr>
+            <w:tcW w:w="960" w:type="dxa"/>
+            <w:tcBorders>
+              <w:top w:val="nil"/>
+              <w:left w:val="single" w:sz="8" w:space="0" w:color="auto"/>
+              <w:bottom w:val="single" w:sz="4" w:space="0" w:color="auto"/>
+              <w:right w:val="single" w:sz="8" w:space="0" w:color="auto"/>
+            </w:tcBorders>
+            <w:shd w:val="clear" w:color="auto" w:fill="auto"/>
+            <w:noWrap/>
+            <w:vAlign w:val="bottom"/>
+            <w:hideMark/>
+          </w:tcPr>
+          <w:p>
+            <w:pPr>
+              <w:spacing w:line="240" w:lineRule="auto"/>
+              <w:jc w:val="right"/>
+              <w:rPr>
+                <w:rFonts w:ascii="Calibri" w:eastAsia="Times New Roman" w:hAnsi="Calibri" w:cs="Times New Roman"/>
+                <w:b/>
+                <w:szCs w:val="22"/>
+              </w:rPr>
+            </w:pPr>
+            <w:r>
+              <w:rPr>
+                <w:rFonts w:ascii="Calibri" w:eastAsia="Times New Roman" w:hAnsi="Calibri" w:cs="Times New Roman"/>
+                <w:b/>
+                <w:szCs w:val="22"/>
+              </w:rPr>
+              <w:t>1</w:t>
+            </w:r>
+          </w:p>
+        </w:tc>
+        <w:tc>
+          <w:tcPr>
+            <w:tcW w:w="960" w:type="dxa"/>
+            <w:tcBorders>
+              <w:top w:val="nil"/>
+              <w:left w:val="nil"/>
+              <w:bottom w:val="single" w:sz="4" w:space="0" w:color="auto"/>
+              <w:right w:val="single" w:sz="4" w:space="0" w:color="auto"/>
+            </w:tcBorders>
+            <w:shd w:val="clear" w:color="auto" w:fill="auto"/>
+            <w:noWrap/>
+            <w:vAlign w:val="bottom"/>
+            <w:hideMark/>
+          </w:tcPr>
+          <w:p>
+            <w:pPr>
+              <w:spacing w:line="240" w:lineRule="auto"/>
+              <w:jc w:val="right"/>
+              <w:rPr>
+                <w:rFonts w:ascii="Calibri" w:eastAsia="Times New Roman" w:hAnsi="Calibri" w:cs="Times New Roman"/>
+                <w:szCs w:val="22"/>
+              </w:rPr>
+            </w:pPr>
+            <w:r>
+              <w:rPr>
+                <w:rFonts w:ascii="Calibri" w:eastAsia="Times New Roman" w:hAnsi="Calibri" w:cs="Times New Roman"/>
+                <w:szCs w:val="22"/>
+              </w:rPr>
+              <w:t>0,084</w:t>
+            </w:r>
+          </w:p>
+        </w:tc>
+        <w:tc>
+          <w:tcPr>
+            <w:tcW w:w="960" w:type="dxa"/>
+            <w:tcBorders>
+              <w:top w:val="nil"/>
+              <w:left w:val="nil"/>
+              <w:bottom w:val="single" w:sz="4" w:space="0" w:color="auto"/>
+              <w:right w:val="nil"/>
+            </w:tcBorders>
+            <w:shd w:val="clear" w:color="auto" w:fill="auto"/>
+            <w:noWrap/>
+            <w:vAlign w:val="bottom"/>
+            <w:hideMark/>
+          </w:tcPr>
+          <w:p>
+            <w:pPr>
+              <w:spacing w:line="240" w:lineRule="auto"/>
+              <w:jc w:val="right"/>
+              <w:rPr>
+                <w:rFonts w:ascii="Calibri" w:eastAsia="Times New Roman" w:hAnsi="Calibri" w:cs="Times New Roman"/>
+                <w:szCs w:val="22"/>
+              </w:rPr>
+            </w:pPr>
+            <w:r>
+              <w:rPr>
+                <w:rFonts w:ascii="Calibri" w:eastAsia="Times New Roman" w:hAnsi="Calibri" w:cs="Times New Roman"/>
+                <w:szCs w:val="22"/>
+              </w:rPr>
+              <w:t>1</w:t>
+            </w:r>
+          </w:p>
+        </w:tc>
+        <w:tc>
+          <w:tcPr>
+            <w:tcW w:w="960" w:type="dxa"/>
+            <w:tcBorders>
+              <w:top w:val="nil"/>
+              <w:left w:val="single" w:sz="8" w:space="0" w:color="auto"/>
+              <w:bottom w:val="single" w:sz="4" w:space="0" w:color="auto"/>
+              <w:right w:val="single" w:sz="4" w:space="0" w:color="auto"/>
+            </w:tcBorders>
+            <w:shd w:val="clear" w:color="auto" w:fill="auto"/>
+            <w:noWrap/>
+            <w:vAlign w:val="bottom"/>
+            <w:hideMark/>
+          </w:tcPr>
+          <w:p>
+            <w:pPr>
+              <w:spacing w:line="240" w:lineRule="auto"/>
+              <w:jc w:val="right"/>
+              <w:rPr>
+                <w:rFonts w:ascii="Calibri" w:eastAsia="Times New Roman" w:hAnsi="Calibri" w:cs="Times New Roman"/>
+                <w:szCs w:val="22"/>
+              </w:rPr>
+            </w:pPr>
+            <w:r>
+              <w:rPr>
+                <w:rFonts w:ascii="Calibri" w:eastAsia="Times New Roman" w:hAnsi="Calibri" w:cs="Times New Roman"/>
+                <w:szCs w:val="22"/>
+              </w:rPr>
+              <w:t>0,058</w:t>
+            </w:r>
+          </w:p>
+        </w:tc>
+        <w:tc>
+          <w:tcPr>
+            <w:tcW w:w="960" w:type="dxa"/>
+            <w:tcBorders>
+              <w:top w:val="nil"/>
+              <w:left w:val="nil"/>
+              <w:bottom w:val="single" w:sz="4" w:space="0" w:color="auto"/>
+              <w:right w:val="single" w:sz="8" w:space="0" w:color="auto"/>
+            </w:tcBorders>
+            <w:shd w:val="clear" w:color="auto" w:fill="auto"/>
+            <w:noWrap/>
+            <w:vAlign w:val="bottom"/>
+            <w:hideMark/>
+          </w:tcPr>
+          <w:p>
+            <w:pPr>
+              <w:spacing w:line="240" w:lineRule="auto"/>
+              <w:jc w:val="right"/>
+              <w:rPr>
+                <w:rFonts w:ascii="Calibri" w:eastAsia="Times New Roman" w:hAnsi="Calibri" w:cs="Times New Roman"/>
+                <w:szCs w:val="22"/>
+              </w:rPr>
+            </w:pPr>
+            <w:r>
+              <w:rPr>
+                <w:rFonts w:ascii="Calibri" w:eastAsia="Times New Roman" w:hAnsi="Calibri" w:cs="Times New Roman"/>
+                <w:szCs w:val="22"/>
+              </w:rPr>
+              <w:t>1</w:t>
+            </w:r>
+          </w:p>
+        </w:tc>
+        <w:tc>
+          <w:tcPr>
+            <w:tcW w:w="960" w:type="dxa"/>
+            <w:tcBorders>
+              <w:top w:val="nil"/>
+              <w:left w:val="nil"/>
+              <w:bottom w:val="single" w:sz="4" w:space="0" w:color="auto"/>
+              <w:right w:val="single" w:sz="4" w:space="0" w:color="auto"/>
+            </w:tcBorders>
+            <w:shd w:val="clear" w:color="auto" w:fill="auto"/>
+            <w:noWrap/>
+            <w:vAlign w:val="bottom"/>
+            <w:hideMark/>
+          </w:tcPr>
+          <w:p>
+            <w:pPr>
+              <w:spacing w:line="240" w:lineRule="auto"/>
+              <w:jc w:val="right"/>
+              <w:rPr>
+                <w:rFonts w:ascii="Calibri" w:eastAsia="Times New Roman" w:hAnsi="Calibri" w:cs="Times New Roman"/>
+                <w:szCs w:val="22"/>
+              </w:rPr>
+            </w:pPr>
+            <w:r>
+              <w:rPr>
+                <w:rFonts w:ascii="Calibri" w:eastAsia="Times New Roman" w:hAnsi="Calibri" w:cs="Times New Roman"/>
+                <w:szCs w:val="22"/>
+              </w:rPr>
+              <w:t>0,034</w:t>
+            </w:r>
+          </w:p>
+        </w:tc>
+        <w:tc>
+          <w:tcPr>
+            <w:tcW w:w="960" w:type="dxa"/>
+            <w:tcBorders>
+              <w:top w:val="nil"/>
+              <w:left w:val="nil"/>
+              <w:bottom w:val="single" w:sz="4" w:space="0" w:color="auto"/>
+              <w:right w:val="single" w:sz="8" w:space="0" w:color="auto"/>
+            </w:tcBorders>
+            <w:shd w:val="clear" w:color="auto" w:fill="auto"/>
+            <w:noWrap/>
+            <w:vAlign w:val="bottom"/>
+            <w:hideMark/>
+          </w:tcPr>
+          <w:p>
+            <w:pPr>
+              <w:spacing w:line="240" w:lineRule="auto"/>
+              <w:jc w:val="right"/>
+              <w:rPr>
+                <w:rFonts w:ascii="Calibri" w:eastAsia="Times New Roman" w:hAnsi="Calibri" w:cs="Times New Roman"/>
+                <w:szCs w:val="22"/>
+              </w:rPr>
+            </w:pPr>
+            <w:r>
+              <w:rPr>
+                <w:rFonts w:ascii="Calibri" w:eastAsia="Times New Roman" w:hAnsi="Calibri" w:cs="Times New Roman"/>
+                <w:szCs w:val="22"/>
+              </w:rPr>
+              <w:t>1</w:t>
+            </w:r>
+          </w:p>
+        </w:tc>
+      </w:tr>
+      <w:tr>
+        <w:trPr>
+          <w:trHeight w:val="300"/>
+        </w:trPr>
+        <w:tc>
+          <w:tcPr>
+            <w:tcW w:w="960" w:type="dxa"/>
+            <w:tcBorders>
+              <w:top w:val="nil"/>
+              <w:left w:val="single" w:sz="8" w:space="0" w:color="auto"/>
+              <w:bottom w:val="single" w:sz="4" w:space="0" w:color="auto"/>
+              <w:right w:val="single" w:sz="8" w:space="0" w:color="auto"/>
+            </w:tcBorders>
+            <w:shd w:val="clear" w:color="auto" w:fill="auto"/>
+            <w:noWrap/>
+            <w:vAlign w:val="bottom"/>
+            <w:hideMark/>
+          </w:tcPr>
+          <w:p>
+            <w:pPr>
+              <w:spacing w:line="240" w:lineRule="auto"/>
+              <w:jc w:val="right"/>
+              <w:rPr>
+                <w:rFonts w:ascii="Calibri" w:eastAsia="Times New Roman" w:hAnsi="Calibri" w:cs="Times New Roman"/>
+                <w:b/>
+                <w:szCs w:val="22"/>
+              </w:rPr>
+            </w:pPr>
+            <w:r>
+              <w:rPr>
+                <w:rFonts w:ascii="Calibri" w:eastAsia="Times New Roman" w:hAnsi="Calibri" w:cs="Times New Roman"/>
+                <w:b/>
+                <w:szCs w:val="22"/>
+              </w:rPr>
+              <w:t>2</w:t>
+            </w:r>
+          </w:p>
+        </w:tc>
+        <w:tc>
+          <w:tcPr>
+            <w:tcW w:w="960" w:type="dxa"/>
+            <w:tcBorders>
+              <w:top w:val="nil"/>
+              <w:left w:val="nil"/>
+              <w:bottom w:val="single" w:sz="4" w:space="0" w:color="auto"/>
+              <w:right w:val="single" w:sz="4" w:space="0" w:color="auto"/>
+            </w:tcBorders>
+            <w:shd w:val="clear" w:color="auto" w:fill="auto"/>
+            <w:noWrap/>
+            <w:vAlign w:val="bottom"/>
+            <w:hideMark/>
+          </w:tcPr>
+          <w:p>
+            <w:pPr>
+              <w:spacing w:line="240" w:lineRule="auto"/>
+              <w:jc w:val="right"/>
+              <w:rPr>
+                <w:rFonts w:ascii="Calibri" w:eastAsia="Times New Roman" w:hAnsi="Calibri" w:cs="Times New Roman"/>
+                <w:szCs w:val="22"/>
+              </w:rPr>
+            </w:pPr>
+            <w:r>
+              <w:rPr>
+                <w:rFonts w:ascii="Calibri" w:eastAsia="Times New Roman" w:hAnsi="Calibri" w:cs="Times New Roman"/>
+                <w:szCs w:val="22"/>
+              </w:rPr>
+              <w:t>0,078</w:t>
+            </w:r>
+          </w:p>
+        </w:tc>
+        <w:tc>
+          <w:tcPr>
+            <w:tcW w:w="960" w:type="dxa"/>
+            <w:tcBorders>
+              <w:top w:val="nil"/>
+              <w:left w:val="nil"/>
+              <w:bottom w:val="single" w:sz="4" w:space="0" w:color="auto"/>
+              <w:right w:val="nil"/>
+            </w:tcBorders>
+            <w:shd w:val="clear" w:color="auto" w:fill="auto"/>
+            <w:noWrap/>
+            <w:vAlign w:val="bottom"/>
+            <w:hideMark/>
+          </w:tcPr>
+          <w:p>
+            <w:pPr>
+              <w:spacing w:line="240" w:lineRule="auto"/>
+              <w:jc w:val="right"/>
+              <w:rPr>
+                <w:rFonts w:ascii="Calibri" w:eastAsia="Times New Roman" w:hAnsi="Calibri" w:cs="Times New Roman"/>
+                <w:szCs w:val="22"/>
+              </w:rPr>
+            </w:pPr>
+            <w:r>
+              <w:rPr>
+                <w:rFonts w:ascii="Calibri" w:eastAsia="Times New Roman" w:hAnsi="Calibri" w:cs="Times New Roman"/>
+                <w:szCs w:val="22"/>
+              </w:rPr>
+              <w:t>0,544</w:t>
+            </w:r>
+          </w:p>
+        </w:tc>
+        <w:tc>
+          <w:tcPr>
+            <w:tcW w:w="960" w:type="dxa"/>
+            <w:tcBorders>
+              <w:top w:val="nil"/>
+              <w:left w:val="single" w:sz="8" w:space="0" w:color="auto"/>
+              <w:bottom w:val="single" w:sz="4" w:space="0" w:color="auto"/>
+              <w:right w:val="single" w:sz="4" w:space="0" w:color="auto"/>
+            </w:tcBorders>
+            <w:shd w:val="clear" w:color="auto" w:fill="auto"/>
+            <w:noWrap/>
+            <w:vAlign w:val="bottom"/>
+            <w:hideMark/>
+          </w:tcPr>
+          <w:p>
+            <w:pPr>
+              <w:spacing w:line="240" w:lineRule="auto"/>
+              <w:jc w:val="right"/>
+              <w:rPr>
+                <w:rFonts w:ascii="Calibri" w:eastAsia="Times New Roman" w:hAnsi="Calibri" w:cs="Times New Roman"/>
+                <w:szCs w:val="22"/>
+              </w:rPr>
+            </w:pPr>
+            <w:r>
+              <w:rPr>
+                <w:rFonts w:ascii="Calibri" w:eastAsia="Times New Roman" w:hAnsi="Calibri" w:cs="Times New Roman"/>
+                <w:szCs w:val="22"/>
+              </w:rPr>
+              <w:t>0,052</w:t>
+            </w:r>
+          </w:p>
+        </w:tc>
+        <w:tc>
+          <w:tcPr>
+            <w:tcW w:w="960" w:type="dxa"/>
+            <w:tcBorders>
+              <w:top w:val="nil"/>
+              <w:left w:val="nil"/>
+              <w:bottom w:val="single" w:sz="4" w:space="0" w:color="auto"/>
+              <w:right w:val="single" w:sz="8" w:space="0" w:color="auto"/>
+            </w:tcBorders>
+            <w:shd w:val="clear" w:color="auto" w:fill="auto"/>
+            <w:noWrap/>
+            <w:vAlign w:val="bottom"/>
+            <w:hideMark/>
+          </w:tcPr>
+          <w:p>
+            <w:pPr>
+              <w:spacing w:line="240" w:lineRule="auto"/>
+              <w:jc w:val="right"/>
+              <w:rPr>
+                <w:rFonts w:ascii="Calibri" w:eastAsia="Times New Roman" w:hAnsi="Calibri" w:cs="Times New Roman"/>
+                <w:szCs w:val="22"/>
+              </w:rPr>
+            </w:pPr>
+            <w:r>
+              <w:rPr>
+                <w:rFonts w:ascii="Calibri" w:eastAsia="Times New Roman" w:hAnsi="Calibri" w:cs="Times New Roman"/>
+                <w:szCs w:val="22"/>
+              </w:rPr>
+              <w:t>0,554</w:t>
+            </w:r>
+          </w:p>
+        </w:tc>
+        <w:tc>
+          <w:tcPr>
+            <w:tcW w:w="960" w:type="dxa"/>
+            <w:tcBorders>
+              <w:top w:val="nil"/>
+              <w:left w:val="nil"/>
+              <w:bottom w:val="single" w:sz="4" w:space="0" w:color="auto"/>
+              <w:right w:val="single" w:sz="4" w:space="0" w:color="auto"/>
+            </w:tcBorders>
+            <w:shd w:val="clear" w:color="auto" w:fill="auto"/>
+            <w:noWrap/>
+            <w:vAlign w:val="bottom"/>
+            <w:hideMark/>
+          </w:tcPr>
+          <w:p>
+            <w:pPr>
+              <w:spacing w:line="240" w:lineRule="auto"/>
+              <w:jc w:val="right"/>
+              <w:rPr>
+                <w:rFonts w:ascii="Calibri" w:eastAsia="Times New Roman" w:hAnsi="Calibri" w:cs="Times New Roman"/>
+                <w:szCs w:val="22"/>
+              </w:rPr>
+            </w:pPr>
+            <w:r>
+              <w:rPr>
+                <w:rFonts w:ascii="Calibri" w:eastAsia="Times New Roman" w:hAnsi="Calibri" w:cs="Times New Roman"/>
+                <w:szCs w:val="22"/>
+              </w:rPr>
+              <w:t>0,028</w:t>
+            </w:r>
+          </w:p>
+        </w:tc>
+        <w:tc>
+          <w:tcPr>
+            <w:tcW w:w="960" w:type="dxa"/>
+            <w:tcBorders>
+              <w:top w:val="nil"/>
+              <w:left w:val="nil"/>
+              <w:bottom w:val="single" w:sz="4" w:space="0" w:color="auto"/>
+              <w:right w:val="single" w:sz="8" w:space="0" w:color="auto"/>
+            </w:tcBorders>
+            <w:shd w:val="clear" w:color="auto" w:fill="auto"/>
+            <w:noWrap/>
+            <w:vAlign w:val="bottom"/>
+            <w:hideMark/>
+          </w:tcPr>
+          <w:p>
+            <w:pPr>
+              <w:spacing w:line="240" w:lineRule="auto"/>
+              <w:jc w:val="right"/>
+              <w:rPr>
+                <w:rFonts w:ascii="Calibri" w:eastAsia="Times New Roman" w:hAnsi="Calibri" w:cs="Times New Roman"/>
+                <w:szCs w:val="22"/>
+              </w:rPr>
+            </w:pPr>
+            <w:r>
+              <w:rPr>
+                <w:rFonts w:ascii="Calibri" w:eastAsia="Times New Roman" w:hAnsi="Calibri" w:cs="Times New Roman"/>
+                <w:szCs w:val="22"/>
+              </w:rPr>
+              <w:t>0,624</w:t>
             </w:r>
           </w:p>
         </w:tc>
@@ -20389,464 +21143,6 @@
             <w:tcBorders>
               <w:top w:val="nil"/>
               <w:left w:val="single" w:sz="8" w:space="0" w:color="auto"/>
-              <w:bottom w:val="single" w:sz="4" w:space="0" w:color="auto"/>
-              <w:right w:val="single" w:sz="8" w:space="0" w:color="auto"/>
-            </w:tcBorders>
-            <w:shd w:val="clear" w:color="auto" w:fill="auto"/>
-            <w:noWrap/>
-            <w:vAlign w:val="bottom"/>
-            <w:hideMark/>
-          </w:tcPr>
-          <w:p>
-            <w:pPr>
-              <w:spacing w:line="240" w:lineRule="auto"/>
-              <w:jc w:val="right"/>
-              <w:rPr>
-                <w:rFonts w:ascii="Calibri" w:eastAsia="Times New Roman" w:hAnsi="Calibri" w:cs="Times New Roman"/>
-                <w:szCs w:val="22"/>
-              </w:rPr>
-            </w:pPr>
-            <w:r>
-              <w:rPr>
-                <w:rFonts w:ascii="Calibri" w:eastAsia="Times New Roman" w:hAnsi="Calibri" w:cs="Times New Roman"/>
-                <w:szCs w:val="22"/>
-              </w:rPr>
-              <w:t>1</w:t>
-            </w:r>
-          </w:p>
-        </w:tc>
-        <w:tc>
-          <w:tcPr>
-            <w:tcW w:w="960" w:type="dxa"/>
-            <w:tcBorders>
-              <w:top w:val="nil"/>
-              <w:left w:val="nil"/>
-              <w:bottom w:val="single" w:sz="4" w:space="0" w:color="auto"/>
-              <w:right w:val="single" w:sz="4" w:space="0" w:color="auto"/>
-            </w:tcBorders>
-            <w:shd w:val="clear" w:color="auto" w:fill="auto"/>
-            <w:noWrap/>
-            <w:vAlign w:val="bottom"/>
-            <w:hideMark/>
-          </w:tcPr>
-          <w:p>
-            <w:pPr>
-              <w:spacing w:line="240" w:lineRule="auto"/>
-              <w:jc w:val="right"/>
-              <w:rPr>
-                <w:rFonts w:ascii="Calibri" w:eastAsia="Times New Roman" w:hAnsi="Calibri" w:cs="Times New Roman"/>
-                <w:szCs w:val="22"/>
-              </w:rPr>
-            </w:pPr>
-            <w:r>
-              <w:rPr>
-                <w:rFonts w:ascii="Calibri" w:eastAsia="Times New Roman" w:hAnsi="Calibri" w:cs="Times New Roman"/>
-                <w:szCs w:val="22"/>
-              </w:rPr>
-              <w:t>0,084</w:t>
-            </w:r>
-          </w:p>
-        </w:tc>
-        <w:tc>
-          <w:tcPr>
-            <w:tcW w:w="960" w:type="dxa"/>
-            <w:tcBorders>
-              <w:top w:val="nil"/>
-              <w:left w:val="nil"/>
-              <w:bottom w:val="single" w:sz="4" w:space="0" w:color="auto"/>
-              <w:right w:val="nil"/>
-            </w:tcBorders>
-            <w:shd w:val="clear" w:color="auto" w:fill="auto"/>
-            <w:noWrap/>
-            <w:vAlign w:val="bottom"/>
-            <w:hideMark/>
-          </w:tcPr>
-          <w:p>
-            <w:pPr>
-              <w:spacing w:line="240" w:lineRule="auto"/>
-              <w:jc w:val="right"/>
-              <w:rPr>
-                <w:rFonts w:ascii="Calibri" w:eastAsia="Times New Roman" w:hAnsi="Calibri" w:cs="Times New Roman"/>
-                <w:szCs w:val="22"/>
-              </w:rPr>
-            </w:pPr>
-            <w:r>
-              <w:rPr>
-                <w:rFonts w:ascii="Calibri" w:eastAsia="Times New Roman" w:hAnsi="Calibri" w:cs="Times New Roman"/>
-                <w:szCs w:val="22"/>
-              </w:rPr>
-              <w:t>1</w:t>
-            </w:r>
-          </w:p>
-        </w:tc>
-        <w:tc>
-          <w:tcPr>
-            <w:tcW w:w="960" w:type="dxa"/>
-            <w:tcBorders>
-              <w:top w:val="nil"/>
-              <w:left w:val="single" w:sz="8" w:space="0" w:color="auto"/>
-              <w:bottom w:val="single" w:sz="4" w:space="0" w:color="auto"/>
-              <w:right w:val="single" w:sz="4" w:space="0" w:color="auto"/>
-            </w:tcBorders>
-            <w:shd w:val="clear" w:color="auto" w:fill="auto"/>
-            <w:noWrap/>
-            <w:vAlign w:val="bottom"/>
-            <w:hideMark/>
-          </w:tcPr>
-          <w:p>
-            <w:pPr>
-              <w:spacing w:line="240" w:lineRule="auto"/>
-              <w:jc w:val="right"/>
-              <w:rPr>
-                <w:rFonts w:ascii="Calibri" w:eastAsia="Times New Roman" w:hAnsi="Calibri" w:cs="Times New Roman"/>
-                <w:szCs w:val="22"/>
-              </w:rPr>
-            </w:pPr>
-            <w:r>
-              <w:rPr>
-                <w:rFonts w:ascii="Calibri" w:eastAsia="Times New Roman" w:hAnsi="Calibri" w:cs="Times New Roman"/>
-                <w:szCs w:val="22"/>
-              </w:rPr>
-              <w:t>0,058</w:t>
-            </w:r>
-          </w:p>
-        </w:tc>
-        <w:tc>
-          <w:tcPr>
-            <w:tcW w:w="960" w:type="dxa"/>
-            <w:tcBorders>
-              <w:top w:val="nil"/>
-              <w:left w:val="nil"/>
-              <w:bottom w:val="single" w:sz="4" w:space="0" w:color="auto"/>
-              <w:right w:val="single" w:sz="8" w:space="0" w:color="auto"/>
-            </w:tcBorders>
-            <w:shd w:val="clear" w:color="auto" w:fill="auto"/>
-            <w:noWrap/>
-            <w:vAlign w:val="bottom"/>
-            <w:hideMark/>
-          </w:tcPr>
-          <w:p>
-            <w:pPr>
-              <w:spacing w:line="240" w:lineRule="auto"/>
-              <w:jc w:val="right"/>
-              <w:rPr>
-                <w:rFonts w:ascii="Calibri" w:eastAsia="Times New Roman" w:hAnsi="Calibri" w:cs="Times New Roman"/>
-                <w:szCs w:val="22"/>
-              </w:rPr>
-            </w:pPr>
-            <w:r>
-              <w:rPr>
-                <w:rFonts w:ascii="Calibri" w:eastAsia="Times New Roman" w:hAnsi="Calibri" w:cs="Times New Roman"/>
-                <w:szCs w:val="22"/>
-              </w:rPr>
-              <w:t>1</w:t>
-            </w:r>
-          </w:p>
-        </w:tc>
-        <w:tc>
-          <w:tcPr>
-            <w:tcW w:w="960" w:type="dxa"/>
-            <w:tcBorders>
-              <w:top w:val="nil"/>
-              <w:left w:val="nil"/>
-              <w:bottom w:val="single" w:sz="4" w:space="0" w:color="auto"/>
-              <w:right w:val="single" w:sz="4" w:space="0" w:color="auto"/>
-            </w:tcBorders>
-            <w:shd w:val="clear" w:color="auto" w:fill="auto"/>
-            <w:noWrap/>
-            <w:vAlign w:val="bottom"/>
-            <w:hideMark/>
-          </w:tcPr>
-          <w:p>
-            <w:pPr>
-              <w:spacing w:line="240" w:lineRule="auto"/>
-              <w:jc w:val="right"/>
-              <w:rPr>
-                <w:rFonts w:ascii="Calibri" w:eastAsia="Times New Roman" w:hAnsi="Calibri" w:cs="Times New Roman"/>
-                <w:szCs w:val="22"/>
-              </w:rPr>
-            </w:pPr>
-            <w:r>
-              <w:rPr>
-                <w:rFonts w:ascii="Calibri" w:eastAsia="Times New Roman" w:hAnsi="Calibri" w:cs="Times New Roman"/>
-                <w:szCs w:val="22"/>
-              </w:rPr>
-              <w:t>0,034</w:t>
-            </w:r>
-          </w:p>
-        </w:tc>
-        <w:tc>
-          <w:tcPr>
-            <w:tcW w:w="960" w:type="dxa"/>
-            <w:tcBorders>
-              <w:top w:val="nil"/>
-              <w:left w:val="nil"/>
-              <w:bottom w:val="single" w:sz="4" w:space="0" w:color="auto"/>
-              <w:right w:val="single" w:sz="8" w:space="0" w:color="auto"/>
-            </w:tcBorders>
-            <w:shd w:val="clear" w:color="auto" w:fill="auto"/>
-            <w:noWrap/>
-            <w:vAlign w:val="bottom"/>
-            <w:hideMark/>
-          </w:tcPr>
-          <w:p>
-            <w:pPr>
-              <w:spacing w:line="240" w:lineRule="auto"/>
-              <w:jc w:val="right"/>
-              <w:rPr>
-                <w:rFonts w:ascii="Calibri" w:eastAsia="Times New Roman" w:hAnsi="Calibri" w:cs="Times New Roman"/>
-                <w:szCs w:val="22"/>
-              </w:rPr>
-            </w:pPr>
-            <w:r>
-              <w:rPr>
-                <w:rFonts w:ascii="Calibri" w:eastAsia="Times New Roman" w:hAnsi="Calibri" w:cs="Times New Roman"/>
-                <w:szCs w:val="22"/>
-              </w:rPr>
-              <w:t>1</w:t>
-            </w:r>
-          </w:p>
-        </w:tc>
-      </w:tr>
-      <w:tr>
-        <w:trPr>
-          <w:trHeight w:val="300"/>
-        </w:trPr>
-        <w:tc>
-          <w:tcPr>
-            <w:tcW w:w="960" w:type="dxa"/>
-            <w:tcBorders>
-              <w:top w:val="nil"/>
-              <w:left w:val="single" w:sz="8" w:space="0" w:color="auto"/>
-              <w:bottom w:val="single" w:sz="4" w:space="0" w:color="auto"/>
-              <w:right w:val="single" w:sz="8" w:space="0" w:color="auto"/>
-            </w:tcBorders>
-            <w:shd w:val="clear" w:color="auto" w:fill="auto"/>
-            <w:noWrap/>
-            <w:vAlign w:val="bottom"/>
-            <w:hideMark/>
-          </w:tcPr>
-          <w:p>
-            <w:pPr>
-              <w:spacing w:line="240" w:lineRule="auto"/>
-              <w:jc w:val="right"/>
-              <w:rPr>
-                <w:rFonts w:ascii="Calibri" w:eastAsia="Times New Roman" w:hAnsi="Calibri" w:cs="Times New Roman"/>
-                <w:szCs w:val="22"/>
-              </w:rPr>
-            </w:pPr>
-            <w:r>
-              <w:rPr>
-                <w:rFonts w:ascii="Calibri" w:eastAsia="Times New Roman" w:hAnsi="Calibri" w:cs="Times New Roman"/>
-                <w:szCs w:val="22"/>
-              </w:rPr>
-              <w:t>2</w:t>
-            </w:r>
-          </w:p>
-        </w:tc>
-        <w:tc>
-          <w:tcPr>
-            <w:tcW w:w="960" w:type="dxa"/>
-            <w:tcBorders>
-              <w:top w:val="nil"/>
-              <w:left w:val="nil"/>
-              <w:bottom w:val="single" w:sz="4" w:space="0" w:color="auto"/>
-              <w:right w:val="single" w:sz="4" w:space="0" w:color="auto"/>
-            </w:tcBorders>
-            <w:shd w:val="clear" w:color="auto" w:fill="auto"/>
-            <w:noWrap/>
-            <w:vAlign w:val="bottom"/>
-            <w:hideMark/>
-          </w:tcPr>
-          <w:p>
-            <w:pPr>
-              <w:spacing w:line="240" w:lineRule="auto"/>
-              <w:jc w:val="right"/>
-              <w:rPr>
-                <w:rFonts w:ascii="Calibri" w:eastAsia="Times New Roman" w:hAnsi="Calibri" w:cs="Times New Roman"/>
-                <w:szCs w:val="22"/>
-              </w:rPr>
-            </w:pPr>
-            <w:r>
-              <w:rPr>
-                <w:rFonts w:ascii="Calibri" w:eastAsia="Times New Roman" w:hAnsi="Calibri" w:cs="Times New Roman"/>
-                <w:szCs w:val="22"/>
-              </w:rPr>
-              <w:t>0,078</w:t>
-            </w:r>
-          </w:p>
-        </w:tc>
-        <w:tc>
-          <w:tcPr>
-            <w:tcW w:w="960" w:type="dxa"/>
-            <w:tcBorders>
-              <w:top w:val="nil"/>
-              <w:left w:val="nil"/>
-              <w:bottom w:val="single" w:sz="4" w:space="0" w:color="auto"/>
-              <w:right w:val="nil"/>
-            </w:tcBorders>
-            <w:shd w:val="clear" w:color="auto" w:fill="auto"/>
-            <w:noWrap/>
-            <w:vAlign w:val="bottom"/>
-            <w:hideMark/>
-          </w:tcPr>
-          <w:p>
-            <w:pPr>
-              <w:spacing w:line="240" w:lineRule="auto"/>
-              <w:jc w:val="right"/>
-              <w:rPr>
-                <w:rFonts w:ascii="Calibri" w:eastAsia="Times New Roman" w:hAnsi="Calibri" w:cs="Times New Roman"/>
-                <w:szCs w:val="22"/>
-              </w:rPr>
-            </w:pPr>
-            <w:r>
-              <w:rPr>
-                <w:rFonts w:ascii="Calibri" w:eastAsia="Times New Roman" w:hAnsi="Calibri" w:cs="Times New Roman"/>
-                <w:szCs w:val="22"/>
-              </w:rPr>
-              <w:t>0,544</w:t>
-            </w:r>
-          </w:p>
-        </w:tc>
-        <w:tc>
-          <w:tcPr>
-            <w:tcW w:w="960" w:type="dxa"/>
-            <w:tcBorders>
-              <w:top w:val="nil"/>
-              <w:left w:val="single" w:sz="8" w:space="0" w:color="auto"/>
-              <w:bottom w:val="single" w:sz="4" w:space="0" w:color="auto"/>
-              <w:right w:val="single" w:sz="4" w:space="0" w:color="auto"/>
-            </w:tcBorders>
-            <w:shd w:val="clear" w:color="auto" w:fill="auto"/>
-            <w:noWrap/>
-            <w:vAlign w:val="bottom"/>
-            <w:hideMark/>
-          </w:tcPr>
-          <w:p>
-            <w:pPr>
-              <w:spacing w:line="240" w:lineRule="auto"/>
-              <w:jc w:val="right"/>
-              <w:rPr>
-                <w:rFonts w:ascii="Calibri" w:eastAsia="Times New Roman" w:hAnsi="Calibri" w:cs="Times New Roman"/>
-                <w:szCs w:val="22"/>
-              </w:rPr>
-            </w:pPr>
-            <w:r>
-              <w:rPr>
-                <w:rFonts w:ascii="Calibri" w:eastAsia="Times New Roman" w:hAnsi="Calibri" w:cs="Times New Roman"/>
-                <w:szCs w:val="22"/>
-              </w:rPr>
-              <w:t>0,052</w:t>
-            </w:r>
-          </w:p>
-        </w:tc>
-        <w:tc>
-          <w:tcPr>
-            <w:tcW w:w="960" w:type="dxa"/>
-            <w:tcBorders>
-              <w:top w:val="nil"/>
-              <w:left w:val="nil"/>
-              <w:bottom w:val="single" w:sz="4" w:space="0" w:color="auto"/>
-              <w:right w:val="single" w:sz="8" w:space="0" w:color="auto"/>
-            </w:tcBorders>
-            <w:shd w:val="clear" w:color="auto" w:fill="auto"/>
-            <w:noWrap/>
-            <w:vAlign w:val="bottom"/>
-            <w:hideMark/>
-          </w:tcPr>
-          <w:p>
-            <w:pPr>
-              <w:spacing w:line="240" w:lineRule="auto"/>
-              <w:jc w:val="right"/>
-              <w:rPr>
-                <w:rFonts w:ascii="Calibri" w:eastAsia="Times New Roman" w:hAnsi="Calibri" w:cs="Times New Roman"/>
-                <w:szCs w:val="22"/>
-              </w:rPr>
-            </w:pPr>
-            <w:r>
-              <w:rPr>
-                <w:rFonts w:ascii="Calibri" w:eastAsia="Times New Roman" w:hAnsi="Calibri" w:cs="Times New Roman"/>
-                <w:szCs w:val="22"/>
-              </w:rPr>
-              <w:t>0,554</w:t>
-            </w:r>
-          </w:p>
-        </w:tc>
-        <w:tc>
-          <w:tcPr>
-            <w:tcW w:w="960" w:type="dxa"/>
-            <w:tcBorders>
-              <w:top w:val="nil"/>
-              <w:left w:val="nil"/>
-              <w:bottom w:val="single" w:sz="4" w:space="0" w:color="auto"/>
-              <w:right w:val="single" w:sz="4" w:space="0" w:color="auto"/>
-            </w:tcBorders>
-            <w:shd w:val="clear" w:color="auto" w:fill="auto"/>
-            <w:noWrap/>
-            <w:vAlign w:val="bottom"/>
-            <w:hideMark/>
-          </w:tcPr>
-          <w:p>
-            <w:pPr>
-              <w:spacing w:line="240" w:lineRule="auto"/>
-              <w:jc w:val="right"/>
-              <w:rPr>
-                <w:rFonts w:ascii="Calibri" w:eastAsia="Times New Roman" w:hAnsi="Calibri" w:cs="Times New Roman"/>
-                <w:szCs w:val="22"/>
-              </w:rPr>
-            </w:pPr>
-            <w:r>
-              <w:rPr>
-                <w:rFonts w:ascii="Calibri" w:eastAsia="Times New Roman" w:hAnsi="Calibri" w:cs="Times New Roman"/>
-                <w:szCs w:val="22"/>
-              </w:rPr>
-              <w:t>0,028</w:t>
-            </w:r>
-          </w:p>
-        </w:tc>
-        <w:tc>
-          <w:tcPr>
-            <w:tcW w:w="960" w:type="dxa"/>
-            <w:tcBorders>
-              <w:top w:val="nil"/>
-              <w:left w:val="nil"/>
-              <w:bottom w:val="single" w:sz="4" w:space="0" w:color="auto"/>
-              <w:right w:val="single" w:sz="8" w:space="0" w:color="auto"/>
-            </w:tcBorders>
-            <w:shd w:val="clear" w:color="auto" w:fill="auto"/>
-            <w:noWrap/>
-            <w:vAlign w:val="bottom"/>
-            <w:hideMark/>
-          </w:tcPr>
-          <w:p>
-            <w:pPr>
-              <w:spacing w:line="240" w:lineRule="auto"/>
-              <w:jc w:val="right"/>
-              <w:rPr>
-                <w:rFonts w:ascii="Calibri" w:eastAsia="Times New Roman" w:hAnsi="Calibri" w:cs="Times New Roman"/>
-                <w:szCs w:val="22"/>
-              </w:rPr>
-            </w:pPr>
-            <w:r>
-              <w:rPr>
-                <w:rFonts w:ascii="Calibri" w:eastAsia="Times New Roman" w:hAnsi="Calibri" w:cs="Times New Roman"/>
-                <w:szCs w:val="22"/>
-              </w:rPr>
-              <w:t>0,624</w:t>
-            </w:r>
-          </w:p>
-        </w:tc>
-      </w:tr>
-      <w:tr>
-        <w:trPr>
-          <w:trHeight w:val="315"/>
-        </w:trPr>
-        <w:tc>
-          <w:tcPr>
-            <w:tcW w:w="960" w:type="dxa"/>
-            <w:tcBorders>
-              <w:top w:val="nil"/>
-              <w:left w:val="single" w:sz="8" w:space="0" w:color="auto"/>
               <w:bottom w:val="single" w:sz="8" w:space="0" w:color="auto"/>
               <w:right w:val="single" w:sz="8" w:space="0" w:color="auto"/>
             </w:tcBorders>
@@ -20861,12 +21157,14 @@
               <w:jc w:val="right"/>
               <w:rPr>
                 <w:rFonts w:ascii="Calibri" w:eastAsia="Times New Roman" w:hAnsi="Calibri" w:cs="Times New Roman"/>
-                <w:szCs w:val="22"/>
-              </w:rPr>
-            </w:pPr>
-            <w:r>
-              <w:rPr>
-                <w:rFonts w:ascii="Calibri" w:eastAsia="Times New Roman" w:hAnsi="Calibri" w:cs="Times New Roman"/>
+                <w:b/>
+                <w:szCs w:val="22"/>
+              </w:rPr>
+            </w:pPr>
+            <w:r>
+              <w:rPr>
+                <w:rFonts w:ascii="Calibri" w:eastAsia="Times New Roman" w:hAnsi="Calibri" w:cs="Times New Roman"/>
+                <w:b/>
                 <w:szCs w:val="22"/>
               </w:rPr>
               <w:t>4</w:t>
@@ -21106,6 +21404,7 @@
         <w:contextualSpacing w:val="0"/>
         <w:jc w:val="both"/>
       </w:pPr>
+      <w:bookmarkStart w:id="8" w:name="_Toc416470929"/>
       <w:r>
         <w:lastRenderedPageBreak/>
         <w:t>Comparação</w:t>
@@ -21113,6 +21412,7 @@
       <w:r>
         <w:t xml:space="preserve"> de Tempos</w:t>
       </w:r>
+      <w:bookmarkEnd w:id="8"/>
     </w:p>
     <w:p/>
     <w:p>
@@ -21341,10 +21641,12 @@
         <w:contextualSpacing w:val="0"/>
         <w:jc w:val="both"/>
       </w:pPr>
+      <w:bookmarkStart w:id="9" w:name="_Toc416470930"/>
       <w:r>
         <w:lastRenderedPageBreak/>
         <w:t>Comparação de Misses</w:t>
       </w:r>
+      <w:bookmarkEnd w:id="9"/>
     </w:p>
     <w:p/>
     <w:p>
@@ -21534,12 +21836,12 @@
         <w:pStyle w:val="Cabealho1"/>
         <w:contextualSpacing w:val="0"/>
       </w:pPr>
-      <w:bookmarkStart w:id="5" w:name="_Toc414403177"/>
+      <w:bookmarkStart w:id="10" w:name="_Toc416470931"/>
       <w:r>
         <w:lastRenderedPageBreak/>
         <w:t>Conclusão</w:t>
       </w:r>
-      <w:bookmarkEnd w:id="5"/>
+      <w:bookmarkEnd w:id="10"/>
     </w:p>
     <w:p>
       <w:r>
@@ -22911,11 +23213,11 @@
         </c:dLbls>
         <c:marker val="1"/>
         <c:smooth val="0"/>
-        <c:axId val="-920211984"/>
-        <c:axId val="-920210352"/>
+        <c:axId val="2070543632"/>
+        <c:axId val="2070545264"/>
       </c:lineChart>
       <c:catAx>
-        <c:axId val="-920211984"/>
+        <c:axId val="2070543632"/>
         <c:scaling>
           <c:orientation val="minMax"/>
         </c:scaling>
@@ -23013,7 +23315,7 @@
             <a:endParaRPr lang="pt-PT"/>
           </a:p>
         </c:txPr>
-        <c:crossAx val="-920210352"/>
+        <c:crossAx val="2070545264"/>
         <c:crosses val="autoZero"/>
         <c:auto val="1"/>
         <c:lblAlgn val="ctr"/>
@@ -23021,7 +23323,7 @@
         <c:noMultiLvlLbl val="0"/>
       </c:catAx>
       <c:valAx>
-        <c:axId val="-920210352"/>
+        <c:axId val="2070545264"/>
         <c:scaling>
           <c:orientation val="minMax"/>
         </c:scaling>
@@ -23127,7 +23429,7 @@
             <a:endParaRPr lang="pt-PT"/>
           </a:p>
         </c:txPr>
-        <c:crossAx val="-920211984"/>
+        <c:crossAx val="2070543632"/>
         <c:crosses val="autoZero"/>
         <c:crossBetween val="between"/>
         <c:minorUnit val="2.0000000000000004E-2"/>
@@ -23371,11 +23673,11 @@
           <c:showBubbleSize val="0"/>
         </c:dLbls>
         <c:gapWidth val="219"/>
-        <c:axId val="-697758240"/>
-        <c:axId val="-983091040"/>
+        <c:axId val="257583040"/>
+        <c:axId val="257597184"/>
       </c:barChart>
       <c:catAx>
-        <c:axId val="-697758240"/>
+        <c:axId val="257583040"/>
         <c:scaling>
           <c:orientation val="minMax"/>
         </c:scaling>
@@ -23472,7 +23774,7 @@
             <a:endParaRPr lang="pt-PT"/>
           </a:p>
         </c:txPr>
-        <c:crossAx val="-983091040"/>
+        <c:crossAx val="257597184"/>
         <c:crosses val="autoZero"/>
         <c:auto val="1"/>
         <c:lblAlgn val="ctr"/>
@@ -23480,7 +23782,7 @@
         <c:noMultiLvlLbl val="0"/>
       </c:catAx>
       <c:valAx>
-        <c:axId val="-983091040"/>
+        <c:axId val="257597184"/>
         <c:scaling>
           <c:orientation val="minMax"/>
         </c:scaling>
@@ -23586,7 +23888,7 @@
             <a:endParaRPr lang="pt-PT"/>
           </a:p>
         </c:txPr>
-        <c:crossAx val="-697758240"/>
+        <c:crossAx val="257583040"/>
         <c:crosses val="autoZero"/>
         <c:crossBetween val="between"/>
       </c:valAx>
@@ -23829,11 +24131,11 @@
           <c:showBubbleSize val="0"/>
         </c:dLbls>
         <c:gapWidth val="219"/>
-        <c:axId val="-983091584"/>
-        <c:axId val="-983094304"/>
+        <c:axId val="257593920"/>
+        <c:axId val="257595552"/>
       </c:barChart>
       <c:catAx>
-        <c:axId val="-983091584"/>
+        <c:axId val="257593920"/>
         <c:scaling>
           <c:orientation val="minMax"/>
         </c:scaling>
@@ -23930,7 +24232,7 @@
             <a:endParaRPr lang="pt-PT"/>
           </a:p>
         </c:txPr>
-        <c:crossAx val="-983094304"/>
+        <c:crossAx val="257595552"/>
         <c:crosses val="autoZero"/>
         <c:auto val="1"/>
         <c:lblAlgn val="ctr"/>
@@ -23938,7 +24240,7 @@
         <c:noMultiLvlLbl val="0"/>
       </c:catAx>
       <c:valAx>
-        <c:axId val="-983094304"/>
+        <c:axId val="257595552"/>
         <c:scaling>
           <c:orientation val="minMax"/>
         </c:scaling>
@@ -24044,7 +24346,7 @@
             <a:endParaRPr lang="pt-PT"/>
           </a:p>
         </c:txPr>
-        <c:crossAx val="-983091584"/>
+        <c:crossAx val="257593920"/>
         <c:crosses val="autoZero"/>
         <c:crossBetween val="between"/>
       </c:valAx>
@@ -24287,11 +24589,11 @@
           <c:showBubbleSize val="0"/>
         </c:dLbls>
         <c:gapWidth val="219"/>
-        <c:axId val="-983095392"/>
-        <c:axId val="-983094848"/>
+        <c:axId val="257585760"/>
+        <c:axId val="257590112"/>
       </c:barChart>
       <c:catAx>
-        <c:axId val="-983095392"/>
+        <c:axId val="257585760"/>
         <c:scaling>
           <c:orientation val="minMax"/>
         </c:scaling>
@@ -24388,7 +24690,7 @@
             <a:endParaRPr lang="pt-PT"/>
           </a:p>
         </c:txPr>
-        <c:crossAx val="-983094848"/>
+        <c:crossAx val="257590112"/>
         <c:crosses val="autoZero"/>
         <c:auto val="1"/>
         <c:lblAlgn val="ctr"/>
@@ -24396,7 +24698,7 @@
         <c:noMultiLvlLbl val="0"/>
       </c:catAx>
       <c:valAx>
-        <c:axId val="-983094848"/>
+        <c:axId val="257590112"/>
         <c:scaling>
           <c:orientation val="minMax"/>
         </c:scaling>
@@ -24502,7 +24804,7 @@
             <a:endParaRPr lang="pt-PT"/>
           </a:p>
         </c:txPr>
-        <c:crossAx val="-983095392"/>
+        <c:crossAx val="257585760"/>
         <c:crosses val="autoZero"/>
         <c:crossBetween val="between"/>
       </c:valAx>
@@ -24856,11 +25158,11 @@
         </c:dLbls>
         <c:marker val="1"/>
         <c:smooth val="0"/>
-        <c:axId val="-911242432"/>
-        <c:axId val="-911244608"/>
+        <c:axId val="2070536016"/>
+        <c:axId val="2070549616"/>
       </c:lineChart>
       <c:catAx>
-        <c:axId val="-911242432"/>
+        <c:axId val="2070536016"/>
         <c:scaling>
           <c:orientation val="minMax"/>
         </c:scaling>
@@ -24958,7 +25260,7 @@
             <a:endParaRPr lang="pt-PT"/>
           </a:p>
         </c:txPr>
-        <c:crossAx val="-911244608"/>
+        <c:crossAx val="2070549616"/>
         <c:crosses val="autoZero"/>
         <c:auto val="1"/>
         <c:lblAlgn val="ctr"/>
@@ -24966,7 +25268,7 @@
         <c:noMultiLvlLbl val="0"/>
       </c:catAx>
       <c:valAx>
-        <c:axId val="-911244608"/>
+        <c:axId val="2070549616"/>
         <c:scaling>
           <c:orientation val="minMax"/>
           <c:max val="1"/>
@@ -25073,7 +25375,7 @@
             <a:endParaRPr lang="pt-PT"/>
           </a:p>
         </c:txPr>
-        <c:crossAx val="-911242432"/>
+        <c:crossAx val="2070536016"/>
         <c:crosses val="autoZero"/>
         <c:crossBetween val="between"/>
         <c:majorUnit val="0.2"/>
@@ -25434,11 +25736,11 @@
         </c:dLbls>
         <c:marker val="1"/>
         <c:smooth val="0"/>
-        <c:axId val="-911242976"/>
-        <c:axId val="-911241888"/>
+        <c:axId val="196824320"/>
+        <c:axId val="196821056"/>
       </c:lineChart>
       <c:catAx>
-        <c:axId val="-911242976"/>
+        <c:axId val="196824320"/>
         <c:scaling>
           <c:orientation val="minMax"/>
         </c:scaling>
@@ -25536,7 +25838,7 @@
             <a:endParaRPr lang="pt-PT"/>
           </a:p>
         </c:txPr>
-        <c:crossAx val="-911241888"/>
+        <c:crossAx val="196821056"/>
         <c:crosses val="autoZero"/>
         <c:auto val="1"/>
         <c:lblAlgn val="ctr"/>
@@ -25544,7 +25846,7 @@
         <c:noMultiLvlLbl val="0"/>
       </c:catAx>
       <c:valAx>
-        <c:axId val="-911241888"/>
+        <c:axId val="196821056"/>
         <c:scaling>
           <c:orientation val="minMax"/>
         </c:scaling>
@@ -25650,7 +25952,7 @@
             <a:endParaRPr lang="pt-PT"/>
           </a:p>
         </c:txPr>
-        <c:crossAx val="-911242976"/>
+        <c:crossAx val="196824320"/>
         <c:crosses val="autoZero"/>
         <c:crossBetween val="between"/>
         <c:minorUnit val="2.0000000000000004E-2"/>
@@ -26011,11 +26313,11 @@
         </c:dLbls>
         <c:marker val="1"/>
         <c:smooth val="0"/>
-        <c:axId val="-792245872"/>
-        <c:axId val="-792251312"/>
+        <c:axId val="196817792"/>
+        <c:axId val="196818336"/>
       </c:lineChart>
       <c:catAx>
-        <c:axId val="-792245872"/>
+        <c:axId val="196817792"/>
         <c:scaling>
           <c:orientation val="minMax"/>
         </c:scaling>
@@ -26113,7 +26415,7 @@
             <a:endParaRPr lang="pt-PT"/>
           </a:p>
         </c:txPr>
-        <c:crossAx val="-792251312"/>
+        <c:crossAx val="196818336"/>
         <c:crosses val="autoZero"/>
         <c:auto val="1"/>
         <c:lblAlgn val="ctr"/>
@@ -26121,7 +26423,7 @@
         <c:noMultiLvlLbl val="0"/>
       </c:catAx>
       <c:valAx>
-        <c:axId val="-792251312"/>
+        <c:axId val="196818336"/>
         <c:scaling>
           <c:orientation val="minMax"/>
         </c:scaling>
@@ -26227,7 +26529,7 @@
             <a:endParaRPr lang="pt-PT"/>
           </a:p>
         </c:txPr>
-        <c:crossAx val="-792245872"/>
+        <c:crossAx val="196817792"/>
         <c:crosses val="autoZero"/>
         <c:crossBetween val="between"/>
         <c:minorUnit val="2.0000000000000004E-2"/>
@@ -26588,11 +26890,11 @@
         </c:dLbls>
         <c:marker val="1"/>
         <c:smooth val="0"/>
-        <c:axId val="-1017360544"/>
-        <c:axId val="-796726992"/>
+        <c:axId val="196819968"/>
+        <c:axId val="196823232"/>
       </c:lineChart>
       <c:catAx>
-        <c:axId val="-1017360544"/>
+        <c:axId val="196819968"/>
         <c:scaling>
           <c:orientation val="minMax"/>
         </c:scaling>
@@ -26690,7 +26992,7 @@
             <a:endParaRPr lang="pt-PT"/>
           </a:p>
         </c:txPr>
-        <c:crossAx val="-796726992"/>
+        <c:crossAx val="196823232"/>
         <c:crosses val="autoZero"/>
         <c:auto val="1"/>
         <c:lblAlgn val="ctr"/>
@@ -26698,7 +27000,7 @@
         <c:noMultiLvlLbl val="0"/>
       </c:catAx>
       <c:valAx>
-        <c:axId val="-796726992"/>
+        <c:axId val="196823232"/>
         <c:scaling>
           <c:orientation val="minMax"/>
         </c:scaling>
@@ -26804,7 +27106,7 @@
             <a:endParaRPr lang="pt-PT"/>
           </a:p>
         </c:txPr>
-        <c:crossAx val="-1017360544"/>
+        <c:crossAx val="196819968"/>
         <c:crosses val="autoZero"/>
         <c:crossBetween val="between"/>
         <c:minorUnit val="2.0000000000000004E-2"/>
@@ -27165,11 +27467,11 @@
         </c:dLbls>
         <c:marker val="1"/>
         <c:smooth val="0"/>
-        <c:axId val="-796730800"/>
-        <c:axId val="-796729712"/>
+        <c:axId val="196821600"/>
+        <c:axId val="196823776"/>
       </c:lineChart>
       <c:catAx>
-        <c:axId val="-796730800"/>
+        <c:axId val="196821600"/>
         <c:scaling>
           <c:orientation val="minMax"/>
         </c:scaling>
@@ -27267,7 +27569,7 @@
             <a:endParaRPr lang="pt-PT"/>
           </a:p>
         </c:txPr>
-        <c:crossAx val="-796729712"/>
+        <c:crossAx val="196823776"/>
         <c:crosses val="autoZero"/>
         <c:auto val="1"/>
         <c:lblAlgn val="ctr"/>
@@ -27275,7 +27577,7 @@
         <c:noMultiLvlLbl val="0"/>
       </c:catAx>
       <c:valAx>
-        <c:axId val="-796729712"/>
+        <c:axId val="196823776"/>
         <c:scaling>
           <c:orientation val="minMax"/>
         </c:scaling>
@@ -27381,7 +27683,7 @@
             <a:endParaRPr lang="pt-PT"/>
           </a:p>
         </c:txPr>
-        <c:crossAx val="-796730800"/>
+        <c:crossAx val="196821600"/>
         <c:crosses val="autoZero"/>
         <c:crossBetween val="between"/>
         <c:minorUnit val="2.0000000000000004E-2"/>
@@ -27620,11 +27922,11 @@
           <c:showBubbleSize val="0"/>
         </c:dLbls>
         <c:gapWidth val="219"/>
-        <c:axId val="-918167776"/>
-        <c:axId val="-918165600"/>
+        <c:axId val="257587392"/>
+        <c:axId val="257590656"/>
       </c:barChart>
       <c:catAx>
-        <c:axId val="-918167776"/>
+        <c:axId val="257587392"/>
         <c:scaling>
           <c:orientation val="minMax"/>
         </c:scaling>
@@ -27721,7 +28023,7 @@
             <a:endParaRPr lang="pt-PT"/>
           </a:p>
         </c:txPr>
-        <c:crossAx val="-918165600"/>
+        <c:crossAx val="257590656"/>
         <c:crosses val="autoZero"/>
         <c:auto val="1"/>
         <c:lblAlgn val="ctr"/>
@@ -27729,7 +28031,7 @@
         <c:noMultiLvlLbl val="0"/>
       </c:catAx>
       <c:valAx>
-        <c:axId val="-918165600"/>
+        <c:axId val="257590656"/>
         <c:scaling>
           <c:orientation val="minMax"/>
         </c:scaling>
@@ -27835,7 +28137,7 @@
             <a:endParaRPr lang="pt-PT"/>
           </a:p>
         </c:txPr>
-        <c:crossAx val="-918167776"/>
+        <c:crossAx val="257587392"/>
         <c:crosses val="autoZero"/>
         <c:crossBetween val="between"/>
       </c:valAx>
@@ -28073,11 +28375,11 @@
           <c:showBubbleSize val="0"/>
         </c:dLbls>
         <c:gapWidth val="219"/>
-        <c:axId val="-697754432"/>
-        <c:axId val="-697759328"/>
+        <c:axId val="257592288"/>
+        <c:axId val="257584672"/>
       </c:barChart>
       <c:catAx>
-        <c:axId val="-697754432"/>
+        <c:axId val="257592288"/>
         <c:scaling>
           <c:orientation val="minMax"/>
         </c:scaling>
@@ -28174,7 +28476,7 @@
             <a:endParaRPr lang="pt-PT"/>
           </a:p>
         </c:txPr>
-        <c:crossAx val="-697759328"/>
+        <c:crossAx val="257584672"/>
         <c:crosses val="autoZero"/>
         <c:auto val="1"/>
         <c:lblAlgn val="ctr"/>
@@ -28182,7 +28484,7 @@
         <c:noMultiLvlLbl val="0"/>
       </c:catAx>
       <c:valAx>
-        <c:axId val="-697759328"/>
+        <c:axId val="257584672"/>
         <c:scaling>
           <c:orientation val="minMax"/>
         </c:scaling>
@@ -28288,7 +28590,7 @@
             <a:endParaRPr lang="pt-PT"/>
           </a:p>
         </c:txPr>
-        <c:crossAx val="-697754432"/>
+        <c:crossAx val="257592288"/>
         <c:crosses val="autoZero"/>
         <c:crossBetween val="between"/>
       </c:valAx>
@@ -28531,11 +28833,11 @@
           <c:showBubbleSize val="0"/>
         </c:dLbls>
         <c:gapWidth val="219"/>
-        <c:axId val="-697753344"/>
-        <c:axId val="-697760416"/>
+        <c:axId val="257589024"/>
+        <c:axId val="257594464"/>
       </c:barChart>
       <c:catAx>
-        <c:axId val="-697753344"/>
+        <c:axId val="257589024"/>
         <c:scaling>
           <c:orientation val="minMax"/>
         </c:scaling>
@@ -28632,7 +28934,7 @@
             <a:endParaRPr lang="pt-PT"/>
           </a:p>
         </c:txPr>
-        <c:crossAx val="-697760416"/>
+        <c:crossAx val="257594464"/>
         <c:crosses val="autoZero"/>
         <c:auto val="1"/>
         <c:lblAlgn val="ctr"/>
@@ -28640,7 +28942,7 @@
         <c:noMultiLvlLbl val="0"/>
       </c:catAx>
       <c:valAx>
-        <c:axId val="-697760416"/>
+        <c:axId val="257594464"/>
         <c:scaling>
           <c:orientation val="minMax"/>
         </c:scaling>
@@ -28746,7 +29048,7 @@
             <a:endParaRPr lang="pt-PT"/>
           </a:p>
         </c:txPr>
-        <c:crossAx val="-697753344"/>
+        <c:crossAx val="257589024"/>
         <c:crosses val="autoZero"/>
         <c:crossBetween val="between"/>
       </c:valAx>
@@ -35606,7 +35908,7 @@
 </file>
 
 <file path=customXml/itemProps1.xml><?xml version="1.0" encoding="utf-8"?>
-<ds:datastoreItem xmlns:ds="http://schemas.openxmlformats.org/officeDocument/2006/customXml" ds:itemID="{4F35A0D1-09A8-4BAF-8E8F-344211EBFD3F}">
+<ds:datastoreItem xmlns:ds="http://schemas.openxmlformats.org/officeDocument/2006/customXml" ds:itemID="{3CA5C4A6-A2A9-4B84-96C4-803EBAE7D487}">
   <ds:schemaRefs>
     <ds:schemaRef ds:uri="http://schemas.openxmlformats.org/officeDocument/2006/bibliography"/>
   </ds:schemaRefs>

</xml_diff>